<commit_message>
Portada y Objetivo General del plan de pruebas preliminar
</commit_message>
<xml_diff>
--- a/Testing/Casos de Prueba GesRotes.docx
+++ b/Testing/Casos de Prueba GesRotes.docx
@@ -1,2645 +1,974 @@
 
 <file path=word/document.xml><?xml version="1.0" encoding="utf-8"?>
-<w:document xmlns:wpc="http://schemas.microsoft.com/office/word/2010/wordprocessingCanvas" xmlns:cx="http://schemas.microsoft.com/office/drawing/2014/chartex" xmlns:cx1="http://schemas.microsoft.com/office/drawing/2015/9/8/chartex" xmlns:cx2="http://schemas.microsoft.com/office/drawing/2015/10/21/chartex" xmlns:cx3="http://schemas.microsoft.com/office/drawing/2016/5/9/chartex" xmlns:cx4="http://schemas.microsoft.com/office/drawing/2016/5/10/chartex" xmlns:cx5="http://schemas.microsoft.com/office/drawing/2016/5/11/chartex" xmlns:cx6="http://schemas.microsoft.com/office/drawing/2016/5/12/chartex" xmlns:cx7="http://schemas.microsoft.com/office/drawing/2016/5/13/chartex" xmlns:cx8="http://schemas.microsoft.com/office/drawing/2016/5/14/chartex" xmlns:mc="http://schemas.openxmlformats.org/markup-compatibility/2006" xmlns:aink="http://schemas.microsoft.com/office/drawing/2016/ink" xmlns:am3d="http://schemas.microsoft.com/office/drawing/2017/model3d" xmlns:o="urn:schemas-microsoft-com:office:office" xmlns:oel="http://schemas.microsoft.com/office/2019/extlst" xmlns:r="http://schemas.openxmlformats.org/officeDocument/2006/relationships" xmlns:m="http://schemas.openxmlformats.org/officeDocument/2006/math" xmlns:v="urn:schemas-microsoft-com:vml" xmlns:wp14="http://schemas.microsoft.com/office/word/2010/wordprocessingDrawing" xmlns:wp="http://schemas.openxmlformats.org/drawingml/2006/wordprocessingDrawing" xmlns:w10="urn:schemas-microsoft-com:office:word" xmlns:w="http://schemas.openxmlformats.org/wordprocessingml/2006/main" xmlns:w14="http://schemas.microsoft.com/office/word/2010/wordml" xmlns:w15="http://schemas.microsoft.com/office/word/2012/wordml" xmlns:w16cex="http://schemas.microsoft.com/office/word/2018/wordml/cex" xmlns:w16cid="http://schemas.microsoft.com/office/word/2016/wordml/cid" xmlns:w16="http://schemas.microsoft.com/office/word/2018/wordml" xmlns:w16sdtdh="http://schemas.microsoft.com/office/word/2020/wordml/sdtdatahash" xmlns:w16se="http://schemas.microsoft.com/office/word/2015/wordml/symex" xmlns:wpg="http://schemas.microsoft.com/office/word/2010/wordprocessingGroup" xmlns:wpi="http://schemas.microsoft.com/office/word/2010/wordprocessingInk" xmlns:wne="http://schemas.microsoft.com/office/word/2006/wordml" xmlns:wps="http://schemas.microsoft.com/office/word/2010/wordprocessingShape" mc:Ignorable="w14 w15 w16se w16cid w16 w16cex w16sdtdh wp14">
+<w:document xmlns:wpc="http://schemas.microsoft.com/office/word/2010/wordprocessingCanvas" xmlns:cx="http://schemas.microsoft.com/office/drawing/2014/chartex" xmlns:cx1="http://schemas.microsoft.com/office/drawing/2015/9/8/chartex" xmlns:cx2="http://schemas.microsoft.com/office/drawing/2015/10/21/chartex" xmlns:cx3="http://schemas.microsoft.com/office/drawing/2016/5/9/chartex" xmlns:cx4="http://schemas.microsoft.com/office/drawing/2016/5/10/chartex" xmlns:cx5="http://schemas.microsoft.com/office/drawing/2016/5/11/chartex" xmlns:cx6="http://schemas.microsoft.com/office/drawing/2016/5/12/chartex" xmlns:cx7="http://schemas.microsoft.com/office/drawing/2016/5/13/chartex" xmlns:cx8="http://schemas.microsoft.com/office/drawing/2016/5/14/chartex" xmlns:mc="http://schemas.openxmlformats.org/markup-compatibility/2006" xmlns:aink="http://schemas.microsoft.com/office/drawing/2016/ink" xmlns:am3d="http://schemas.microsoft.com/office/drawing/2017/model3d" xmlns:o="urn:schemas-microsoft-com:office:office" xmlns:oel="http://schemas.microsoft.com/office/2019/extlst" xmlns:r="http://schemas.openxmlformats.org/officeDocument/2006/relationships" xmlns:m="http://schemas.openxmlformats.org/officeDocument/2006/math" xmlns:v="urn:schemas-microsoft-com:vml" xmlns:wp14="http://schemas.microsoft.com/office/word/2010/wordprocessingDrawing" xmlns:wp="http://schemas.openxmlformats.org/drawingml/2006/wordprocessingDrawing" xmlns:w10="urn:schemas-microsoft-com:office:word" xmlns:w="http://schemas.openxmlformats.org/wordprocessingml/2006/main" xmlns:w14="http://schemas.microsoft.com/office/word/2010/wordml" xmlns:w15="http://schemas.microsoft.com/office/word/2012/wordml" xmlns:w16cex="http://schemas.microsoft.com/office/word/2018/wordml/cex" xmlns:w16cid="http://schemas.microsoft.com/office/word/2016/wordml/cid" xmlns:w16="http://schemas.microsoft.com/office/word/2018/wordml" xmlns:w16du="http://schemas.microsoft.com/office/word/2023/wordml/word16du" xmlns:w16sdtdh="http://schemas.microsoft.com/office/word/2020/wordml/sdtdatahash" xmlns:w16se="http://schemas.microsoft.com/office/word/2015/wordml/symex" xmlns:wpg="http://schemas.microsoft.com/office/word/2010/wordprocessingGroup" xmlns:wpi="http://schemas.microsoft.com/office/word/2010/wordprocessingInk" xmlns:wne="http://schemas.microsoft.com/office/word/2006/wordml" xmlns:wps="http://schemas.microsoft.com/office/word/2010/wordprocessingShape" mc:Ignorable="w14 w15 w16se w16cid w16 w16cex w16sdtdh wp14">
   <w:background w:color="FFFFFF"/>
   <w:body>
     <w:p>
       <w:pPr>
         <w:jc w:val="center"/>
-        <w:rPr>
-          <w:rFonts w:asciiTheme="minorHAnsi" w:eastAsia="Calibri" w:hAnsiTheme="minorHAnsi" w:cstheme="minorHAnsi"/>
+        <w:outlineLvl w:val="0"/>
+        <w:rPr>
+          <w:rFonts w:asciiTheme="minorHAnsi" w:eastAsia="Times New Roman" w:hAnsiTheme="minorHAnsi" w:cstheme="minorHAnsi"/>
           <w:b/>
-          <w:sz w:val="24"/>
-          <w:szCs w:val="24"/>
-        </w:rPr>
-      </w:pPr>
-      <w:bookmarkStart w:id="0" w:name="_1fob9te" w:colFirst="0" w:colLast="0"/>
-      <w:bookmarkStart w:id="1" w:name="_3znysh7" w:colFirst="0" w:colLast="0"/>
-      <w:bookmarkEnd w:id="0"/>
-      <w:bookmarkEnd w:id="1"/>
+          <w:bCs/>
+          <w:kern w:val="36"/>
+          <w:sz w:val="26"/>
+          <w:szCs w:val="26"/>
+        </w:rPr>
+      </w:pPr>
       <w:r>
         <w:rPr>
-          <w:rFonts w:asciiTheme="minorHAnsi" w:eastAsia="Calibri" w:hAnsiTheme="minorHAnsi" w:cstheme="minorHAnsi"/>
+          <w:rFonts w:asciiTheme="minorHAnsi" w:eastAsia="Times New Roman" w:hAnsiTheme="minorHAnsi" w:cstheme="minorHAnsi"/>
           <w:b/>
-          <w:sz w:val="24"/>
-          <w:szCs w:val="24"/>
-        </w:rPr>
-        <w:t>FORMATO CASOS DE PRUEBA FUNCIONALES</w:t>
+          <w:bCs/>
+          <w:kern w:val="36"/>
+          <w:sz w:val="26"/>
+          <w:szCs w:val="26"/>
+        </w:rPr>
+        <w:t>PLAN DE PRUEBAS</w:t>
       </w:r>
+      <w:r>
+        <w:rPr>
+          <w:rFonts w:asciiTheme="minorHAnsi" w:eastAsia="Times New Roman" w:hAnsiTheme="minorHAnsi" w:cstheme="minorHAnsi"/>
+          <w:b/>
+          <w:bCs/>
+          <w:kern w:val="36"/>
+          <w:sz w:val="26"/>
+          <w:szCs w:val="26"/>
+        </w:rPr>
+        <w:t xml:space="preserve"> - GESROTES</w:t>
+      </w:r>
+    </w:p>
+    <w:p>
+      <w:pPr>
+        <w:rPr>
+          <w:rFonts w:asciiTheme="minorHAnsi" w:eastAsia="Times New Roman" w:hAnsiTheme="minorHAnsi" w:cstheme="minorHAnsi"/>
+          <w:sz w:val="26"/>
+          <w:szCs w:val="26"/>
+        </w:rPr>
+      </w:pPr>
     </w:p>
     <w:p>
       <w:pPr>
         <w:jc w:val="center"/>
         <w:rPr>
-          <w:rFonts w:asciiTheme="minorHAnsi" w:eastAsia="Calibri" w:hAnsiTheme="minorHAnsi" w:cstheme="minorHAnsi"/>
-          <w:sz w:val="24"/>
-          <w:szCs w:val="24"/>
-        </w:rPr>
-      </w:pPr>
-    </w:p>
-    <w:tbl>
-      <w:tblPr>
-        <w:tblStyle w:val="a4"/>
-        <w:tblW w:w="9587" w:type="dxa"/>
+          <w:rFonts w:asciiTheme="minorHAnsi" w:eastAsia="Times New Roman" w:hAnsiTheme="minorHAnsi" w:cstheme="minorHAnsi"/>
+          <w:sz w:val="26"/>
+          <w:szCs w:val="26"/>
+        </w:rPr>
+      </w:pPr>
+      <w:r>
+        <w:rPr>
+          <w:rFonts w:asciiTheme="minorHAnsi" w:eastAsia="Times New Roman" w:hAnsiTheme="minorHAnsi" w:cstheme="minorHAnsi"/>
+          <w:b/>
+          <w:bCs/>
+          <w:noProof/>
+          <w:sz w:val="26"/>
+          <w:szCs w:val="26"/>
+          <w:bdr w:val="none" w:sz="0" w:space="0" w:color="auto" w:frame="1"/>
+        </w:rPr>
+        <w:drawing>
+          <wp:inline distT="0" distB="0" distL="0" distR="0" wp14:anchorId="59092DFB" wp14:editId="5035D771">
+            <wp:extent cx="2505075" cy="2505075"/>
+            <wp:effectExtent l="0" t="0" r="9525" b="9525"/>
+            <wp:docPr id="10" name="Imagen 10"/>
+            <wp:cNvGraphicFramePr>
+              <a:graphicFrameLocks xmlns:a="http://schemas.openxmlformats.org/drawingml/2006/main" noChangeAspect="1"/>
+            </wp:cNvGraphicFramePr>
+            <a:graphic xmlns:a="http://schemas.openxmlformats.org/drawingml/2006/main">
+              <a:graphicData uri="http://schemas.openxmlformats.org/drawingml/2006/picture">
+                <pic:pic xmlns:pic="http://schemas.openxmlformats.org/drawingml/2006/picture">
+                  <pic:nvPicPr>
+                    <pic:cNvPr id="0" name="Picture 1"/>
+                    <pic:cNvPicPr>
+                      <a:picLocks noChangeAspect="1" noChangeArrowheads="1"/>
+                    </pic:cNvPicPr>
+                  </pic:nvPicPr>
+                  <pic:blipFill>
+                    <a:blip r:embed="rId8" cstate="print">
+                      <a:extLst>
+                        <a:ext uri="{28A0092B-C50C-407E-A947-70E740481C1C}">
+                          <a14:useLocalDpi xmlns:a14="http://schemas.microsoft.com/office/drawing/2010/main" val="0"/>
+                        </a:ext>
+                      </a:extLst>
+                    </a:blip>
+                    <a:srcRect/>
+                    <a:stretch>
+                      <a:fillRect/>
+                    </a:stretch>
+                  </pic:blipFill>
+                  <pic:spPr bwMode="auto">
+                    <a:xfrm>
+                      <a:off x="0" y="0"/>
+                      <a:ext cx="2505075" cy="2505075"/>
+                    </a:xfrm>
+                    <a:prstGeom prst="rect">
+                      <a:avLst/>
+                    </a:prstGeom>
+                    <a:noFill/>
+                    <a:ln>
+                      <a:noFill/>
+                    </a:ln>
+                  </pic:spPr>
+                </pic:pic>
+              </a:graphicData>
+            </a:graphic>
+          </wp:inline>
+        </w:drawing>
+      </w:r>
+    </w:p>
+    <w:p>
+      <w:pPr>
+        <w:rPr>
+          <w:rFonts w:asciiTheme="minorHAnsi" w:eastAsia="Times New Roman" w:hAnsiTheme="minorHAnsi" w:cstheme="minorHAnsi"/>
+          <w:sz w:val="26"/>
+          <w:szCs w:val="26"/>
+        </w:rPr>
+      </w:pPr>
+    </w:p>
+    <w:p>
+      <w:pPr>
+        <w:rPr>
+          <w:rFonts w:asciiTheme="minorHAnsi" w:eastAsia="Times New Roman" w:hAnsiTheme="minorHAnsi" w:cstheme="minorHAnsi"/>
+          <w:sz w:val="26"/>
+          <w:szCs w:val="26"/>
+        </w:rPr>
+      </w:pPr>
+    </w:p>
+    <w:p>
+      <w:pPr>
         <w:jc w:val="center"/>
-        <w:tblInd w:w="0" w:type="dxa"/>
-        <w:tblBorders>
-          <w:top w:val="single" w:sz="6" w:space="0" w:color="000000"/>
-          <w:left w:val="single" w:sz="6" w:space="0" w:color="000000"/>
-          <w:bottom w:val="single" w:sz="6" w:space="0" w:color="000000"/>
-          <w:right w:val="single" w:sz="6" w:space="0" w:color="000000"/>
-          <w:insideH w:val="single" w:sz="6" w:space="0" w:color="000000"/>
-          <w:insideV w:val="single" w:sz="6" w:space="0" w:color="000000"/>
-        </w:tblBorders>
-        <w:tblLayout w:type="fixed"/>
-        <w:tblLook w:val="0000" w:firstRow="0" w:lastRow="0" w:firstColumn="0" w:lastColumn="0" w:noHBand="0" w:noVBand="0"/>
-      </w:tblPr>
-      <w:tblGrid>
-        <w:gridCol w:w="1084"/>
-        <w:gridCol w:w="751"/>
-        <w:gridCol w:w="216"/>
-        <w:gridCol w:w="1443"/>
-        <w:gridCol w:w="925"/>
-        <w:gridCol w:w="544"/>
-        <w:gridCol w:w="7"/>
-        <w:gridCol w:w="698"/>
-        <w:gridCol w:w="570"/>
-        <w:gridCol w:w="516"/>
-        <w:gridCol w:w="142"/>
-        <w:gridCol w:w="2691"/>
-      </w:tblGrid>
-      <w:tr>
-        <w:trPr>
-          <w:trHeight w:val="320"/>
-          <w:jc w:val="center"/>
-        </w:trPr>
-        <w:tc>
-          <w:tcPr>
-            <w:tcW w:w="4419" w:type="dxa"/>
-            <w:gridSpan w:val="5"/>
-            <w:shd w:val="clear" w:color="auto" w:fill="BFBFBF"/>
-            <w:vAlign w:val="center"/>
-          </w:tcPr>
-          <w:p>
-            <w:pPr>
-              <w:rPr>
-                <w:rFonts w:asciiTheme="minorHAnsi" w:eastAsia="Calibri" w:hAnsiTheme="minorHAnsi" w:cstheme="minorHAnsi"/>
-                <w:sz w:val="24"/>
-                <w:szCs w:val="24"/>
-              </w:rPr>
-            </w:pPr>
-            <w:r>
-              <w:rPr>
-                <w:rFonts w:asciiTheme="minorHAnsi" w:eastAsia="Calibri" w:hAnsiTheme="minorHAnsi" w:cstheme="minorHAnsi"/>
-                <w:b/>
-                <w:sz w:val="24"/>
-                <w:szCs w:val="24"/>
-              </w:rPr>
-              <w:t>PROYECTO:</w:t>
-            </w:r>
-            <w:r>
-              <w:rPr>
-                <w:rFonts w:asciiTheme="minorHAnsi" w:eastAsia="Calibri" w:hAnsiTheme="minorHAnsi" w:cstheme="minorHAnsi"/>
-                <w:b/>
-                <w:sz w:val="24"/>
-                <w:szCs w:val="24"/>
-              </w:rPr>
-              <w:t xml:space="preserve"> </w:t>
-            </w:r>
-            <w:r>
-              <w:rPr>
-                <w:rFonts w:asciiTheme="minorHAnsi" w:eastAsia="Calibri" w:hAnsiTheme="minorHAnsi" w:cstheme="minorHAnsi"/>
-                <w:b/>
-                <w:sz w:val="24"/>
-                <w:szCs w:val="24"/>
-              </w:rPr>
-              <w:t>Nombre del proyecto</w:t>
-            </w:r>
-          </w:p>
-        </w:tc>
-        <w:tc>
-          <w:tcPr>
-            <w:tcW w:w="5168" w:type="dxa"/>
-            <w:gridSpan w:val="7"/>
-            <w:shd w:val="clear" w:color="auto" w:fill="BFBFBF"/>
-            <w:vAlign w:val="center"/>
-          </w:tcPr>
-          <w:p>
-            <w:pPr>
-              <w:rPr>
-                <w:rFonts w:asciiTheme="minorHAnsi" w:eastAsia="Calibri" w:hAnsiTheme="minorHAnsi" w:cstheme="minorHAnsi"/>
-                <w:sz w:val="24"/>
-                <w:szCs w:val="24"/>
-              </w:rPr>
-            </w:pPr>
-            <w:r>
-              <w:rPr>
-                <w:rFonts w:asciiTheme="minorHAnsi" w:eastAsia="Calibri" w:hAnsiTheme="minorHAnsi" w:cstheme="minorHAnsi"/>
-                <w:b/>
-                <w:sz w:val="24"/>
-                <w:szCs w:val="24"/>
-              </w:rPr>
-              <w:t>GRUPO DE EVALUACIÓN:</w:t>
-            </w:r>
-            <w:r>
-              <w:rPr>
-                <w:rFonts w:asciiTheme="minorHAnsi" w:eastAsia="Calibri" w:hAnsiTheme="minorHAnsi" w:cstheme="minorHAnsi"/>
-                <w:b/>
-                <w:sz w:val="24"/>
-                <w:szCs w:val="24"/>
-              </w:rPr>
-              <w:t xml:space="preserve"> </w:t>
-            </w:r>
-          </w:p>
-        </w:tc>
-      </w:tr>
-      <w:tr>
-        <w:trPr>
-          <w:trHeight w:val="320"/>
-          <w:jc w:val="center"/>
-        </w:trPr>
-        <w:tc>
-          <w:tcPr>
-            <w:tcW w:w="9587" w:type="dxa"/>
-            <w:gridSpan w:val="12"/>
-            <w:shd w:val="clear" w:color="auto" w:fill="BFBFBF"/>
-            <w:vAlign w:val="center"/>
-          </w:tcPr>
-          <w:p>
-            <w:pPr>
-              <w:rPr>
-                <w:rFonts w:asciiTheme="minorHAnsi" w:eastAsia="Calibri" w:hAnsiTheme="minorHAnsi" w:cstheme="minorHAnsi"/>
-                <w:sz w:val="24"/>
-                <w:szCs w:val="24"/>
-              </w:rPr>
-            </w:pPr>
-            <w:r>
-              <w:rPr>
-                <w:rFonts w:asciiTheme="minorHAnsi" w:eastAsia="Calibri" w:hAnsiTheme="minorHAnsi" w:cstheme="minorHAnsi"/>
-                <w:b/>
-                <w:sz w:val="24"/>
-                <w:szCs w:val="24"/>
-              </w:rPr>
-              <w:t>INFORMACIÓN DEL CASO DE PRUEBA</w:t>
-            </w:r>
-          </w:p>
-        </w:tc>
-      </w:tr>
-      <w:tr>
-        <w:trPr>
-          <w:trHeight w:val="880"/>
-          <w:jc w:val="center"/>
-        </w:trPr>
-        <w:tc>
-          <w:tcPr>
-            <w:tcW w:w="1835" w:type="dxa"/>
-            <w:gridSpan w:val="2"/>
-            <w:vMerge w:val="restart"/>
-            <w:vAlign w:val="center"/>
-          </w:tcPr>
-          <w:p>
-            <w:pPr>
-              <w:rPr>
-                <w:rFonts w:asciiTheme="minorHAnsi" w:eastAsia="Calibri" w:hAnsiTheme="minorHAnsi" w:cstheme="minorHAnsi"/>
-                <w:sz w:val="24"/>
-                <w:szCs w:val="24"/>
-              </w:rPr>
-            </w:pPr>
-            <w:r>
-              <w:rPr>
-                <w:rFonts w:asciiTheme="minorHAnsi" w:eastAsia="Calibri" w:hAnsiTheme="minorHAnsi" w:cstheme="minorHAnsi"/>
-                <w:b/>
-                <w:sz w:val="24"/>
-                <w:szCs w:val="24"/>
-              </w:rPr>
-              <w:t>CASO DE PRUEBA No.</w:t>
-            </w:r>
-          </w:p>
-        </w:tc>
-        <w:tc>
-          <w:tcPr>
-            <w:tcW w:w="3135" w:type="dxa"/>
-            <w:gridSpan w:val="5"/>
-            <w:vMerge w:val="restart"/>
-            <w:tcBorders>
-              <w:right w:val="single" w:sz="4" w:space="0" w:color="000000"/>
-            </w:tcBorders>
-          </w:tcPr>
-          <w:p>
-            <w:pPr>
-              <w:rPr>
-                <w:rFonts w:asciiTheme="minorHAnsi" w:eastAsia="Calibri" w:hAnsiTheme="minorHAnsi" w:cstheme="minorHAnsi"/>
-                <w:sz w:val="24"/>
-                <w:szCs w:val="24"/>
-              </w:rPr>
-            </w:pPr>
-            <w:r>
-              <w:rPr>
-                <w:rFonts w:asciiTheme="minorHAnsi" w:eastAsia="Calibri" w:hAnsiTheme="minorHAnsi" w:cstheme="minorHAnsi"/>
-                <w:color w:val="0000FF"/>
-                <w:sz w:val="24"/>
-                <w:szCs w:val="24"/>
-              </w:rPr>
-              <w:t>ID  con formato del proyecto</w:t>
-            </w:r>
-          </w:p>
-        </w:tc>
-        <w:tc>
-          <w:tcPr>
-            <w:tcW w:w="1784" w:type="dxa"/>
-            <w:gridSpan w:val="3"/>
-            <w:tcBorders>
-              <w:left w:val="single" w:sz="4" w:space="0" w:color="000000"/>
-              <w:bottom w:val="single" w:sz="4" w:space="0" w:color="000000"/>
-              <w:right w:val="single" w:sz="4" w:space="0" w:color="000000"/>
-            </w:tcBorders>
-            <w:vAlign w:val="center"/>
-          </w:tcPr>
-          <w:p>
-            <w:pPr>
-              <w:jc w:val="center"/>
-              <w:rPr>
-                <w:rFonts w:asciiTheme="minorHAnsi" w:eastAsia="Calibri" w:hAnsiTheme="minorHAnsi" w:cstheme="minorHAnsi"/>
-                <w:sz w:val="24"/>
-                <w:szCs w:val="24"/>
-              </w:rPr>
-            </w:pPr>
-            <w:r>
-              <w:rPr>
-                <w:rFonts w:asciiTheme="minorHAnsi" w:eastAsia="Calibri" w:hAnsiTheme="minorHAnsi" w:cstheme="minorHAnsi"/>
-                <w:b/>
-                <w:sz w:val="24"/>
-                <w:szCs w:val="24"/>
-              </w:rPr>
-              <w:t>VERSIÓN DE EJECUCIÓN</w:t>
-            </w:r>
-          </w:p>
-          <w:p>
-            <w:pPr>
-              <w:jc w:val="center"/>
-              <w:rPr>
-                <w:rFonts w:asciiTheme="minorHAnsi" w:eastAsia="Calibri" w:hAnsiTheme="minorHAnsi" w:cstheme="minorHAnsi"/>
-                <w:sz w:val="24"/>
-                <w:szCs w:val="24"/>
-              </w:rPr>
-            </w:pPr>
-          </w:p>
-        </w:tc>
-        <w:tc>
-          <w:tcPr>
-            <w:tcW w:w="2833" w:type="dxa"/>
-            <w:gridSpan w:val="2"/>
-            <w:tcBorders>
-              <w:left w:val="single" w:sz="4" w:space="0" w:color="000000"/>
-              <w:bottom w:val="single" w:sz="4" w:space="0" w:color="000000"/>
-            </w:tcBorders>
-          </w:tcPr>
-          <w:p>
-            <w:pPr>
-              <w:rPr>
-                <w:rFonts w:asciiTheme="minorHAnsi" w:eastAsia="Calibri" w:hAnsiTheme="minorHAnsi" w:cstheme="minorHAnsi"/>
-                <w:color w:val="0000FF"/>
-                <w:sz w:val="24"/>
-                <w:szCs w:val="24"/>
-              </w:rPr>
-            </w:pPr>
-          </w:p>
-        </w:tc>
-      </w:tr>
-      <w:tr>
-        <w:trPr>
-          <w:trHeight w:val="300"/>
-          <w:jc w:val="center"/>
-        </w:trPr>
-        <w:tc>
-          <w:tcPr>
-            <w:tcW w:w="1835" w:type="dxa"/>
-            <w:gridSpan w:val="2"/>
-            <w:vMerge/>
-            <w:vAlign w:val="center"/>
-          </w:tcPr>
-          <w:p>
-            <w:pPr>
-              <w:rPr>
-                <w:rFonts w:asciiTheme="minorHAnsi" w:eastAsia="Calibri" w:hAnsiTheme="minorHAnsi" w:cstheme="minorHAnsi"/>
-                <w:sz w:val="24"/>
-                <w:szCs w:val="24"/>
-              </w:rPr>
-            </w:pPr>
-          </w:p>
-        </w:tc>
-        <w:tc>
-          <w:tcPr>
-            <w:tcW w:w="3135" w:type="dxa"/>
-            <w:gridSpan w:val="5"/>
-            <w:vMerge/>
-            <w:tcBorders>
-              <w:right w:val="single" w:sz="4" w:space="0" w:color="000000"/>
-            </w:tcBorders>
-          </w:tcPr>
-          <w:p>
-            <w:pPr>
-              <w:rPr>
-                <w:rFonts w:asciiTheme="minorHAnsi" w:eastAsia="Calibri" w:hAnsiTheme="minorHAnsi" w:cstheme="minorHAnsi"/>
-                <w:sz w:val="24"/>
-                <w:szCs w:val="24"/>
-              </w:rPr>
-            </w:pPr>
-          </w:p>
-        </w:tc>
-        <w:tc>
-          <w:tcPr>
-            <w:tcW w:w="1784" w:type="dxa"/>
-            <w:gridSpan w:val="3"/>
-            <w:tcBorders>
-              <w:top w:val="single" w:sz="4" w:space="0" w:color="000000"/>
-              <w:left w:val="single" w:sz="4" w:space="0" w:color="000000"/>
-              <w:right w:val="single" w:sz="4" w:space="0" w:color="000000"/>
-            </w:tcBorders>
-            <w:vAlign w:val="center"/>
-          </w:tcPr>
-          <w:p>
-            <w:pPr>
-              <w:jc w:val="center"/>
-              <w:rPr>
-                <w:rFonts w:asciiTheme="minorHAnsi" w:eastAsia="Calibri" w:hAnsiTheme="minorHAnsi" w:cstheme="minorHAnsi"/>
-                <w:sz w:val="24"/>
-                <w:szCs w:val="24"/>
-              </w:rPr>
-            </w:pPr>
-            <w:r>
-              <w:rPr>
-                <w:rFonts w:asciiTheme="minorHAnsi" w:eastAsia="Calibri" w:hAnsiTheme="minorHAnsi" w:cstheme="minorHAnsi"/>
-                <w:b/>
-                <w:sz w:val="24"/>
-                <w:szCs w:val="24"/>
-              </w:rPr>
-              <w:t>FECHA EJECUCIÓN</w:t>
-            </w:r>
-          </w:p>
-        </w:tc>
-        <w:tc>
-          <w:tcPr>
-            <w:tcW w:w="2833" w:type="dxa"/>
-            <w:gridSpan w:val="2"/>
-            <w:tcBorders>
-              <w:top w:val="single" w:sz="4" w:space="0" w:color="000000"/>
-              <w:left w:val="single" w:sz="4" w:space="0" w:color="000000"/>
-            </w:tcBorders>
-          </w:tcPr>
-          <w:p>
-            <w:pPr>
-              <w:rPr>
-                <w:rFonts w:asciiTheme="minorHAnsi" w:eastAsia="Calibri" w:hAnsiTheme="minorHAnsi" w:cstheme="minorHAnsi"/>
-                <w:color w:val="0000FF"/>
-                <w:sz w:val="24"/>
-                <w:szCs w:val="24"/>
-              </w:rPr>
-            </w:pPr>
-          </w:p>
-          <w:p>
-            <w:pPr>
-              <w:rPr>
-                <w:rFonts w:asciiTheme="minorHAnsi" w:eastAsia="Calibri" w:hAnsiTheme="minorHAnsi" w:cstheme="minorHAnsi"/>
-                <w:color w:val="0000FF"/>
-                <w:sz w:val="24"/>
-                <w:szCs w:val="24"/>
-              </w:rPr>
-            </w:pPr>
-          </w:p>
-        </w:tc>
-      </w:tr>
-      <w:tr>
-        <w:trPr>
-          <w:trHeight w:val="500"/>
-          <w:jc w:val="center"/>
-        </w:trPr>
-        <w:tc>
-          <w:tcPr>
-            <w:tcW w:w="1835" w:type="dxa"/>
-            <w:gridSpan w:val="2"/>
-            <w:vAlign w:val="center"/>
-          </w:tcPr>
-          <w:p>
-            <w:pPr>
-              <w:rPr>
-                <w:rFonts w:asciiTheme="minorHAnsi" w:eastAsia="Calibri" w:hAnsiTheme="minorHAnsi" w:cstheme="minorHAnsi"/>
-                <w:sz w:val="24"/>
-                <w:szCs w:val="24"/>
-              </w:rPr>
-            </w:pPr>
-            <w:r>
-              <w:rPr>
-                <w:rFonts w:asciiTheme="minorHAnsi" w:eastAsia="Calibri" w:hAnsiTheme="minorHAnsi" w:cstheme="minorHAnsi"/>
-                <w:b/>
-                <w:sz w:val="24"/>
-                <w:szCs w:val="24"/>
-              </w:rPr>
-              <w:t>HISTORIA DE USARIO:</w:t>
-            </w:r>
-          </w:p>
-        </w:tc>
-        <w:tc>
-          <w:tcPr>
-            <w:tcW w:w="3135" w:type="dxa"/>
-            <w:gridSpan w:val="5"/>
-            <w:tcBorders>
-              <w:right w:val="single" w:sz="4" w:space="0" w:color="000000"/>
-            </w:tcBorders>
-          </w:tcPr>
-          <w:p>
-            <w:pPr>
-              <w:rPr>
-                <w:rFonts w:asciiTheme="minorHAnsi" w:eastAsia="Calibri" w:hAnsiTheme="minorHAnsi" w:cstheme="minorHAnsi"/>
-                <w:color w:val="0000FF"/>
-                <w:sz w:val="24"/>
-                <w:szCs w:val="24"/>
-              </w:rPr>
-            </w:pPr>
-            <w:r>
-              <w:rPr>
-                <w:rFonts w:asciiTheme="minorHAnsi" w:eastAsia="Calibri" w:hAnsiTheme="minorHAnsi" w:cstheme="minorHAnsi"/>
-                <w:color w:val="0000FF"/>
-                <w:sz w:val="24"/>
-                <w:szCs w:val="24"/>
-              </w:rPr>
-              <w:t>Nombre corto de la HU</w:t>
-            </w:r>
-          </w:p>
-        </w:tc>
-        <w:tc>
-          <w:tcPr>
-            <w:tcW w:w="1784" w:type="dxa"/>
-            <w:gridSpan w:val="3"/>
-            <w:tcBorders>
-              <w:left w:val="single" w:sz="4" w:space="0" w:color="000000"/>
-              <w:right w:val="single" w:sz="4" w:space="0" w:color="000000"/>
-            </w:tcBorders>
-            <w:vAlign w:val="center"/>
-          </w:tcPr>
-          <w:p>
-            <w:pPr>
-              <w:jc w:val="center"/>
-              <w:rPr>
-                <w:rFonts w:asciiTheme="minorHAnsi" w:eastAsia="Calibri" w:hAnsiTheme="minorHAnsi" w:cstheme="minorHAnsi"/>
-                <w:sz w:val="24"/>
-                <w:szCs w:val="24"/>
-              </w:rPr>
-            </w:pPr>
-            <w:r>
-              <w:rPr>
-                <w:rFonts w:asciiTheme="minorHAnsi" w:eastAsia="Calibri" w:hAnsiTheme="minorHAnsi" w:cstheme="minorHAnsi"/>
-                <w:b/>
-                <w:sz w:val="24"/>
-                <w:szCs w:val="24"/>
-              </w:rPr>
-              <w:t>COMPONENTE</w:t>
-            </w:r>
-            <w:r>
-              <w:rPr>
-                <w:rFonts w:asciiTheme="minorHAnsi" w:eastAsia="Calibri" w:hAnsiTheme="minorHAnsi" w:cstheme="minorHAnsi"/>
-                <w:b/>
-                <w:sz w:val="24"/>
-                <w:szCs w:val="24"/>
-              </w:rPr>
-              <w:t xml:space="preserve"> DEL SISTEMA</w:t>
-            </w:r>
-          </w:p>
-        </w:tc>
-        <w:tc>
-          <w:tcPr>
-            <w:tcW w:w="2833" w:type="dxa"/>
-            <w:gridSpan w:val="2"/>
-            <w:tcBorders>
-              <w:left w:val="single" w:sz="4" w:space="0" w:color="000000"/>
-            </w:tcBorders>
-          </w:tcPr>
-          <w:p>
-            <w:pPr>
-              <w:rPr>
-                <w:rFonts w:asciiTheme="minorHAnsi" w:eastAsia="Calibri" w:hAnsiTheme="minorHAnsi" w:cstheme="minorHAnsi"/>
-                <w:color w:val="0000FF"/>
-                <w:sz w:val="24"/>
-                <w:szCs w:val="24"/>
-              </w:rPr>
-            </w:pPr>
-            <w:r>
-              <w:rPr>
-                <w:rFonts w:asciiTheme="minorHAnsi" w:eastAsia="Calibri" w:hAnsiTheme="minorHAnsi" w:cstheme="minorHAnsi"/>
-                <w:color w:val="0000FF"/>
-                <w:sz w:val="24"/>
-                <w:szCs w:val="24"/>
-              </w:rPr>
-              <w:t>Módulo o componente que se va a probar</w:t>
-            </w:r>
-          </w:p>
-        </w:tc>
-      </w:tr>
-      <w:tr>
-        <w:trPr>
-          <w:trHeight w:val="500"/>
-          <w:jc w:val="center"/>
-        </w:trPr>
-        <w:tc>
-          <w:tcPr>
-            <w:tcW w:w="1835" w:type="dxa"/>
-            <w:gridSpan w:val="2"/>
-            <w:vAlign w:val="center"/>
-          </w:tcPr>
-          <w:p>
-            <w:pPr>
-              <w:rPr>
-                <w:rFonts w:asciiTheme="minorHAnsi" w:eastAsia="Calibri" w:hAnsiTheme="minorHAnsi" w:cstheme="minorHAnsi"/>
-                <w:sz w:val="24"/>
-                <w:szCs w:val="24"/>
-              </w:rPr>
-            </w:pPr>
-            <w:r>
-              <w:rPr>
-                <w:rFonts w:asciiTheme="minorHAnsi" w:eastAsia="Calibri" w:hAnsiTheme="minorHAnsi" w:cstheme="minorHAnsi"/>
-                <w:b/>
-                <w:sz w:val="24"/>
-                <w:szCs w:val="24"/>
-              </w:rPr>
-              <w:t>Descripción del caso de prueba:</w:t>
-            </w:r>
-          </w:p>
-        </w:tc>
-        <w:tc>
-          <w:tcPr>
-            <w:tcW w:w="7752" w:type="dxa"/>
-            <w:gridSpan w:val="10"/>
-          </w:tcPr>
-          <w:p>
-            <w:pPr>
-              <w:rPr>
-                <w:rFonts w:asciiTheme="minorHAnsi" w:eastAsia="Calibri" w:hAnsiTheme="minorHAnsi" w:cstheme="minorHAnsi"/>
-                <w:color w:val="0000FF"/>
-                <w:sz w:val="24"/>
-                <w:szCs w:val="24"/>
-              </w:rPr>
-            </w:pPr>
-            <w:r>
-              <w:rPr>
-                <w:rFonts w:asciiTheme="minorHAnsi" w:eastAsia="Calibri" w:hAnsiTheme="minorHAnsi" w:cstheme="minorHAnsi"/>
-                <w:color w:val="0000FF"/>
-                <w:sz w:val="24"/>
-                <w:szCs w:val="24"/>
-              </w:rPr>
-              <w:t>Alcance de la prueba según Criterios de Aceptación de la HU</w:t>
-            </w:r>
-          </w:p>
-          <w:p>
-            <w:pPr>
-              <w:rPr>
-                <w:rFonts w:asciiTheme="minorHAnsi" w:eastAsia="Calibri" w:hAnsiTheme="minorHAnsi" w:cstheme="minorHAnsi"/>
-                <w:sz w:val="24"/>
-                <w:szCs w:val="24"/>
-              </w:rPr>
-            </w:pPr>
-          </w:p>
-        </w:tc>
-      </w:tr>
-      <w:tr>
-        <w:trPr>
-          <w:trHeight w:val="360"/>
-          <w:jc w:val="center"/>
-        </w:trPr>
-        <w:tc>
-          <w:tcPr>
-            <w:tcW w:w="9587" w:type="dxa"/>
-            <w:gridSpan w:val="12"/>
-            <w:shd w:val="clear" w:color="auto" w:fill="BFBFBF"/>
-            <w:vAlign w:val="center"/>
-          </w:tcPr>
-          <w:p>
-            <w:pPr>
-              <w:numPr>
-                <w:ilvl w:val="0"/>
-                <w:numId w:val="3"/>
-              </w:numPr>
-              <w:ind w:hanging="360"/>
-              <w:jc w:val="left"/>
-              <w:rPr>
-                <w:rFonts w:asciiTheme="minorHAnsi" w:eastAsia="Calibri" w:hAnsiTheme="minorHAnsi" w:cstheme="minorHAnsi"/>
-                <w:sz w:val="24"/>
-                <w:szCs w:val="24"/>
-              </w:rPr>
-            </w:pPr>
-            <w:r>
-              <w:rPr>
-                <w:rFonts w:asciiTheme="minorHAnsi" w:eastAsia="Calibri" w:hAnsiTheme="minorHAnsi" w:cstheme="minorHAnsi"/>
-                <w:b/>
-                <w:sz w:val="24"/>
-                <w:szCs w:val="24"/>
-              </w:rPr>
-              <w:t>CASO DE PRUEBA</w:t>
-            </w:r>
-          </w:p>
-        </w:tc>
-      </w:tr>
-      <w:tr>
-        <w:trPr>
-          <w:trHeight w:val="220"/>
-          <w:jc w:val="center"/>
-        </w:trPr>
-        <w:tc>
-          <w:tcPr>
-            <w:tcW w:w="9587" w:type="dxa"/>
-            <w:gridSpan w:val="12"/>
-            <w:shd w:val="clear" w:color="auto" w:fill="BFBFBF"/>
-            <w:vAlign w:val="center"/>
-          </w:tcPr>
-          <w:p>
-            <w:pPr>
-              <w:numPr>
-                <w:ilvl w:val="0"/>
-                <w:numId w:val="4"/>
-              </w:numPr>
-              <w:ind w:hanging="360"/>
-              <w:jc w:val="left"/>
-              <w:rPr>
-                <w:rFonts w:asciiTheme="minorHAnsi" w:eastAsia="Calibri" w:hAnsiTheme="minorHAnsi" w:cstheme="minorHAnsi"/>
-                <w:sz w:val="24"/>
-                <w:szCs w:val="24"/>
-              </w:rPr>
-            </w:pPr>
-            <w:r>
-              <w:rPr>
-                <w:rFonts w:asciiTheme="minorHAnsi" w:eastAsia="Calibri" w:hAnsiTheme="minorHAnsi" w:cstheme="minorHAnsi"/>
-                <w:b/>
-                <w:sz w:val="24"/>
-                <w:szCs w:val="24"/>
-              </w:rPr>
-              <w:t>Precondiciones</w:t>
-            </w:r>
-          </w:p>
-        </w:tc>
-      </w:tr>
-      <w:tr>
-        <w:trPr>
-          <w:trHeight w:val="962"/>
-          <w:jc w:val="center"/>
-        </w:trPr>
-        <w:tc>
-          <w:tcPr>
-            <w:tcW w:w="9587" w:type="dxa"/>
-            <w:gridSpan w:val="12"/>
-          </w:tcPr>
-          <w:p>
-            <w:pPr>
-              <w:rPr>
-                <w:rFonts w:asciiTheme="minorHAnsi" w:eastAsia="Calibri" w:hAnsiTheme="minorHAnsi" w:cstheme="minorHAnsi"/>
-                <w:color w:val="0000FF"/>
-                <w:sz w:val="24"/>
-                <w:szCs w:val="24"/>
-              </w:rPr>
-            </w:pPr>
-          </w:p>
-          <w:p>
-            <w:pPr>
-              <w:rPr>
-                <w:rFonts w:asciiTheme="minorHAnsi" w:eastAsia="Calibri" w:hAnsiTheme="minorHAnsi" w:cstheme="minorHAnsi"/>
-                <w:color w:val="0000FF"/>
-                <w:sz w:val="24"/>
-                <w:szCs w:val="24"/>
-              </w:rPr>
-            </w:pPr>
-            <w:r>
-              <w:rPr>
-                <w:rFonts w:asciiTheme="minorHAnsi" w:eastAsia="Calibri" w:hAnsiTheme="minorHAnsi" w:cstheme="minorHAnsi"/>
-                <w:color w:val="0000FF"/>
-                <w:sz w:val="24"/>
-                <w:szCs w:val="24"/>
-              </w:rPr>
-              <w:t>&lt;Lista de precondiciones que deben cumplirse para realizar la prueba&gt;</w:t>
-            </w:r>
-          </w:p>
-          <w:p>
-            <w:pPr>
-              <w:rPr>
-                <w:rFonts w:asciiTheme="minorHAnsi" w:eastAsia="Calibri" w:hAnsiTheme="minorHAnsi" w:cstheme="minorHAnsi"/>
-                <w:sz w:val="24"/>
-                <w:szCs w:val="24"/>
-              </w:rPr>
-            </w:pPr>
-          </w:p>
-        </w:tc>
-      </w:tr>
-      <w:tr>
-        <w:trPr>
-          <w:trHeight w:val="160"/>
-          <w:jc w:val="center"/>
-        </w:trPr>
-        <w:tc>
-          <w:tcPr>
-            <w:tcW w:w="9587" w:type="dxa"/>
-            <w:gridSpan w:val="12"/>
-            <w:shd w:val="clear" w:color="auto" w:fill="BFBFBF"/>
-          </w:tcPr>
-          <w:p>
-            <w:pPr>
-              <w:numPr>
-                <w:ilvl w:val="0"/>
-                <w:numId w:val="4"/>
-              </w:numPr>
-              <w:ind w:hanging="360"/>
-              <w:jc w:val="left"/>
-              <w:rPr>
-                <w:rFonts w:asciiTheme="minorHAnsi" w:eastAsia="Calibri" w:hAnsiTheme="minorHAnsi" w:cstheme="minorHAnsi"/>
-                <w:sz w:val="24"/>
-                <w:szCs w:val="24"/>
-              </w:rPr>
-            </w:pPr>
-            <w:r>
-              <w:rPr>
-                <w:rFonts w:asciiTheme="minorHAnsi" w:eastAsia="Calibri" w:hAnsiTheme="minorHAnsi" w:cstheme="minorHAnsi"/>
-                <w:b/>
-                <w:sz w:val="24"/>
-                <w:szCs w:val="24"/>
-              </w:rPr>
-              <w:t>Pasos de la prueba</w:t>
-            </w:r>
-          </w:p>
-        </w:tc>
-      </w:tr>
-      <w:tr>
-        <w:trPr>
-          <w:trHeight w:val="360"/>
-          <w:jc w:val="center"/>
-        </w:trPr>
-        <w:tc>
-          <w:tcPr>
-            <w:tcW w:w="9587" w:type="dxa"/>
-            <w:gridSpan w:val="12"/>
-            <w:shd w:val="clear" w:color="auto" w:fill="FFFFFF"/>
-          </w:tcPr>
-          <w:p>
-            <w:pPr>
-              <w:rPr>
-                <w:rFonts w:asciiTheme="minorHAnsi" w:eastAsia="Calibri" w:hAnsiTheme="minorHAnsi" w:cstheme="minorHAnsi"/>
-                <w:color w:val="0000FF"/>
-                <w:sz w:val="24"/>
-                <w:szCs w:val="24"/>
-              </w:rPr>
-            </w:pPr>
-          </w:p>
-          <w:p>
-            <w:pPr>
-              <w:rPr>
-                <w:rFonts w:asciiTheme="minorHAnsi" w:eastAsia="Calibri" w:hAnsiTheme="minorHAnsi" w:cstheme="minorHAnsi"/>
-                <w:color w:val="0000FF"/>
-                <w:sz w:val="24"/>
-                <w:szCs w:val="24"/>
-              </w:rPr>
-            </w:pPr>
-            <w:r>
-              <w:rPr>
-                <w:rFonts w:asciiTheme="minorHAnsi" w:eastAsia="Calibri" w:hAnsiTheme="minorHAnsi" w:cstheme="minorHAnsi"/>
-                <w:color w:val="0000FF"/>
-                <w:sz w:val="24"/>
-                <w:szCs w:val="24"/>
-              </w:rPr>
-              <w:t>&lt;Pasos secuenciales que deben ser ejecutados por el analista de pruebas o usuario, ante el sistema para ejecutar la prueba&gt;</w:t>
-            </w:r>
-          </w:p>
-          <w:p>
-            <w:pPr>
-              <w:rPr>
-                <w:rFonts w:asciiTheme="minorHAnsi" w:eastAsia="Calibri" w:hAnsiTheme="minorHAnsi" w:cstheme="minorHAnsi"/>
-                <w:color w:val="0000FF"/>
-                <w:sz w:val="24"/>
-                <w:szCs w:val="24"/>
-              </w:rPr>
-            </w:pPr>
-          </w:p>
-        </w:tc>
-      </w:tr>
-      <w:tr>
-        <w:trPr>
-          <w:trHeight w:val="360"/>
-          <w:jc w:val="center"/>
-        </w:trPr>
-        <w:tc>
-          <w:tcPr>
-            <w:tcW w:w="3494" w:type="dxa"/>
-            <w:gridSpan w:val="4"/>
-            <w:shd w:val="clear" w:color="auto" w:fill="BFBFBF"/>
-            <w:vAlign w:val="center"/>
-          </w:tcPr>
-          <w:p>
-            <w:pPr>
-              <w:jc w:val="center"/>
-              <w:rPr>
-                <w:rFonts w:asciiTheme="minorHAnsi" w:eastAsia="Calibri" w:hAnsiTheme="minorHAnsi" w:cstheme="minorHAnsi"/>
-                <w:sz w:val="24"/>
-                <w:szCs w:val="24"/>
-              </w:rPr>
-            </w:pPr>
-            <w:r>
-              <w:rPr>
-                <w:rFonts w:asciiTheme="minorHAnsi" w:eastAsia="Calibri" w:hAnsiTheme="minorHAnsi" w:cstheme="minorHAnsi"/>
-                <w:b/>
-                <w:sz w:val="24"/>
-                <w:szCs w:val="24"/>
-              </w:rPr>
-              <w:t>DATOS DE ENTRADA</w:t>
-            </w:r>
-          </w:p>
-        </w:tc>
-        <w:tc>
-          <w:tcPr>
-            <w:tcW w:w="2174" w:type="dxa"/>
-            <w:gridSpan w:val="4"/>
-            <w:vMerge w:val="restart"/>
-            <w:shd w:val="clear" w:color="auto" w:fill="BFBFBF"/>
-            <w:vAlign w:val="center"/>
-          </w:tcPr>
-          <w:p>
-            <w:pPr>
-              <w:jc w:val="center"/>
-              <w:rPr>
-                <w:rFonts w:asciiTheme="minorHAnsi" w:eastAsia="Calibri" w:hAnsiTheme="minorHAnsi" w:cstheme="minorHAnsi"/>
-                <w:sz w:val="24"/>
-                <w:szCs w:val="24"/>
-              </w:rPr>
-            </w:pPr>
-            <w:r>
-              <w:rPr>
-                <w:rFonts w:asciiTheme="minorHAnsi" w:eastAsia="Calibri" w:hAnsiTheme="minorHAnsi" w:cstheme="minorHAnsi"/>
-                <w:b/>
-                <w:sz w:val="24"/>
-                <w:szCs w:val="24"/>
-              </w:rPr>
-              <w:t>RESPUESTA ESPERADA DE LA APLICACIÓN</w:t>
-            </w:r>
-          </w:p>
-        </w:tc>
-        <w:tc>
-          <w:tcPr>
-            <w:tcW w:w="1228" w:type="dxa"/>
-            <w:gridSpan w:val="3"/>
-            <w:shd w:val="clear" w:color="auto" w:fill="BFBFBF"/>
-            <w:vAlign w:val="center"/>
-          </w:tcPr>
-          <w:p>
-            <w:pPr>
-              <w:jc w:val="center"/>
-              <w:rPr>
-                <w:rFonts w:asciiTheme="minorHAnsi" w:eastAsia="Calibri" w:hAnsiTheme="minorHAnsi" w:cstheme="minorHAnsi"/>
-                <w:sz w:val="24"/>
-                <w:szCs w:val="24"/>
-              </w:rPr>
-            </w:pPr>
-            <w:r>
-              <w:rPr>
-                <w:rFonts w:asciiTheme="minorHAnsi" w:eastAsia="Calibri" w:hAnsiTheme="minorHAnsi" w:cstheme="minorHAnsi"/>
-                <w:b/>
-                <w:sz w:val="24"/>
-                <w:szCs w:val="24"/>
-              </w:rPr>
-              <w:t>COINCIDE</w:t>
-            </w:r>
-          </w:p>
-        </w:tc>
-        <w:tc>
-          <w:tcPr>
-            <w:tcW w:w="2691" w:type="dxa"/>
-            <w:vMerge w:val="restart"/>
-            <w:shd w:val="clear" w:color="auto" w:fill="BFBFBF"/>
-            <w:vAlign w:val="center"/>
-          </w:tcPr>
-          <w:p>
-            <w:pPr>
-              <w:jc w:val="center"/>
-              <w:rPr>
-                <w:rFonts w:asciiTheme="minorHAnsi" w:eastAsia="Calibri" w:hAnsiTheme="minorHAnsi" w:cstheme="minorHAnsi"/>
-                <w:sz w:val="24"/>
-                <w:szCs w:val="24"/>
-              </w:rPr>
-            </w:pPr>
-            <w:r>
-              <w:rPr>
-                <w:rFonts w:asciiTheme="minorHAnsi" w:eastAsia="Calibri" w:hAnsiTheme="minorHAnsi" w:cstheme="minorHAnsi"/>
-                <w:b/>
-                <w:sz w:val="24"/>
-                <w:szCs w:val="24"/>
-              </w:rPr>
-              <w:t>RESPUESTA DEL SISTEMA</w:t>
-            </w:r>
-          </w:p>
-        </w:tc>
-      </w:tr>
-      <w:tr>
-        <w:trPr>
-          <w:trHeight w:val="360"/>
-          <w:jc w:val="center"/>
-        </w:trPr>
-        <w:tc>
-          <w:tcPr>
-            <w:tcW w:w="1084" w:type="dxa"/>
-            <w:shd w:val="clear" w:color="auto" w:fill="BFBFBF"/>
-            <w:vAlign w:val="center"/>
-          </w:tcPr>
-          <w:p>
-            <w:pPr>
-              <w:jc w:val="center"/>
-              <w:rPr>
-                <w:rFonts w:asciiTheme="minorHAnsi" w:eastAsia="Calibri" w:hAnsiTheme="minorHAnsi" w:cstheme="minorHAnsi"/>
-                <w:sz w:val="24"/>
-                <w:szCs w:val="24"/>
-              </w:rPr>
-            </w:pPr>
-            <w:r>
-              <w:rPr>
-                <w:rFonts w:asciiTheme="minorHAnsi" w:eastAsia="Calibri" w:hAnsiTheme="minorHAnsi" w:cstheme="minorHAnsi"/>
-                <w:b/>
-                <w:sz w:val="24"/>
-                <w:szCs w:val="24"/>
-              </w:rPr>
-              <w:t>CAMPO</w:t>
-            </w:r>
-          </w:p>
-        </w:tc>
-        <w:tc>
-          <w:tcPr>
-            <w:tcW w:w="967" w:type="dxa"/>
-            <w:gridSpan w:val="2"/>
-            <w:shd w:val="clear" w:color="auto" w:fill="BFBFBF"/>
-            <w:vAlign w:val="center"/>
-          </w:tcPr>
-          <w:p>
-            <w:pPr>
-              <w:jc w:val="center"/>
-              <w:rPr>
-                <w:rFonts w:asciiTheme="minorHAnsi" w:eastAsia="Calibri" w:hAnsiTheme="minorHAnsi" w:cstheme="minorHAnsi"/>
-                <w:sz w:val="24"/>
-                <w:szCs w:val="24"/>
-              </w:rPr>
-            </w:pPr>
-            <w:r>
-              <w:rPr>
-                <w:rFonts w:asciiTheme="minorHAnsi" w:eastAsia="Calibri" w:hAnsiTheme="minorHAnsi" w:cstheme="minorHAnsi"/>
-                <w:b/>
-                <w:sz w:val="24"/>
-                <w:szCs w:val="24"/>
-              </w:rPr>
-              <w:t>VALOR</w:t>
-            </w:r>
-          </w:p>
-        </w:tc>
-        <w:tc>
-          <w:tcPr>
-            <w:tcW w:w="1443" w:type="dxa"/>
-            <w:shd w:val="clear" w:color="auto" w:fill="BFBFBF"/>
-            <w:vAlign w:val="center"/>
-          </w:tcPr>
-          <w:p>
-            <w:pPr>
-              <w:jc w:val="center"/>
-              <w:rPr>
-                <w:rFonts w:asciiTheme="minorHAnsi" w:eastAsia="Calibri" w:hAnsiTheme="minorHAnsi" w:cstheme="minorHAnsi"/>
-                <w:sz w:val="24"/>
-                <w:szCs w:val="24"/>
-              </w:rPr>
-            </w:pPr>
-            <w:r>
-              <w:rPr>
-                <w:rFonts w:asciiTheme="minorHAnsi" w:eastAsia="Calibri" w:hAnsiTheme="minorHAnsi" w:cstheme="minorHAnsi"/>
-                <w:b/>
-                <w:sz w:val="24"/>
-                <w:szCs w:val="24"/>
-              </w:rPr>
-              <w:t>TIPO ESCENARIO</w:t>
-            </w:r>
-          </w:p>
-        </w:tc>
-        <w:tc>
-          <w:tcPr>
-            <w:tcW w:w="2174" w:type="dxa"/>
-            <w:gridSpan w:val="4"/>
-            <w:vMerge/>
-            <w:shd w:val="clear" w:color="auto" w:fill="BFBFBF"/>
-            <w:vAlign w:val="center"/>
-          </w:tcPr>
-          <w:p>
-            <w:pPr>
-              <w:jc w:val="center"/>
-              <w:rPr>
-                <w:rFonts w:asciiTheme="minorHAnsi" w:eastAsia="Calibri" w:hAnsiTheme="minorHAnsi" w:cstheme="minorHAnsi"/>
-                <w:sz w:val="24"/>
-                <w:szCs w:val="24"/>
-              </w:rPr>
-            </w:pPr>
-          </w:p>
-        </w:tc>
-        <w:tc>
-          <w:tcPr>
-            <w:tcW w:w="570" w:type="dxa"/>
-            <w:shd w:val="clear" w:color="auto" w:fill="BFBFBF"/>
-            <w:vAlign w:val="center"/>
-          </w:tcPr>
-          <w:p>
-            <w:pPr>
-              <w:jc w:val="center"/>
-              <w:rPr>
-                <w:rFonts w:asciiTheme="minorHAnsi" w:eastAsia="Calibri" w:hAnsiTheme="minorHAnsi" w:cstheme="minorHAnsi"/>
-                <w:sz w:val="24"/>
-                <w:szCs w:val="24"/>
-              </w:rPr>
-            </w:pPr>
-            <w:r>
-              <w:rPr>
-                <w:rFonts w:asciiTheme="minorHAnsi" w:eastAsia="Calibri" w:hAnsiTheme="minorHAnsi" w:cstheme="minorHAnsi"/>
-                <w:b/>
-                <w:sz w:val="24"/>
-                <w:szCs w:val="24"/>
-              </w:rPr>
-              <w:t>SI</w:t>
-            </w:r>
-          </w:p>
-        </w:tc>
-        <w:tc>
-          <w:tcPr>
-            <w:tcW w:w="658" w:type="dxa"/>
-            <w:gridSpan w:val="2"/>
-            <w:shd w:val="clear" w:color="auto" w:fill="BFBFBF"/>
-            <w:vAlign w:val="center"/>
-          </w:tcPr>
-          <w:p>
-            <w:pPr>
-              <w:jc w:val="center"/>
-              <w:rPr>
-                <w:rFonts w:asciiTheme="minorHAnsi" w:eastAsia="Calibri" w:hAnsiTheme="minorHAnsi" w:cstheme="minorHAnsi"/>
-                <w:sz w:val="24"/>
-                <w:szCs w:val="24"/>
-              </w:rPr>
-            </w:pPr>
-            <w:r>
-              <w:rPr>
-                <w:rFonts w:asciiTheme="minorHAnsi" w:eastAsia="Calibri" w:hAnsiTheme="minorHAnsi" w:cstheme="minorHAnsi"/>
-                <w:b/>
-                <w:sz w:val="24"/>
-                <w:szCs w:val="24"/>
-              </w:rPr>
-              <w:t>NO</w:t>
-            </w:r>
-          </w:p>
-        </w:tc>
-        <w:tc>
-          <w:tcPr>
-            <w:tcW w:w="2691" w:type="dxa"/>
-            <w:vMerge/>
-            <w:shd w:val="clear" w:color="auto" w:fill="BFBFBF"/>
-            <w:vAlign w:val="center"/>
-          </w:tcPr>
-          <w:p>
-            <w:pPr>
-              <w:jc w:val="center"/>
-              <w:rPr>
-                <w:rFonts w:asciiTheme="minorHAnsi" w:eastAsia="Calibri" w:hAnsiTheme="minorHAnsi" w:cstheme="minorHAnsi"/>
-                <w:sz w:val="24"/>
-                <w:szCs w:val="24"/>
-              </w:rPr>
-            </w:pPr>
-          </w:p>
-        </w:tc>
-      </w:tr>
-      <w:tr>
-        <w:trPr>
-          <w:trHeight w:val="360"/>
-          <w:jc w:val="center"/>
-        </w:trPr>
-        <w:tc>
-          <w:tcPr>
-            <w:tcW w:w="1084" w:type="dxa"/>
-          </w:tcPr>
-          <w:p>
-            <w:pPr>
-              <w:rPr>
-                <w:rFonts w:asciiTheme="minorHAnsi" w:eastAsia="Calibri" w:hAnsiTheme="minorHAnsi" w:cstheme="minorHAnsi"/>
-                <w:color w:val="0000FF"/>
-                <w:sz w:val="24"/>
-                <w:szCs w:val="24"/>
-              </w:rPr>
-            </w:pPr>
-            <w:r>
-              <w:rPr>
-                <w:rFonts w:asciiTheme="minorHAnsi" w:eastAsia="Calibri" w:hAnsiTheme="minorHAnsi" w:cstheme="minorHAnsi"/>
-                <w:color w:val="0000FF"/>
-                <w:sz w:val="24"/>
-                <w:szCs w:val="24"/>
-              </w:rPr>
-              <w:t>&lt;Descripción del dato de entrada&gt;</w:t>
-            </w:r>
-          </w:p>
-        </w:tc>
-        <w:tc>
-          <w:tcPr>
-            <w:tcW w:w="967" w:type="dxa"/>
-            <w:gridSpan w:val="2"/>
-          </w:tcPr>
-          <w:p>
-            <w:pPr>
-              <w:rPr>
-                <w:rFonts w:asciiTheme="minorHAnsi" w:eastAsia="Calibri" w:hAnsiTheme="minorHAnsi" w:cstheme="minorHAnsi"/>
-                <w:color w:val="0000FF"/>
-                <w:sz w:val="24"/>
-                <w:szCs w:val="24"/>
-              </w:rPr>
-            </w:pPr>
-            <w:r>
-              <w:rPr>
-                <w:rFonts w:asciiTheme="minorHAnsi" w:eastAsia="Calibri" w:hAnsiTheme="minorHAnsi" w:cstheme="minorHAnsi"/>
-                <w:color w:val="0000FF"/>
-                <w:sz w:val="24"/>
-                <w:szCs w:val="24"/>
-              </w:rPr>
-              <w:t>&lt;Valor que debe ser suministrado para el dato de entrada&gt;</w:t>
-            </w:r>
-          </w:p>
-        </w:tc>
-        <w:tc>
-          <w:tcPr>
-            <w:tcW w:w="1443" w:type="dxa"/>
-          </w:tcPr>
-          <w:p>
-            <w:pPr>
-              <w:rPr>
-                <w:rFonts w:asciiTheme="minorHAnsi" w:eastAsia="Calibri" w:hAnsiTheme="minorHAnsi" w:cstheme="minorHAnsi"/>
-                <w:color w:val="0000FF"/>
-                <w:sz w:val="24"/>
-                <w:szCs w:val="24"/>
-              </w:rPr>
-            </w:pPr>
-            <w:r>
-              <w:rPr>
-                <w:rFonts w:asciiTheme="minorHAnsi" w:eastAsia="Calibri" w:hAnsiTheme="minorHAnsi" w:cstheme="minorHAnsi"/>
-                <w:color w:val="0000FF"/>
-                <w:sz w:val="24"/>
-                <w:szCs w:val="24"/>
-              </w:rPr>
-              <w:t xml:space="preserve">&lt;Tipo de escenario que pretende probarse: </w:t>
-            </w:r>
-            <w:r>
-              <w:rPr>
-                <w:rFonts w:asciiTheme="minorHAnsi" w:eastAsia="Calibri" w:hAnsiTheme="minorHAnsi" w:cstheme="minorHAnsi"/>
-                <w:color w:val="0000FF"/>
-                <w:sz w:val="24"/>
-                <w:szCs w:val="24"/>
-              </w:rPr>
-              <w:t xml:space="preserve">Positivo </w:t>
-            </w:r>
-            <w:r>
-              <w:rPr>
-                <w:rFonts w:asciiTheme="minorHAnsi" w:eastAsia="Calibri" w:hAnsiTheme="minorHAnsi" w:cstheme="minorHAnsi"/>
-                <w:color w:val="0000FF"/>
-                <w:sz w:val="24"/>
-                <w:szCs w:val="24"/>
-              </w:rPr>
-              <w:t>/</w:t>
-            </w:r>
-            <w:r>
-              <w:rPr>
-                <w:rFonts w:asciiTheme="minorHAnsi" w:eastAsia="Calibri" w:hAnsiTheme="minorHAnsi" w:cstheme="minorHAnsi"/>
-                <w:color w:val="0000FF"/>
-                <w:sz w:val="24"/>
-                <w:szCs w:val="24"/>
-              </w:rPr>
-              <w:t>Negativo</w:t>
-            </w:r>
-            <w:r>
-              <w:rPr>
-                <w:rFonts w:asciiTheme="minorHAnsi" w:eastAsia="Calibri" w:hAnsiTheme="minorHAnsi" w:cstheme="minorHAnsi"/>
-                <w:color w:val="0000FF"/>
-                <w:sz w:val="24"/>
-                <w:szCs w:val="24"/>
-              </w:rPr>
-              <w:t>&gt;</w:t>
-            </w:r>
-          </w:p>
-        </w:tc>
-        <w:tc>
-          <w:tcPr>
-            <w:tcW w:w="2174" w:type="dxa"/>
-            <w:gridSpan w:val="4"/>
-          </w:tcPr>
-          <w:p>
-            <w:pPr>
-              <w:spacing w:line="360" w:lineRule="auto"/>
-              <w:rPr>
-                <w:rFonts w:asciiTheme="minorHAnsi" w:eastAsia="Calibri" w:hAnsiTheme="minorHAnsi" w:cstheme="minorHAnsi"/>
-                <w:color w:val="0000FF"/>
-                <w:sz w:val="24"/>
-                <w:szCs w:val="24"/>
-              </w:rPr>
-            </w:pPr>
-            <w:r>
-              <w:rPr>
-                <w:rFonts w:asciiTheme="minorHAnsi" w:eastAsia="Calibri" w:hAnsiTheme="minorHAnsi" w:cstheme="minorHAnsi"/>
-                <w:color w:val="0000FF"/>
-                <w:sz w:val="24"/>
-                <w:szCs w:val="24"/>
-              </w:rPr>
-              <w:t>&lt;Respuesta que se espera de la aplicación&gt;</w:t>
-            </w:r>
-          </w:p>
-        </w:tc>
-        <w:tc>
-          <w:tcPr>
-            <w:tcW w:w="570" w:type="dxa"/>
-          </w:tcPr>
-          <w:p>
-            <w:pPr>
-              <w:rPr>
-                <w:rFonts w:asciiTheme="minorHAnsi" w:eastAsia="Calibri" w:hAnsiTheme="minorHAnsi" w:cstheme="minorHAnsi"/>
-                <w:sz w:val="24"/>
-                <w:szCs w:val="24"/>
-              </w:rPr>
-            </w:pPr>
-          </w:p>
-        </w:tc>
-        <w:tc>
-          <w:tcPr>
-            <w:tcW w:w="658" w:type="dxa"/>
-            <w:gridSpan w:val="2"/>
-          </w:tcPr>
-          <w:p>
-            <w:pPr>
-              <w:rPr>
-                <w:rFonts w:asciiTheme="minorHAnsi" w:eastAsia="Calibri" w:hAnsiTheme="minorHAnsi" w:cstheme="minorHAnsi"/>
-                <w:sz w:val="24"/>
-                <w:szCs w:val="24"/>
-              </w:rPr>
-            </w:pPr>
-          </w:p>
-        </w:tc>
-        <w:tc>
-          <w:tcPr>
-            <w:tcW w:w="2691" w:type="dxa"/>
-            <w:vAlign w:val="center"/>
-          </w:tcPr>
-          <w:p>
-            <w:pPr>
-              <w:rPr>
-                <w:rFonts w:asciiTheme="minorHAnsi" w:eastAsia="Calibri" w:hAnsiTheme="minorHAnsi" w:cstheme="minorHAnsi"/>
-                <w:sz w:val="24"/>
-                <w:szCs w:val="24"/>
-              </w:rPr>
-            </w:pPr>
-            <w:r>
-              <w:rPr>
-                <w:rFonts w:asciiTheme="minorHAnsi" w:eastAsia="Calibri" w:hAnsiTheme="minorHAnsi" w:cstheme="minorHAnsi"/>
-                <w:color w:val="0000FF"/>
-                <w:sz w:val="24"/>
-                <w:szCs w:val="24"/>
-              </w:rPr>
-              <w:t>&lt;Respuesta que se obtuvo de la aplicación en el momento de la ejecución de la prueba&gt;</w:t>
-            </w:r>
-          </w:p>
-        </w:tc>
-      </w:tr>
-      <w:tr>
-        <w:trPr>
-          <w:trHeight w:val="360"/>
-          <w:jc w:val="center"/>
-        </w:trPr>
-        <w:tc>
-          <w:tcPr>
-            <w:tcW w:w="1084" w:type="dxa"/>
-          </w:tcPr>
-          <w:p>
-            <w:pPr>
-              <w:spacing w:line="360" w:lineRule="auto"/>
-              <w:ind w:left="12"/>
-              <w:rPr>
-                <w:rFonts w:asciiTheme="minorHAnsi" w:eastAsia="Calibri" w:hAnsiTheme="minorHAnsi" w:cstheme="minorHAnsi"/>
-                <w:sz w:val="24"/>
-                <w:szCs w:val="24"/>
-              </w:rPr>
-            </w:pPr>
-          </w:p>
-        </w:tc>
-        <w:tc>
-          <w:tcPr>
-            <w:tcW w:w="967" w:type="dxa"/>
-            <w:gridSpan w:val="2"/>
-          </w:tcPr>
-          <w:p>
-            <w:pPr>
-              <w:rPr>
-                <w:rFonts w:asciiTheme="minorHAnsi" w:eastAsia="Calibri" w:hAnsiTheme="minorHAnsi" w:cstheme="minorHAnsi"/>
-                <w:color w:val="0000FF"/>
-                <w:sz w:val="24"/>
-                <w:szCs w:val="24"/>
-              </w:rPr>
-            </w:pPr>
-          </w:p>
-        </w:tc>
-        <w:tc>
-          <w:tcPr>
-            <w:tcW w:w="1443" w:type="dxa"/>
-          </w:tcPr>
-          <w:p>
-            <w:pPr>
-              <w:rPr>
-                <w:rFonts w:asciiTheme="minorHAnsi" w:eastAsia="Calibri" w:hAnsiTheme="minorHAnsi" w:cstheme="minorHAnsi"/>
-                <w:color w:val="0000FF"/>
-                <w:sz w:val="24"/>
-                <w:szCs w:val="24"/>
-              </w:rPr>
-            </w:pPr>
-          </w:p>
-        </w:tc>
-        <w:tc>
-          <w:tcPr>
-            <w:tcW w:w="2174" w:type="dxa"/>
-            <w:gridSpan w:val="4"/>
-          </w:tcPr>
-          <w:p>
-            <w:pPr>
-              <w:spacing w:line="360" w:lineRule="auto"/>
-              <w:rPr>
-                <w:rFonts w:asciiTheme="minorHAnsi" w:eastAsia="Calibri" w:hAnsiTheme="minorHAnsi" w:cstheme="minorHAnsi"/>
-                <w:color w:val="0000FF"/>
-                <w:sz w:val="24"/>
-                <w:szCs w:val="24"/>
-              </w:rPr>
-            </w:pPr>
-          </w:p>
-        </w:tc>
-        <w:tc>
-          <w:tcPr>
-            <w:tcW w:w="570" w:type="dxa"/>
-          </w:tcPr>
-          <w:p>
-            <w:pPr>
-              <w:rPr>
-                <w:rFonts w:asciiTheme="minorHAnsi" w:eastAsia="Calibri" w:hAnsiTheme="minorHAnsi" w:cstheme="minorHAnsi"/>
-                <w:sz w:val="24"/>
-                <w:szCs w:val="24"/>
-              </w:rPr>
-            </w:pPr>
-          </w:p>
-        </w:tc>
-        <w:tc>
-          <w:tcPr>
-            <w:tcW w:w="658" w:type="dxa"/>
-            <w:gridSpan w:val="2"/>
-          </w:tcPr>
-          <w:p>
-            <w:pPr>
-              <w:rPr>
-                <w:rFonts w:asciiTheme="minorHAnsi" w:eastAsia="Calibri" w:hAnsiTheme="minorHAnsi" w:cstheme="minorHAnsi"/>
-                <w:sz w:val="24"/>
-                <w:szCs w:val="24"/>
-              </w:rPr>
-            </w:pPr>
-          </w:p>
-        </w:tc>
-        <w:tc>
-          <w:tcPr>
-            <w:tcW w:w="2691" w:type="dxa"/>
-            <w:vAlign w:val="center"/>
-          </w:tcPr>
-          <w:p>
-            <w:pPr>
-              <w:rPr>
-                <w:rFonts w:asciiTheme="minorHAnsi" w:eastAsia="Calibri" w:hAnsiTheme="minorHAnsi" w:cstheme="minorHAnsi"/>
-                <w:sz w:val="24"/>
-                <w:szCs w:val="24"/>
-              </w:rPr>
-            </w:pPr>
-          </w:p>
-        </w:tc>
-      </w:tr>
-      <w:tr>
-        <w:trPr>
-          <w:trHeight w:val="360"/>
-          <w:jc w:val="center"/>
-        </w:trPr>
-        <w:tc>
-          <w:tcPr>
-            <w:tcW w:w="1084" w:type="dxa"/>
-          </w:tcPr>
-          <w:p>
-            <w:pPr>
-              <w:spacing w:line="360" w:lineRule="auto"/>
-              <w:ind w:left="12"/>
-              <w:rPr>
-                <w:rFonts w:asciiTheme="minorHAnsi" w:eastAsia="Calibri" w:hAnsiTheme="minorHAnsi" w:cstheme="minorHAnsi"/>
-                <w:sz w:val="24"/>
-                <w:szCs w:val="24"/>
-              </w:rPr>
-            </w:pPr>
-          </w:p>
-        </w:tc>
-        <w:tc>
-          <w:tcPr>
-            <w:tcW w:w="967" w:type="dxa"/>
-            <w:gridSpan w:val="2"/>
-          </w:tcPr>
-          <w:p>
-            <w:pPr>
-              <w:rPr>
-                <w:rFonts w:asciiTheme="minorHAnsi" w:eastAsia="Calibri" w:hAnsiTheme="minorHAnsi" w:cstheme="minorHAnsi"/>
-                <w:color w:val="0000FF"/>
-                <w:sz w:val="24"/>
-                <w:szCs w:val="24"/>
-              </w:rPr>
-            </w:pPr>
-          </w:p>
-        </w:tc>
-        <w:tc>
-          <w:tcPr>
-            <w:tcW w:w="1443" w:type="dxa"/>
-          </w:tcPr>
-          <w:p>
-            <w:pPr>
-              <w:rPr>
-                <w:rFonts w:asciiTheme="minorHAnsi" w:eastAsia="Calibri" w:hAnsiTheme="minorHAnsi" w:cstheme="minorHAnsi"/>
-                <w:color w:val="0000FF"/>
-                <w:sz w:val="24"/>
-                <w:szCs w:val="24"/>
-              </w:rPr>
-            </w:pPr>
-          </w:p>
-        </w:tc>
-        <w:tc>
-          <w:tcPr>
-            <w:tcW w:w="2174" w:type="dxa"/>
-            <w:gridSpan w:val="4"/>
-          </w:tcPr>
-          <w:p>
-            <w:pPr>
-              <w:rPr>
-                <w:rFonts w:asciiTheme="minorHAnsi" w:eastAsia="Calibri" w:hAnsiTheme="minorHAnsi" w:cstheme="minorHAnsi"/>
-                <w:color w:val="0000FF"/>
-                <w:sz w:val="24"/>
-                <w:szCs w:val="24"/>
-              </w:rPr>
-            </w:pPr>
-          </w:p>
-        </w:tc>
-        <w:tc>
-          <w:tcPr>
-            <w:tcW w:w="570" w:type="dxa"/>
-            <w:tcBorders>
-              <w:right w:val="single" w:sz="4" w:space="0" w:color="000000"/>
-            </w:tcBorders>
-          </w:tcPr>
-          <w:p>
-            <w:pPr>
-              <w:rPr>
-                <w:rFonts w:asciiTheme="minorHAnsi" w:eastAsia="Calibri" w:hAnsiTheme="minorHAnsi" w:cstheme="minorHAnsi"/>
-                <w:sz w:val="24"/>
-                <w:szCs w:val="24"/>
-              </w:rPr>
-            </w:pPr>
-          </w:p>
-        </w:tc>
-        <w:tc>
-          <w:tcPr>
-            <w:tcW w:w="658" w:type="dxa"/>
-            <w:gridSpan w:val="2"/>
-            <w:tcBorders>
-              <w:left w:val="single" w:sz="4" w:space="0" w:color="000000"/>
-            </w:tcBorders>
-          </w:tcPr>
-          <w:p>
-            <w:pPr>
-              <w:rPr>
-                <w:rFonts w:asciiTheme="minorHAnsi" w:eastAsia="Calibri" w:hAnsiTheme="minorHAnsi" w:cstheme="minorHAnsi"/>
-                <w:sz w:val="24"/>
-                <w:szCs w:val="24"/>
-              </w:rPr>
-            </w:pPr>
-          </w:p>
-        </w:tc>
-        <w:tc>
-          <w:tcPr>
-            <w:tcW w:w="2691" w:type="dxa"/>
-            <w:vAlign w:val="center"/>
-          </w:tcPr>
-          <w:p>
-            <w:pPr>
-              <w:rPr>
-                <w:rFonts w:asciiTheme="minorHAnsi" w:eastAsia="Calibri" w:hAnsiTheme="minorHAnsi" w:cstheme="minorHAnsi"/>
-                <w:sz w:val="24"/>
-                <w:szCs w:val="24"/>
-              </w:rPr>
-            </w:pPr>
-          </w:p>
-        </w:tc>
-      </w:tr>
-      <w:tr>
-        <w:trPr>
-          <w:trHeight w:val="360"/>
-          <w:jc w:val="center"/>
-        </w:trPr>
-        <w:tc>
-          <w:tcPr>
-            <w:tcW w:w="1084" w:type="dxa"/>
-          </w:tcPr>
-          <w:p>
-            <w:pPr>
-              <w:spacing w:line="360" w:lineRule="auto"/>
-              <w:ind w:left="12"/>
-              <w:rPr>
-                <w:rFonts w:asciiTheme="minorHAnsi" w:eastAsia="Calibri" w:hAnsiTheme="minorHAnsi" w:cstheme="minorHAnsi"/>
-                <w:sz w:val="24"/>
-                <w:szCs w:val="24"/>
-              </w:rPr>
-            </w:pPr>
-          </w:p>
-        </w:tc>
-        <w:tc>
-          <w:tcPr>
-            <w:tcW w:w="967" w:type="dxa"/>
-            <w:gridSpan w:val="2"/>
-          </w:tcPr>
-          <w:p>
-            <w:pPr>
-              <w:rPr>
-                <w:rFonts w:asciiTheme="minorHAnsi" w:eastAsia="Calibri" w:hAnsiTheme="minorHAnsi" w:cstheme="minorHAnsi"/>
-                <w:color w:val="0000FF"/>
-                <w:sz w:val="24"/>
-                <w:szCs w:val="24"/>
-              </w:rPr>
-            </w:pPr>
-          </w:p>
-        </w:tc>
-        <w:tc>
-          <w:tcPr>
-            <w:tcW w:w="1443" w:type="dxa"/>
-          </w:tcPr>
-          <w:p>
-            <w:pPr>
-              <w:rPr>
-                <w:rFonts w:asciiTheme="minorHAnsi" w:eastAsia="Calibri" w:hAnsiTheme="minorHAnsi" w:cstheme="minorHAnsi"/>
-                <w:color w:val="0000FF"/>
-                <w:sz w:val="24"/>
-                <w:szCs w:val="24"/>
-              </w:rPr>
-            </w:pPr>
-          </w:p>
-        </w:tc>
-        <w:tc>
-          <w:tcPr>
-            <w:tcW w:w="2174" w:type="dxa"/>
-            <w:gridSpan w:val="4"/>
-          </w:tcPr>
-          <w:p>
-            <w:pPr>
-              <w:spacing w:line="360" w:lineRule="auto"/>
-              <w:rPr>
-                <w:rFonts w:asciiTheme="minorHAnsi" w:eastAsia="Calibri" w:hAnsiTheme="minorHAnsi" w:cstheme="minorHAnsi"/>
-                <w:color w:val="0000FF"/>
-                <w:sz w:val="24"/>
-                <w:szCs w:val="24"/>
-              </w:rPr>
-            </w:pPr>
-          </w:p>
-        </w:tc>
-        <w:tc>
-          <w:tcPr>
-            <w:tcW w:w="570" w:type="dxa"/>
-            <w:tcBorders>
-              <w:right w:val="single" w:sz="4" w:space="0" w:color="000000"/>
-            </w:tcBorders>
-          </w:tcPr>
-          <w:p>
-            <w:pPr>
-              <w:rPr>
-                <w:rFonts w:asciiTheme="minorHAnsi" w:eastAsia="Calibri" w:hAnsiTheme="minorHAnsi" w:cstheme="minorHAnsi"/>
-                <w:sz w:val="24"/>
-                <w:szCs w:val="24"/>
-              </w:rPr>
-            </w:pPr>
-          </w:p>
-        </w:tc>
-        <w:tc>
-          <w:tcPr>
-            <w:tcW w:w="658" w:type="dxa"/>
-            <w:gridSpan w:val="2"/>
-            <w:tcBorders>
-              <w:left w:val="single" w:sz="4" w:space="0" w:color="000000"/>
-            </w:tcBorders>
-          </w:tcPr>
-          <w:p>
-            <w:pPr>
-              <w:rPr>
-                <w:rFonts w:asciiTheme="minorHAnsi" w:eastAsia="Calibri" w:hAnsiTheme="minorHAnsi" w:cstheme="minorHAnsi"/>
-                <w:sz w:val="24"/>
-                <w:szCs w:val="24"/>
-              </w:rPr>
-            </w:pPr>
-          </w:p>
-        </w:tc>
-        <w:tc>
-          <w:tcPr>
-            <w:tcW w:w="2691" w:type="dxa"/>
-            <w:vAlign w:val="center"/>
-          </w:tcPr>
-          <w:p>
-            <w:pPr>
-              <w:rPr>
-                <w:rFonts w:asciiTheme="minorHAnsi" w:eastAsia="Calibri" w:hAnsiTheme="minorHAnsi" w:cstheme="minorHAnsi"/>
-                <w:sz w:val="24"/>
-                <w:szCs w:val="24"/>
-              </w:rPr>
-            </w:pPr>
-          </w:p>
-        </w:tc>
-      </w:tr>
-      <w:tr>
-        <w:trPr>
-          <w:trHeight w:val="360"/>
-          <w:jc w:val="center"/>
-        </w:trPr>
-        <w:tc>
-          <w:tcPr>
-            <w:tcW w:w="1084" w:type="dxa"/>
-          </w:tcPr>
-          <w:p>
-            <w:pPr>
-              <w:spacing w:line="360" w:lineRule="auto"/>
-              <w:ind w:left="12"/>
-              <w:rPr>
-                <w:rFonts w:asciiTheme="minorHAnsi" w:eastAsia="Calibri" w:hAnsiTheme="minorHAnsi" w:cstheme="minorHAnsi"/>
-                <w:sz w:val="24"/>
-                <w:szCs w:val="24"/>
-              </w:rPr>
-            </w:pPr>
-          </w:p>
-        </w:tc>
-        <w:tc>
-          <w:tcPr>
-            <w:tcW w:w="967" w:type="dxa"/>
-            <w:gridSpan w:val="2"/>
-          </w:tcPr>
-          <w:p>
-            <w:pPr>
-              <w:rPr>
-                <w:rFonts w:asciiTheme="minorHAnsi" w:eastAsia="Calibri" w:hAnsiTheme="minorHAnsi" w:cstheme="minorHAnsi"/>
-                <w:color w:val="0000FF"/>
-                <w:sz w:val="24"/>
-                <w:szCs w:val="24"/>
-              </w:rPr>
-            </w:pPr>
-          </w:p>
-        </w:tc>
-        <w:tc>
-          <w:tcPr>
-            <w:tcW w:w="1443" w:type="dxa"/>
-          </w:tcPr>
-          <w:p>
-            <w:pPr>
-              <w:rPr>
-                <w:rFonts w:asciiTheme="minorHAnsi" w:eastAsia="Calibri" w:hAnsiTheme="minorHAnsi" w:cstheme="minorHAnsi"/>
-                <w:color w:val="0000FF"/>
-                <w:sz w:val="24"/>
-                <w:szCs w:val="24"/>
-              </w:rPr>
-            </w:pPr>
-          </w:p>
-        </w:tc>
-        <w:tc>
-          <w:tcPr>
-            <w:tcW w:w="2174" w:type="dxa"/>
-            <w:gridSpan w:val="4"/>
-          </w:tcPr>
-          <w:p>
-            <w:pPr>
-              <w:spacing w:line="360" w:lineRule="auto"/>
-              <w:rPr>
-                <w:rFonts w:asciiTheme="minorHAnsi" w:eastAsia="Calibri" w:hAnsiTheme="minorHAnsi" w:cstheme="minorHAnsi"/>
-                <w:color w:val="0000FF"/>
-                <w:sz w:val="24"/>
-                <w:szCs w:val="24"/>
-              </w:rPr>
-            </w:pPr>
-          </w:p>
-        </w:tc>
-        <w:tc>
-          <w:tcPr>
-            <w:tcW w:w="570" w:type="dxa"/>
-            <w:tcBorders>
-              <w:right w:val="single" w:sz="4" w:space="0" w:color="000000"/>
-            </w:tcBorders>
-          </w:tcPr>
-          <w:p>
-            <w:pPr>
-              <w:rPr>
-                <w:rFonts w:asciiTheme="minorHAnsi" w:eastAsia="Calibri" w:hAnsiTheme="minorHAnsi" w:cstheme="minorHAnsi"/>
-                <w:sz w:val="24"/>
-                <w:szCs w:val="24"/>
-              </w:rPr>
-            </w:pPr>
-          </w:p>
-        </w:tc>
-        <w:tc>
-          <w:tcPr>
-            <w:tcW w:w="658" w:type="dxa"/>
-            <w:gridSpan w:val="2"/>
-            <w:tcBorders>
-              <w:left w:val="single" w:sz="4" w:space="0" w:color="000000"/>
-            </w:tcBorders>
-          </w:tcPr>
-          <w:p>
-            <w:pPr>
-              <w:rPr>
-                <w:rFonts w:asciiTheme="minorHAnsi" w:eastAsia="Calibri" w:hAnsiTheme="minorHAnsi" w:cstheme="minorHAnsi"/>
-                <w:sz w:val="24"/>
-                <w:szCs w:val="24"/>
-              </w:rPr>
-            </w:pPr>
-          </w:p>
-        </w:tc>
-        <w:tc>
-          <w:tcPr>
-            <w:tcW w:w="2691" w:type="dxa"/>
-            <w:vAlign w:val="center"/>
-          </w:tcPr>
-          <w:p>
-            <w:pPr>
-              <w:rPr>
-                <w:rFonts w:asciiTheme="minorHAnsi" w:eastAsia="Calibri" w:hAnsiTheme="minorHAnsi" w:cstheme="minorHAnsi"/>
-                <w:sz w:val="24"/>
-                <w:szCs w:val="24"/>
-              </w:rPr>
-            </w:pPr>
-          </w:p>
-        </w:tc>
-      </w:tr>
-      <w:tr>
-        <w:trPr>
-          <w:trHeight w:val="140"/>
-          <w:jc w:val="center"/>
-        </w:trPr>
-        <w:tc>
-          <w:tcPr>
-            <w:tcW w:w="9587" w:type="dxa"/>
-            <w:gridSpan w:val="12"/>
-            <w:shd w:val="clear" w:color="auto" w:fill="BFBFBF"/>
-          </w:tcPr>
-          <w:p>
-            <w:pPr>
-              <w:numPr>
-                <w:ilvl w:val="0"/>
-                <w:numId w:val="4"/>
-              </w:numPr>
-              <w:ind w:hanging="360"/>
-              <w:jc w:val="left"/>
-              <w:rPr>
-                <w:rFonts w:asciiTheme="minorHAnsi" w:eastAsia="Calibri" w:hAnsiTheme="minorHAnsi" w:cstheme="minorHAnsi"/>
-                <w:sz w:val="24"/>
-                <w:szCs w:val="24"/>
-              </w:rPr>
-            </w:pPr>
-            <w:r>
-              <w:rPr>
-                <w:rFonts w:asciiTheme="minorHAnsi" w:eastAsia="Calibri" w:hAnsiTheme="minorHAnsi" w:cstheme="minorHAnsi"/>
-                <w:b/>
-                <w:sz w:val="24"/>
-                <w:szCs w:val="24"/>
-              </w:rPr>
-              <w:lastRenderedPageBreak/>
-              <w:t>Post condiciones</w:t>
-            </w:r>
-          </w:p>
-        </w:tc>
-      </w:tr>
-      <w:tr>
-        <w:trPr>
-          <w:trHeight w:val="360"/>
-          <w:jc w:val="center"/>
-        </w:trPr>
-        <w:tc>
-          <w:tcPr>
-            <w:tcW w:w="9587" w:type="dxa"/>
-            <w:gridSpan w:val="12"/>
-          </w:tcPr>
-          <w:p>
-            <w:pPr>
-              <w:rPr>
-                <w:rFonts w:asciiTheme="minorHAnsi" w:eastAsia="Calibri" w:hAnsiTheme="minorHAnsi" w:cstheme="minorHAnsi"/>
-                <w:sz w:val="24"/>
-                <w:szCs w:val="24"/>
-              </w:rPr>
-            </w:pPr>
-          </w:p>
-          <w:p>
-            <w:pPr>
-              <w:rPr>
-                <w:rFonts w:asciiTheme="minorHAnsi" w:eastAsia="Calibri" w:hAnsiTheme="minorHAnsi" w:cstheme="minorHAnsi"/>
-                <w:sz w:val="24"/>
-                <w:szCs w:val="24"/>
-              </w:rPr>
-            </w:pPr>
-            <w:r>
-              <w:rPr>
-                <w:rFonts w:asciiTheme="minorHAnsi" w:eastAsia="Calibri" w:hAnsiTheme="minorHAnsi" w:cstheme="minorHAnsi"/>
-                <w:color w:val="0000FF"/>
-                <w:sz w:val="24"/>
-                <w:szCs w:val="24"/>
-              </w:rPr>
-              <w:t>&lt;Lista de pos condiciones que deben cumplirse después de realizar la prueba&gt;</w:t>
-            </w:r>
-          </w:p>
-          <w:p>
-            <w:pPr>
-              <w:rPr>
-                <w:rFonts w:asciiTheme="minorHAnsi" w:eastAsia="Calibri" w:hAnsiTheme="minorHAnsi" w:cstheme="minorHAnsi"/>
-                <w:sz w:val="24"/>
-                <w:szCs w:val="24"/>
-              </w:rPr>
-            </w:pPr>
-          </w:p>
-          <w:p>
-            <w:pPr>
-              <w:rPr>
-                <w:rFonts w:asciiTheme="minorHAnsi" w:eastAsia="Calibri" w:hAnsiTheme="minorHAnsi" w:cstheme="minorHAnsi"/>
-                <w:sz w:val="24"/>
-                <w:szCs w:val="24"/>
-              </w:rPr>
-            </w:pPr>
-          </w:p>
-        </w:tc>
-      </w:tr>
-      <w:tr>
-        <w:trPr>
-          <w:trHeight w:val="280"/>
-          <w:jc w:val="center"/>
-        </w:trPr>
-        <w:tc>
-          <w:tcPr>
-            <w:tcW w:w="9587" w:type="dxa"/>
-            <w:gridSpan w:val="12"/>
-            <w:shd w:val="clear" w:color="auto" w:fill="BFBFBF"/>
-            <w:vAlign w:val="center"/>
-          </w:tcPr>
-          <w:p>
-            <w:pPr>
-              <w:numPr>
-                <w:ilvl w:val="0"/>
-                <w:numId w:val="3"/>
-              </w:numPr>
-              <w:ind w:hanging="360"/>
-              <w:jc w:val="left"/>
-              <w:rPr>
-                <w:rFonts w:asciiTheme="minorHAnsi" w:eastAsia="Calibri" w:hAnsiTheme="minorHAnsi" w:cstheme="minorHAnsi"/>
-                <w:sz w:val="24"/>
-                <w:szCs w:val="24"/>
-              </w:rPr>
-            </w:pPr>
-            <w:r>
-              <w:rPr>
-                <w:rFonts w:asciiTheme="minorHAnsi" w:eastAsia="Calibri" w:hAnsiTheme="minorHAnsi" w:cstheme="minorHAnsi"/>
-                <w:b/>
-                <w:sz w:val="24"/>
-                <w:szCs w:val="24"/>
-              </w:rPr>
-              <w:t>RESULTADOS DE LA PRUEBA</w:t>
-            </w:r>
-          </w:p>
-        </w:tc>
-      </w:tr>
-      <w:tr>
-        <w:trPr>
-          <w:trHeight w:val="360"/>
-          <w:jc w:val="center"/>
-        </w:trPr>
-        <w:tc>
-          <w:tcPr>
-            <w:tcW w:w="6754" w:type="dxa"/>
-            <w:gridSpan w:val="10"/>
-            <w:tcBorders>
-              <w:right w:val="single" w:sz="4" w:space="0" w:color="000000"/>
-            </w:tcBorders>
-            <w:shd w:val="clear" w:color="auto" w:fill="BFBFBF"/>
-            <w:vAlign w:val="center"/>
-          </w:tcPr>
-          <w:p>
-            <w:pPr>
-              <w:rPr>
-                <w:rFonts w:asciiTheme="minorHAnsi" w:eastAsia="Calibri" w:hAnsiTheme="minorHAnsi" w:cstheme="minorHAnsi"/>
-                <w:sz w:val="24"/>
-                <w:szCs w:val="24"/>
-              </w:rPr>
-            </w:pPr>
-            <w:r>
-              <w:rPr>
-                <w:rFonts w:asciiTheme="minorHAnsi" w:eastAsia="Calibri" w:hAnsiTheme="minorHAnsi" w:cstheme="minorHAnsi"/>
-                <w:b/>
-                <w:sz w:val="24"/>
-                <w:szCs w:val="24"/>
-              </w:rPr>
-              <w:t>Defectos y desviaciones</w:t>
-            </w:r>
-          </w:p>
-        </w:tc>
-        <w:tc>
-          <w:tcPr>
-            <w:tcW w:w="2833" w:type="dxa"/>
-            <w:gridSpan w:val="2"/>
-            <w:tcBorders>
-              <w:left w:val="single" w:sz="4" w:space="0" w:color="000000"/>
-            </w:tcBorders>
-            <w:shd w:val="clear" w:color="auto" w:fill="BFBFBF"/>
-            <w:vAlign w:val="center"/>
-          </w:tcPr>
-          <w:p>
-            <w:pPr>
-              <w:rPr>
-                <w:rFonts w:asciiTheme="minorHAnsi" w:eastAsia="Calibri" w:hAnsiTheme="minorHAnsi" w:cstheme="minorHAnsi"/>
-                <w:sz w:val="24"/>
-                <w:szCs w:val="24"/>
-              </w:rPr>
-            </w:pPr>
-            <w:r>
-              <w:rPr>
-                <w:rFonts w:asciiTheme="minorHAnsi" w:eastAsia="Calibri" w:hAnsiTheme="minorHAnsi" w:cstheme="minorHAnsi"/>
-                <w:b/>
-                <w:sz w:val="24"/>
-                <w:szCs w:val="24"/>
-              </w:rPr>
-              <w:t>Veredicto</w:t>
-            </w:r>
-          </w:p>
-        </w:tc>
-      </w:tr>
-      <w:tr>
-        <w:trPr>
-          <w:trHeight w:val="360"/>
-          <w:jc w:val="center"/>
-        </w:trPr>
-        <w:tc>
-          <w:tcPr>
-            <w:tcW w:w="6754" w:type="dxa"/>
-            <w:gridSpan w:val="10"/>
-            <w:tcBorders>
-              <w:right w:val="single" w:sz="4" w:space="0" w:color="000000"/>
-            </w:tcBorders>
-            <w:vAlign w:val="center"/>
-          </w:tcPr>
-          <w:p>
-            <w:pPr>
-              <w:rPr>
-                <w:rFonts w:asciiTheme="minorHAnsi" w:eastAsia="Calibri" w:hAnsiTheme="minorHAnsi" w:cstheme="minorHAnsi"/>
-                <w:sz w:val="24"/>
-                <w:szCs w:val="24"/>
-              </w:rPr>
-            </w:pPr>
-          </w:p>
-          <w:p>
-            <w:pPr>
-              <w:rPr>
-                <w:rFonts w:asciiTheme="minorHAnsi" w:eastAsia="Calibri" w:hAnsiTheme="minorHAnsi" w:cstheme="minorHAnsi"/>
-                <w:sz w:val="24"/>
-                <w:szCs w:val="24"/>
-              </w:rPr>
-            </w:pPr>
-          </w:p>
-          <w:p>
-            <w:pPr>
-              <w:rPr>
-                <w:rFonts w:asciiTheme="minorHAnsi" w:eastAsia="Calibri" w:hAnsiTheme="minorHAnsi" w:cstheme="minorHAnsi"/>
-                <w:color w:val="0000FF"/>
-                <w:sz w:val="24"/>
-                <w:szCs w:val="24"/>
-              </w:rPr>
-            </w:pPr>
-            <w:r>
-              <w:rPr>
-                <w:rFonts w:asciiTheme="minorHAnsi" w:eastAsia="Calibri" w:hAnsiTheme="minorHAnsi" w:cstheme="minorHAnsi"/>
-                <w:color w:val="0000FF"/>
-                <w:sz w:val="24"/>
-                <w:szCs w:val="24"/>
-              </w:rPr>
-              <w:t xml:space="preserve">&lt;Lista de defectos, </w:t>
-            </w:r>
-            <w:r>
-              <w:rPr>
-                <w:rFonts w:asciiTheme="minorHAnsi" w:eastAsia="Calibri" w:hAnsiTheme="minorHAnsi" w:cstheme="minorHAnsi"/>
-                <w:color w:val="0000FF"/>
-                <w:sz w:val="24"/>
-                <w:szCs w:val="24"/>
-              </w:rPr>
-              <w:t>desviaciones</w:t>
-            </w:r>
-            <w:r>
-              <w:rPr>
-                <w:rFonts w:asciiTheme="minorHAnsi" w:eastAsia="Calibri" w:hAnsiTheme="minorHAnsi" w:cstheme="minorHAnsi"/>
-                <w:color w:val="0000FF"/>
-                <w:sz w:val="24"/>
-                <w:szCs w:val="24"/>
-              </w:rPr>
-              <w:t xml:space="preserve"> técnicas</w:t>
-            </w:r>
-            <w:r>
-              <w:rPr>
-                <w:rFonts w:asciiTheme="minorHAnsi" w:eastAsia="Calibri" w:hAnsiTheme="minorHAnsi" w:cstheme="minorHAnsi"/>
-                <w:color w:val="0000FF"/>
-                <w:sz w:val="24"/>
-                <w:szCs w:val="24"/>
-              </w:rPr>
-              <w:t xml:space="preserve"> </w:t>
-            </w:r>
-            <w:r>
-              <w:rPr>
-                <w:rFonts w:asciiTheme="minorHAnsi" w:eastAsia="Calibri" w:hAnsiTheme="minorHAnsi" w:cstheme="minorHAnsi"/>
-                <w:color w:val="0000FF"/>
-                <w:sz w:val="24"/>
-                <w:szCs w:val="24"/>
-              </w:rPr>
-              <w:t xml:space="preserve">adicionales </w:t>
-            </w:r>
-            <w:r>
-              <w:rPr>
-                <w:rFonts w:asciiTheme="minorHAnsi" w:eastAsia="Calibri" w:hAnsiTheme="minorHAnsi" w:cstheme="minorHAnsi"/>
-                <w:color w:val="0000FF"/>
-                <w:sz w:val="24"/>
-                <w:szCs w:val="24"/>
-              </w:rPr>
-              <w:t>encontrados por el analista o usuario al ejecutar la prueba&gt;</w:t>
-            </w:r>
-          </w:p>
-          <w:p>
-            <w:pPr>
-              <w:rPr>
-                <w:rFonts w:asciiTheme="minorHAnsi" w:eastAsia="Calibri" w:hAnsiTheme="minorHAnsi" w:cstheme="minorHAnsi"/>
-                <w:sz w:val="24"/>
-                <w:szCs w:val="24"/>
-              </w:rPr>
-            </w:pPr>
-          </w:p>
-          <w:p>
-            <w:pPr>
-              <w:rPr>
-                <w:rFonts w:asciiTheme="minorHAnsi" w:eastAsia="Calibri" w:hAnsiTheme="minorHAnsi" w:cstheme="minorHAnsi"/>
-                <w:sz w:val="24"/>
-                <w:szCs w:val="24"/>
-              </w:rPr>
-            </w:pPr>
-          </w:p>
-        </w:tc>
-        <w:tc>
-          <w:tcPr>
-            <w:tcW w:w="2833" w:type="dxa"/>
-            <w:gridSpan w:val="2"/>
-            <w:tcBorders>
-              <w:left w:val="single" w:sz="4" w:space="0" w:color="000000"/>
-            </w:tcBorders>
-            <w:vAlign w:val="center"/>
-          </w:tcPr>
-          <w:p>
-            <w:pPr>
-              <w:rPr>
-                <w:rFonts w:asciiTheme="minorHAnsi" w:eastAsia="Calibri" w:hAnsiTheme="minorHAnsi" w:cstheme="minorHAnsi"/>
-                <w:sz w:val="24"/>
-                <w:szCs w:val="24"/>
-              </w:rPr>
-            </w:pPr>
-            <w:r>
-              <w:rPr>
-                <w:rFonts w:asciiTheme="minorHAnsi" w:hAnsiTheme="minorHAnsi" w:cstheme="minorHAnsi"/>
-                <w:noProof/>
-                <w:sz w:val="24"/>
-                <w:szCs w:val="24"/>
-              </w:rPr>
-              <w:drawing>
-                <wp:inline distT="0" distB="0" distL="114300" distR="114300" wp14:anchorId="2F9A950B" wp14:editId="585497FE">
-                  <wp:extent cx="548640" cy="219075"/>
-                  <wp:effectExtent l="0" t="0" r="0" b="0"/>
-                  <wp:docPr id="4" name="image09.png"/>
-                  <wp:cNvGraphicFramePr/>
-                  <a:graphic xmlns:a="http://schemas.openxmlformats.org/drawingml/2006/main">
-                    <a:graphicData uri="http://schemas.openxmlformats.org/drawingml/2006/picture">
-                      <pic:pic xmlns:pic="http://schemas.openxmlformats.org/drawingml/2006/picture">
-                        <pic:nvPicPr>
-                          <pic:cNvPr id="0" name="image09.png"/>
-                          <pic:cNvPicPr preferRelativeResize="0"/>
-                        </pic:nvPicPr>
-                        <pic:blipFill>
-                          <a:blip r:embed="rId8"/>
-                          <a:srcRect/>
-                          <a:stretch>
-                            <a:fillRect/>
-                          </a:stretch>
-                        </pic:blipFill>
-                        <pic:spPr>
-                          <a:xfrm>
-                            <a:off x="0" y="0"/>
-                            <a:ext cx="548640" cy="219075"/>
-                          </a:xfrm>
-                          <a:prstGeom prst="rect">
-                            <a:avLst/>
-                          </a:prstGeom>
-                          <a:ln/>
-                        </pic:spPr>
-                      </pic:pic>
-                    </a:graphicData>
-                  </a:graphic>
-                </wp:inline>
-              </w:drawing>
-            </w:r>
-          </w:p>
-          <w:p>
-            <w:pPr>
-              <w:rPr>
-                <w:rFonts w:asciiTheme="minorHAnsi" w:eastAsia="Calibri" w:hAnsiTheme="minorHAnsi" w:cstheme="minorHAnsi"/>
-                <w:sz w:val="24"/>
-                <w:szCs w:val="24"/>
-              </w:rPr>
-            </w:pPr>
-            <w:r>
-              <w:rPr>
-                <w:rFonts w:asciiTheme="minorHAnsi" w:hAnsiTheme="minorHAnsi" w:cstheme="minorHAnsi"/>
-                <w:noProof/>
-                <w:sz w:val="24"/>
-                <w:szCs w:val="24"/>
-              </w:rPr>
-              <w:drawing>
-                <wp:inline distT="0" distB="0" distL="114300" distR="114300" wp14:anchorId="4057D2AD" wp14:editId="043A03CE">
-                  <wp:extent cx="1344295" cy="219075"/>
-                  <wp:effectExtent l="0" t="0" r="0" b="0"/>
-                  <wp:docPr id="6" name="image11.png"/>
-                  <wp:cNvGraphicFramePr/>
-                  <a:graphic xmlns:a="http://schemas.openxmlformats.org/drawingml/2006/main">
-                    <a:graphicData uri="http://schemas.openxmlformats.org/drawingml/2006/picture">
-                      <pic:pic xmlns:pic="http://schemas.openxmlformats.org/drawingml/2006/picture">
-                        <pic:nvPicPr>
-                          <pic:cNvPr id="0" name="image11.png"/>
-                          <pic:cNvPicPr preferRelativeResize="0"/>
-                        </pic:nvPicPr>
-                        <pic:blipFill>
-                          <a:blip r:embed="rId9"/>
-                          <a:srcRect/>
-                          <a:stretch>
-                            <a:fillRect/>
-                          </a:stretch>
-                        </pic:blipFill>
-                        <pic:spPr>
-                          <a:xfrm>
-                            <a:off x="0" y="0"/>
-                            <a:ext cx="1344295" cy="219075"/>
-                          </a:xfrm>
-                          <a:prstGeom prst="rect">
-                            <a:avLst/>
-                          </a:prstGeom>
-                          <a:ln/>
-                        </pic:spPr>
-                      </pic:pic>
-                    </a:graphicData>
-                  </a:graphic>
-                </wp:inline>
-              </w:drawing>
-            </w:r>
-          </w:p>
-        </w:tc>
-      </w:tr>
-      <w:tr>
-        <w:trPr>
-          <w:trHeight w:val="360"/>
-          <w:jc w:val="center"/>
-        </w:trPr>
-        <w:tc>
-          <w:tcPr>
-            <w:tcW w:w="4963" w:type="dxa"/>
-            <w:gridSpan w:val="6"/>
-            <w:tcBorders>
-              <w:right w:val="single" w:sz="4" w:space="0" w:color="000000"/>
-            </w:tcBorders>
-            <w:shd w:val="clear" w:color="auto" w:fill="BFBFBF"/>
-            <w:vAlign w:val="center"/>
-          </w:tcPr>
-          <w:p>
-            <w:pPr>
-              <w:rPr>
-                <w:rFonts w:asciiTheme="minorHAnsi" w:eastAsia="Calibri" w:hAnsiTheme="minorHAnsi" w:cstheme="minorHAnsi"/>
-                <w:sz w:val="24"/>
-                <w:szCs w:val="24"/>
-              </w:rPr>
-            </w:pPr>
-            <w:r>
-              <w:rPr>
-                <w:rFonts w:asciiTheme="minorHAnsi" w:eastAsia="Calibri" w:hAnsiTheme="minorHAnsi" w:cstheme="minorHAnsi"/>
-                <w:b/>
-                <w:sz w:val="24"/>
-                <w:szCs w:val="24"/>
-              </w:rPr>
-              <w:t>Observaciones</w:t>
-            </w:r>
-          </w:p>
-        </w:tc>
-        <w:tc>
-          <w:tcPr>
-            <w:tcW w:w="4624" w:type="dxa"/>
-            <w:gridSpan w:val="6"/>
-            <w:tcBorders>
-              <w:left w:val="single" w:sz="4" w:space="0" w:color="000000"/>
-            </w:tcBorders>
-            <w:shd w:val="clear" w:color="auto" w:fill="BFBFBF"/>
-            <w:vAlign w:val="center"/>
-          </w:tcPr>
-          <w:p>
-            <w:pPr>
-              <w:rPr>
-                <w:rFonts w:asciiTheme="minorHAnsi" w:eastAsia="Calibri" w:hAnsiTheme="minorHAnsi" w:cstheme="minorHAnsi"/>
-                <w:sz w:val="24"/>
-                <w:szCs w:val="24"/>
-              </w:rPr>
-            </w:pPr>
-            <w:r>
-              <w:rPr>
-                <w:rFonts w:asciiTheme="minorHAnsi" w:eastAsia="Calibri" w:hAnsiTheme="minorHAnsi" w:cstheme="minorHAnsi"/>
-                <w:b/>
-                <w:sz w:val="24"/>
-                <w:szCs w:val="24"/>
-              </w:rPr>
-              <w:t>Probador</w:t>
-            </w:r>
-          </w:p>
-        </w:tc>
-      </w:tr>
-      <w:tr>
-        <w:trPr>
-          <w:trHeight w:val="680"/>
-          <w:jc w:val="center"/>
-        </w:trPr>
-        <w:tc>
-          <w:tcPr>
-            <w:tcW w:w="4963" w:type="dxa"/>
-            <w:gridSpan w:val="6"/>
-            <w:vMerge w:val="restart"/>
-            <w:tcBorders>
-              <w:right w:val="single" w:sz="4" w:space="0" w:color="000000"/>
-            </w:tcBorders>
-            <w:vAlign w:val="center"/>
-          </w:tcPr>
-          <w:p>
-            <w:pPr>
-              <w:rPr>
-                <w:rFonts w:asciiTheme="minorHAnsi" w:eastAsia="Calibri" w:hAnsiTheme="minorHAnsi" w:cstheme="minorHAnsi"/>
-                <w:sz w:val="24"/>
-                <w:szCs w:val="24"/>
-              </w:rPr>
-            </w:pPr>
-            <w:r>
-              <w:rPr>
-                <w:rFonts w:asciiTheme="minorHAnsi" w:eastAsia="Calibri" w:hAnsiTheme="minorHAnsi" w:cstheme="minorHAnsi"/>
-                <w:color w:val="0000FF"/>
-                <w:sz w:val="24"/>
-                <w:szCs w:val="24"/>
-              </w:rPr>
-              <w:t xml:space="preserve">&lt;Observaciones </w:t>
-            </w:r>
-            <w:r>
-              <w:rPr>
-                <w:rFonts w:asciiTheme="minorHAnsi" w:eastAsia="Calibri" w:hAnsiTheme="minorHAnsi" w:cstheme="minorHAnsi"/>
-                <w:color w:val="0000FF"/>
-                <w:sz w:val="24"/>
-                <w:szCs w:val="24"/>
-              </w:rPr>
-              <w:t>generales sobre todo el proceso de pruebas ejecutado</w:t>
-            </w:r>
-            <w:r>
-              <w:rPr>
-                <w:rFonts w:asciiTheme="minorHAnsi" w:eastAsia="Calibri" w:hAnsiTheme="minorHAnsi" w:cstheme="minorHAnsi"/>
-                <w:color w:val="0000FF"/>
-                <w:sz w:val="24"/>
-                <w:szCs w:val="24"/>
-              </w:rPr>
-              <w:t>&gt;</w:t>
-            </w:r>
-          </w:p>
-        </w:tc>
-        <w:tc>
-          <w:tcPr>
-            <w:tcW w:w="4624" w:type="dxa"/>
-            <w:gridSpan w:val="6"/>
-            <w:tcBorders>
-              <w:left w:val="single" w:sz="4" w:space="0" w:color="000000"/>
-              <w:bottom w:val="single" w:sz="4" w:space="0" w:color="000000"/>
-            </w:tcBorders>
-            <w:vAlign w:val="center"/>
-          </w:tcPr>
-          <w:p>
-            <w:pPr>
-              <w:rPr>
-                <w:rFonts w:asciiTheme="minorHAnsi" w:eastAsia="Calibri" w:hAnsiTheme="minorHAnsi" w:cstheme="minorHAnsi"/>
-                <w:sz w:val="24"/>
-                <w:szCs w:val="24"/>
-              </w:rPr>
-            </w:pPr>
-          </w:p>
-          <w:p>
-            <w:pPr>
-              <w:rPr>
-                <w:rFonts w:asciiTheme="minorHAnsi" w:eastAsia="Calibri" w:hAnsiTheme="minorHAnsi" w:cstheme="minorHAnsi"/>
-                <w:sz w:val="24"/>
-                <w:szCs w:val="24"/>
-              </w:rPr>
-            </w:pPr>
-          </w:p>
-          <w:p>
-            <w:pPr>
-              <w:rPr>
-                <w:rFonts w:asciiTheme="minorHAnsi" w:eastAsia="Calibri" w:hAnsiTheme="minorHAnsi" w:cstheme="minorHAnsi"/>
-                <w:sz w:val="24"/>
-                <w:szCs w:val="24"/>
-              </w:rPr>
-            </w:pPr>
-          </w:p>
-          <w:p>
-            <w:pPr>
-              <w:rPr>
-                <w:rFonts w:asciiTheme="minorHAnsi" w:eastAsia="Calibri" w:hAnsiTheme="minorHAnsi" w:cstheme="minorHAnsi"/>
-                <w:sz w:val="24"/>
-                <w:szCs w:val="24"/>
-              </w:rPr>
-            </w:pPr>
-          </w:p>
-        </w:tc>
-      </w:tr>
-      <w:tr>
-        <w:trPr>
-          <w:trHeight w:val="500"/>
-          <w:jc w:val="center"/>
-        </w:trPr>
-        <w:tc>
-          <w:tcPr>
-            <w:tcW w:w="4963" w:type="dxa"/>
-            <w:gridSpan w:val="6"/>
-            <w:vMerge/>
-            <w:tcBorders>
-              <w:right w:val="single" w:sz="4" w:space="0" w:color="000000"/>
-            </w:tcBorders>
-            <w:vAlign w:val="center"/>
-          </w:tcPr>
-          <w:p>
-            <w:pPr>
-              <w:rPr>
-                <w:rFonts w:asciiTheme="minorHAnsi" w:eastAsia="Calibri" w:hAnsiTheme="minorHAnsi" w:cstheme="minorHAnsi"/>
-                <w:sz w:val="24"/>
-                <w:szCs w:val="24"/>
-              </w:rPr>
-            </w:pPr>
-          </w:p>
-        </w:tc>
-        <w:tc>
-          <w:tcPr>
-            <w:tcW w:w="4624" w:type="dxa"/>
-            <w:gridSpan w:val="6"/>
-            <w:tcBorders>
-              <w:top w:val="single" w:sz="4" w:space="0" w:color="000000"/>
-              <w:left w:val="single" w:sz="4" w:space="0" w:color="000000"/>
-            </w:tcBorders>
-            <w:vAlign w:val="center"/>
-          </w:tcPr>
-          <w:p>
-            <w:pPr>
-              <w:rPr>
-                <w:rFonts w:asciiTheme="minorHAnsi" w:eastAsia="Calibri" w:hAnsiTheme="minorHAnsi" w:cstheme="minorHAnsi"/>
-                <w:sz w:val="24"/>
-                <w:szCs w:val="24"/>
-              </w:rPr>
-            </w:pPr>
-            <w:r>
-              <w:rPr>
-                <w:rFonts w:asciiTheme="minorHAnsi" w:eastAsia="Calibri" w:hAnsiTheme="minorHAnsi" w:cstheme="minorHAnsi"/>
-                <w:b/>
-                <w:sz w:val="24"/>
-                <w:szCs w:val="24"/>
-              </w:rPr>
-              <w:t>Firma:</w:t>
-            </w:r>
-          </w:p>
-          <w:p>
-            <w:pPr>
-              <w:rPr>
-                <w:rFonts w:asciiTheme="minorHAnsi" w:eastAsia="Calibri" w:hAnsiTheme="minorHAnsi" w:cstheme="minorHAnsi"/>
-                <w:sz w:val="24"/>
-                <w:szCs w:val="24"/>
-              </w:rPr>
-            </w:pPr>
-            <w:r>
-              <w:rPr>
-                <w:rFonts w:asciiTheme="minorHAnsi" w:eastAsia="Calibri" w:hAnsiTheme="minorHAnsi" w:cstheme="minorHAnsi"/>
-                <w:b/>
-                <w:sz w:val="24"/>
-                <w:szCs w:val="24"/>
-              </w:rPr>
-              <w:t>Nombre:</w:t>
-            </w:r>
-          </w:p>
-          <w:p>
-            <w:pPr>
-              <w:rPr>
-                <w:rFonts w:asciiTheme="minorHAnsi" w:eastAsia="Calibri" w:hAnsiTheme="minorHAnsi" w:cstheme="minorHAnsi"/>
-                <w:sz w:val="24"/>
-                <w:szCs w:val="24"/>
-              </w:rPr>
-            </w:pPr>
-            <w:r>
-              <w:rPr>
-                <w:rFonts w:asciiTheme="minorHAnsi" w:eastAsia="Calibri" w:hAnsiTheme="minorHAnsi" w:cstheme="minorHAnsi"/>
-                <w:b/>
-                <w:sz w:val="24"/>
-                <w:szCs w:val="24"/>
-              </w:rPr>
-              <w:t>Fecha:</w:t>
-            </w:r>
-          </w:p>
-        </w:tc>
-      </w:tr>
-    </w:tbl>
-    <w:p>
-      <w:pPr>
-        <w:spacing w:line="276" w:lineRule="auto"/>
-        <w:rPr>
-          <w:rFonts w:asciiTheme="minorHAnsi" w:eastAsia="Calibri" w:hAnsiTheme="minorHAnsi" w:cstheme="minorHAnsi"/>
-          <w:sz w:val="24"/>
-          <w:szCs w:val="24"/>
-        </w:rPr>
-      </w:pPr>
-    </w:p>
-    <w:p>
-      <w:pPr>
-        <w:spacing w:line="276" w:lineRule="auto"/>
-        <w:rPr>
-          <w:rFonts w:asciiTheme="minorHAnsi" w:eastAsia="Calibri" w:hAnsiTheme="minorHAnsi" w:cstheme="minorHAnsi"/>
-          <w:sz w:val="24"/>
-          <w:szCs w:val="24"/>
-        </w:rPr>
-      </w:pPr>
-    </w:p>
-    <w:p>
-      <w:pPr>
-        <w:spacing w:line="276" w:lineRule="auto"/>
-        <w:rPr>
-          <w:rFonts w:asciiTheme="minorHAnsi" w:eastAsia="Calibri" w:hAnsiTheme="minorHAnsi" w:cstheme="minorHAnsi"/>
-          <w:sz w:val="24"/>
-          <w:szCs w:val="24"/>
-        </w:rPr>
-      </w:pPr>
-    </w:p>
-    <w:p>
-      <w:pPr>
-        <w:spacing w:line="276" w:lineRule="auto"/>
-        <w:rPr>
-          <w:rFonts w:asciiTheme="minorHAnsi" w:eastAsia="Calibri" w:hAnsiTheme="minorHAnsi" w:cstheme="minorHAnsi"/>
-          <w:sz w:val="24"/>
-          <w:szCs w:val="24"/>
-        </w:rPr>
-      </w:pPr>
-    </w:p>
-    <w:p>
-      <w:pPr>
-        <w:spacing w:line="276" w:lineRule="auto"/>
-        <w:rPr>
-          <w:rFonts w:asciiTheme="minorHAnsi" w:eastAsia="Calibri" w:hAnsiTheme="minorHAnsi" w:cstheme="minorHAnsi"/>
-          <w:sz w:val="24"/>
-          <w:szCs w:val="24"/>
-        </w:rPr>
-      </w:pPr>
-    </w:p>
-    <w:p>
-      <w:pPr>
-        <w:spacing w:line="276" w:lineRule="auto"/>
-        <w:rPr>
-          <w:rFonts w:asciiTheme="minorHAnsi" w:eastAsia="Calibri" w:hAnsiTheme="minorHAnsi" w:cstheme="minorHAnsi"/>
-          <w:sz w:val="24"/>
-          <w:szCs w:val="24"/>
-        </w:rPr>
-      </w:pPr>
-    </w:p>
-    <w:p>
-      <w:pPr>
-        <w:spacing w:line="276" w:lineRule="auto"/>
-        <w:rPr>
-          <w:rFonts w:asciiTheme="minorHAnsi" w:eastAsia="Calibri" w:hAnsiTheme="minorHAnsi" w:cstheme="minorHAnsi"/>
-          <w:sz w:val="24"/>
-          <w:szCs w:val="24"/>
-        </w:rPr>
-      </w:pPr>
-    </w:p>
-    <w:p>
-      <w:pPr>
-        <w:spacing w:line="276" w:lineRule="auto"/>
-        <w:rPr>
-          <w:rFonts w:asciiTheme="minorHAnsi" w:eastAsia="Calibri" w:hAnsiTheme="minorHAnsi" w:cstheme="minorHAnsi"/>
-          <w:sz w:val="24"/>
-          <w:szCs w:val="24"/>
-        </w:rPr>
-      </w:pPr>
-    </w:p>
-    <w:p>
-      <w:pPr>
-        <w:spacing w:line="276" w:lineRule="auto"/>
-        <w:rPr>
-          <w:rFonts w:asciiTheme="minorHAnsi" w:eastAsia="Calibri" w:hAnsiTheme="minorHAnsi" w:cstheme="minorHAnsi"/>
-          <w:sz w:val="24"/>
-          <w:szCs w:val="24"/>
-        </w:rPr>
-      </w:pPr>
-    </w:p>
-    <w:p>
-      <w:pPr>
-        <w:spacing w:line="276" w:lineRule="auto"/>
-        <w:rPr>
-          <w:rFonts w:asciiTheme="minorHAnsi" w:eastAsia="Calibri" w:hAnsiTheme="minorHAnsi" w:cstheme="minorHAnsi"/>
-          <w:sz w:val="24"/>
-          <w:szCs w:val="24"/>
-        </w:rPr>
-      </w:pPr>
-    </w:p>
-    <w:p>
-      <w:pPr>
-        <w:spacing w:line="276" w:lineRule="auto"/>
-        <w:rPr>
-          <w:rFonts w:asciiTheme="minorHAnsi" w:eastAsia="Calibri" w:hAnsiTheme="minorHAnsi" w:cstheme="minorHAnsi"/>
-          <w:sz w:val="24"/>
-          <w:szCs w:val="24"/>
-        </w:rPr>
-      </w:pPr>
-    </w:p>
-    <w:p>
-      <w:pPr>
-        <w:spacing w:line="276" w:lineRule="auto"/>
-        <w:rPr>
-          <w:rFonts w:asciiTheme="minorHAnsi" w:eastAsia="Calibri" w:hAnsiTheme="minorHAnsi" w:cstheme="minorHAnsi"/>
-          <w:sz w:val="24"/>
-          <w:szCs w:val="24"/>
-        </w:rPr>
-      </w:pPr>
-    </w:p>
-    <w:p>
-      <w:pPr>
-        <w:spacing w:line="276" w:lineRule="auto"/>
-        <w:rPr>
-          <w:rFonts w:asciiTheme="minorHAnsi" w:eastAsia="Calibri" w:hAnsiTheme="minorHAnsi" w:cstheme="minorHAnsi"/>
-          <w:sz w:val="24"/>
-          <w:szCs w:val="24"/>
-        </w:rPr>
-      </w:pPr>
-    </w:p>
-    <w:p>
-      <w:pPr>
-        <w:spacing w:line="276" w:lineRule="auto"/>
-        <w:rPr>
-          <w:rFonts w:asciiTheme="minorHAnsi" w:eastAsia="Calibri" w:hAnsiTheme="minorHAnsi" w:cstheme="minorHAnsi"/>
-          <w:sz w:val="24"/>
-          <w:szCs w:val="24"/>
-        </w:rPr>
-      </w:pPr>
-    </w:p>
-    <w:p>
-      <w:pPr>
-        <w:spacing w:line="276" w:lineRule="auto"/>
-        <w:rPr>
-          <w:rFonts w:asciiTheme="minorHAnsi" w:eastAsia="Calibri" w:hAnsiTheme="minorHAnsi" w:cstheme="minorHAnsi"/>
-          <w:sz w:val="24"/>
-          <w:szCs w:val="24"/>
-        </w:rPr>
-      </w:pPr>
-    </w:p>
-    <w:p>
-      <w:pPr>
-        <w:spacing w:line="276" w:lineRule="auto"/>
-        <w:rPr>
-          <w:rFonts w:asciiTheme="minorHAnsi" w:eastAsia="Calibri" w:hAnsiTheme="minorHAnsi" w:cstheme="minorHAnsi"/>
-          <w:sz w:val="24"/>
-          <w:szCs w:val="24"/>
-        </w:rPr>
-      </w:pPr>
-    </w:p>
-    <w:p>
-      <w:pPr>
-        <w:spacing w:line="276" w:lineRule="auto"/>
-        <w:rPr>
-          <w:rFonts w:asciiTheme="minorHAnsi" w:eastAsia="Calibri" w:hAnsiTheme="minorHAnsi" w:cstheme="minorHAnsi"/>
-          <w:sz w:val="24"/>
-          <w:szCs w:val="24"/>
-        </w:rPr>
-      </w:pPr>
-    </w:p>
-    <w:p>
-      <w:pPr>
-        <w:spacing w:line="276" w:lineRule="auto"/>
-        <w:rPr>
-          <w:rFonts w:asciiTheme="minorHAnsi" w:eastAsia="Calibri" w:hAnsiTheme="minorHAnsi" w:cstheme="minorHAnsi"/>
-          <w:sz w:val="24"/>
-          <w:szCs w:val="24"/>
-        </w:rPr>
-      </w:pPr>
-    </w:p>
-    <w:p>
-      <w:pPr>
-        <w:spacing w:line="276" w:lineRule="auto"/>
-        <w:rPr>
-          <w:rFonts w:asciiTheme="minorHAnsi" w:eastAsia="Calibri" w:hAnsiTheme="minorHAnsi" w:cstheme="minorHAnsi"/>
+        <w:rPr>
+          <w:rFonts w:asciiTheme="minorHAnsi" w:eastAsia="Times New Roman" w:hAnsiTheme="minorHAnsi" w:cstheme="minorHAnsi"/>
+          <w:sz w:val="26"/>
+          <w:szCs w:val="26"/>
+        </w:rPr>
+      </w:pPr>
+      <w:r>
+        <w:rPr>
+          <w:rFonts w:asciiTheme="minorHAnsi" w:eastAsia="Times New Roman" w:hAnsiTheme="minorHAnsi" w:cstheme="minorHAnsi"/>
+          <w:b/>
+          <w:bCs/>
+          <w:sz w:val="26"/>
+          <w:szCs w:val="26"/>
+        </w:rPr>
+        <w:t>Proyecto I</w:t>
+      </w:r>
+    </w:p>
+    <w:p>
+      <w:pPr>
+        <w:spacing w:after="240"/>
+        <w:rPr>
+          <w:rFonts w:asciiTheme="minorHAnsi" w:eastAsia="Times New Roman" w:hAnsiTheme="minorHAnsi" w:cstheme="minorHAnsi"/>
+          <w:sz w:val="26"/>
+          <w:szCs w:val="26"/>
+        </w:rPr>
+      </w:pPr>
+    </w:p>
+    <w:p>
+      <w:pPr>
+        <w:jc w:val="center"/>
+        <w:rPr>
+          <w:rFonts w:asciiTheme="minorHAnsi" w:eastAsia="Times New Roman" w:hAnsiTheme="minorHAnsi" w:cstheme="minorHAnsi"/>
+          <w:b/>
+          <w:bCs/>
+          <w:sz w:val="26"/>
+          <w:szCs w:val="26"/>
+        </w:rPr>
+      </w:pPr>
+      <w:r>
+        <w:rPr>
+          <w:rFonts w:asciiTheme="minorHAnsi" w:eastAsia="Times New Roman" w:hAnsiTheme="minorHAnsi" w:cstheme="minorHAnsi"/>
+          <w:b/>
+          <w:bCs/>
+          <w:sz w:val="26"/>
+          <w:szCs w:val="26"/>
+        </w:rPr>
+        <w:t>Presentado por:</w:t>
+      </w:r>
+    </w:p>
+    <w:p>
+      <w:pPr>
+        <w:jc w:val="center"/>
+        <w:rPr>
+          <w:rFonts w:asciiTheme="minorHAnsi" w:eastAsia="Times New Roman" w:hAnsiTheme="minorHAnsi" w:cstheme="minorHAnsi"/>
+          <w:b/>
+          <w:bCs/>
+          <w:sz w:val="26"/>
+          <w:szCs w:val="26"/>
+        </w:rPr>
+      </w:pPr>
+      <w:r>
+        <w:rPr>
+          <w:rFonts w:asciiTheme="minorHAnsi" w:eastAsia="Times New Roman" w:hAnsiTheme="minorHAnsi" w:cstheme="minorHAnsi"/>
+          <w:b/>
+          <w:bCs/>
+          <w:sz w:val="26"/>
+          <w:szCs w:val="26"/>
+        </w:rPr>
+        <w:t>Andrés Rubiano</w:t>
+      </w:r>
+    </w:p>
+    <w:p>
+      <w:pPr>
+        <w:jc w:val="center"/>
+        <w:rPr>
+          <w:rFonts w:asciiTheme="minorHAnsi" w:eastAsia="Times New Roman" w:hAnsiTheme="minorHAnsi" w:cstheme="minorHAnsi"/>
+          <w:b/>
+          <w:bCs/>
+          <w:sz w:val="26"/>
+          <w:szCs w:val="26"/>
+        </w:rPr>
+      </w:pPr>
+      <w:r>
+        <w:rPr>
+          <w:rFonts w:asciiTheme="minorHAnsi" w:eastAsia="Times New Roman" w:hAnsiTheme="minorHAnsi" w:cstheme="minorHAnsi"/>
+          <w:b/>
+          <w:bCs/>
+          <w:sz w:val="26"/>
+          <w:szCs w:val="26"/>
+        </w:rPr>
+        <w:t>Arnold</w:t>
+      </w:r>
+      <w:r>
+        <w:rPr>
+          <w:rFonts w:asciiTheme="minorHAnsi" w:eastAsia="Times New Roman" w:hAnsiTheme="minorHAnsi" w:cstheme="minorHAnsi"/>
+          <w:b/>
+          <w:bCs/>
+          <w:sz w:val="26"/>
+          <w:szCs w:val="26"/>
+        </w:rPr>
+        <w:t xml:space="preserve"> Steeven</w:t>
+      </w:r>
+      <w:r>
+        <w:rPr>
+          <w:rFonts w:asciiTheme="minorHAnsi" w:eastAsia="Times New Roman" w:hAnsiTheme="minorHAnsi" w:cstheme="minorHAnsi"/>
+          <w:b/>
+          <w:bCs/>
+          <w:sz w:val="26"/>
+          <w:szCs w:val="26"/>
+        </w:rPr>
+        <w:t xml:space="preserve"> Catamuscay</w:t>
+      </w:r>
+      <w:r>
+        <w:rPr>
+          <w:rFonts w:asciiTheme="minorHAnsi" w:eastAsia="Times New Roman" w:hAnsiTheme="minorHAnsi" w:cstheme="minorHAnsi"/>
+          <w:b/>
+          <w:bCs/>
+          <w:sz w:val="26"/>
+          <w:szCs w:val="26"/>
+        </w:rPr>
+        <w:t xml:space="preserve"> Pérez</w:t>
+      </w:r>
+    </w:p>
+    <w:p>
+      <w:pPr>
+        <w:jc w:val="center"/>
+        <w:rPr>
+          <w:rFonts w:asciiTheme="minorHAnsi" w:eastAsia="Times New Roman" w:hAnsiTheme="minorHAnsi" w:cstheme="minorHAnsi"/>
+          <w:b/>
+          <w:bCs/>
+          <w:sz w:val="26"/>
+          <w:szCs w:val="26"/>
+        </w:rPr>
+      </w:pPr>
+      <w:r>
+        <w:rPr>
+          <w:rFonts w:asciiTheme="minorHAnsi" w:eastAsia="Times New Roman" w:hAnsiTheme="minorHAnsi" w:cstheme="minorHAnsi"/>
+          <w:b/>
+          <w:bCs/>
+          <w:sz w:val="26"/>
+          <w:szCs w:val="26"/>
+        </w:rPr>
+        <w:t xml:space="preserve">Cristian </w:t>
+      </w:r>
+      <w:r>
+        <w:rPr>
+          <w:rFonts w:asciiTheme="minorHAnsi" w:eastAsia="Times New Roman" w:hAnsiTheme="minorHAnsi" w:cstheme="minorHAnsi"/>
+          <w:b/>
+          <w:bCs/>
+          <w:sz w:val="26"/>
+          <w:szCs w:val="26"/>
+        </w:rPr>
+        <w:t>Núñez Valencia</w:t>
+      </w:r>
+    </w:p>
+    <w:p>
+      <w:pPr>
+        <w:jc w:val="center"/>
+        <w:rPr>
+          <w:rFonts w:asciiTheme="minorHAnsi" w:eastAsia="Times New Roman" w:hAnsiTheme="minorHAnsi" w:cstheme="minorHAnsi"/>
+          <w:b/>
+          <w:bCs/>
+          <w:sz w:val="26"/>
+          <w:szCs w:val="26"/>
+        </w:rPr>
+      </w:pPr>
+      <w:r>
+        <w:rPr>
+          <w:rFonts w:asciiTheme="minorHAnsi" w:eastAsia="Times New Roman" w:hAnsiTheme="minorHAnsi" w:cstheme="minorHAnsi"/>
+          <w:b/>
+          <w:bCs/>
+          <w:sz w:val="26"/>
+          <w:szCs w:val="26"/>
+        </w:rPr>
+        <w:t>Daniel Mauricio Cisneros Silva</w:t>
+      </w:r>
+    </w:p>
+    <w:p>
+      <w:pPr>
+        <w:jc w:val="center"/>
+        <w:rPr>
+          <w:rFonts w:asciiTheme="minorHAnsi" w:eastAsia="Times New Roman" w:hAnsiTheme="minorHAnsi" w:cstheme="minorHAnsi"/>
+          <w:b/>
+          <w:bCs/>
+          <w:sz w:val="26"/>
+          <w:szCs w:val="26"/>
+        </w:rPr>
+      </w:pPr>
+      <w:r>
+        <w:rPr>
+          <w:rFonts w:asciiTheme="minorHAnsi" w:eastAsia="Times New Roman" w:hAnsiTheme="minorHAnsi" w:cstheme="minorHAnsi"/>
+          <w:b/>
+          <w:bCs/>
+          <w:sz w:val="26"/>
+          <w:szCs w:val="26"/>
+        </w:rPr>
+        <w:t>José Gregorio Narváez Alarcón</w:t>
+      </w:r>
+    </w:p>
+    <w:p>
+      <w:pPr>
+        <w:jc w:val="center"/>
+        <w:rPr>
+          <w:rFonts w:asciiTheme="minorHAnsi" w:eastAsia="Times New Roman" w:hAnsiTheme="minorHAnsi" w:cstheme="minorHAnsi"/>
+          <w:b/>
+          <w:bCs/>
+          <w:sz w:val="26"/>
+          <w:szCs w:val="26"/>
+        </w:rPr>
+      </w:pPr>
+      <w:r>
+        <w:rPr>
+          <w:rFonts w:asciiTheme="minorHAnsi" w:eastAsia="Times New Roman" w:hAnsiTheme="minorHAnsi" w:cstheme="minorHAnsi"/>
+          <w:b/>
+          <w:bCs/>
+          <w:sz w:val="26"/>
+          <w:szCs w:val="26"/>
+        </w:rPr>
+        <w:t>Daniel Felipe Contreras Tobar</w:t>
+      </w:r>
+    </w:p>
+    <w:p>
+      <w:pPr>
+        <w:spacing w:after="240"/>
+        <w:rPr>
+          <w:rFonts w:asciiTheme="minorHAnsi" w:eastAsia="Times New Roman" w:hAnsiTheme="minorHAnsi" w:cstheme="minorHAnsi"/>
+          <w:sz w:val="26"/>
+          <w:szCs w:val="26"/>
+        </w:rPr>
+      </w:pPr>
+    </w:p>
+    <w:p>
+      <w:pPr>
+        <w:spacing w:after="240"/>
+        <w:rPr>
+          <w:rFonts w:asciiTheme="minorHAnsi" w:eastAsia="Times New Roman" w:hAnsiTheme="minorHAnsi" w:cstheme="minorHAnsi"/>
+          <w:sz w:val="26"/>
+          <w:szCs w:val="26"/>
+        </w:rPr>
+      </w:pPr>
+    </w:p>
+    <w:p>
+      <w:pPr>
+        <w:jc w:val="center"/>
+        <w:rPr>
+          <w:rFonts w:asciiTheme="minorHAnsi" w:eastAsia="Times New Roman" w:hAnsiTheme="minorHAnsi" w:cstheme="minorHAnsi"/>
+          <w:sz w:val="26"/>
+          <w:szCs w:val="26"/>
+        </w:rPr>
+      </w:pPr>
+      <w:r>
+        <w:rPr>
+          <w:rFonts w:asciiTheme="minorHAnsi" w:eastAsia="Times New Roman" w:hAnsiTheme="minorHAnsi" w:cstheme="minorHAnsi"/>
+          <w:b/>
+          <w:bCs/>
+          <w:sz w:val="26"/>
+          <w:szCs w:val="26"/>
+        </w:rPr>
+        <w:t>Ingenier</w:t>
+      </w:r>
+      <w:r>
+        <w:rPr>
+          <w:rFonts w:asciiTheme="minorHAnsi" w:eastAsia="Times New Roman" w:hAnsiTheme="minorHAnsi" w:cstheme="minorHAnsi"/>
+          <w:b/>
+          <w:bCs/>
+          <w:sz w:val="26"/>
+          <w:szCs w:val="26"/>
+        </w:rPr>
+        <w:t>a</w:t>
+      </w:r>
+      <w:r>
+        <w:rPr>
+          <w:rFonts w:asciiTheme="minorHAnsi" w:eastAsia="Times New Roman" w:hAnsiTheme="minorHAnsi" w:cstheme="minorHAnsi"/>
+          <w:b/>
+          <w:bCs/>
+          <w:sz w:val="26"/>
+          <w:szCs w:val="26"/>
+        </w:rPr>
+        <w:t xml:space="preserve">: </w:t>
+      </w:r>
+      <w:r>
+        <w:rPr>
+          <w:rFonts w:asciiTheme="minorHAnsi" w:eastAsia="Times New Roman" w:hAnsiTheme="minorHAnsi" w:cstheme="minorHAnsi"/>
+          <w:b/>
+          <w:bCs/>
+          <w:sz w:val="26"/>
+          <w:szCs w:val="26"/>
+        </w:rPr>
+        <w:t>Sandra Lorena Buitrón Ruiz</w:t>
+      </w:r>
+    </w:p>
+    <w:p>
+      <w:pPr>
+        <w:spacing w:after="240"/>
+        <w:rPr>
+          <w:rFonts w:asciiTheme="minorHAnsi" w:eastAsia="Times New Roman" w:hAnsiTheme="minorHAnsi" w:cstheme="minorHAnsi"/>
+          <w:sz w:val="26"/>
+          <w:szCs w:val="26"/>
+        </w:rPr>
+      </w:pPr>
+    </w:p>
+    <w:p>
+      <w:pPr>
+        <w:spacing w:after="240"/>
+        <w:rPr>
+          <w:rFonts w:asciiTheme="minorHAnsi" w:eastAsia="Times New Roman" w:hAnsiTheme="minorHAnsi" w:cstheme="minorHAnsi"/>
+          <w:sz w:val="26"/>
+          <w:szCs w:val="26"/>
+        </w:rPr>
+      </w:pPr>
+      <w:r>
+        <w:rPr>
+          <w:rFonts w:asciiTheme="minorHAnsi" w:eastAsia="Times New Roman" w:hAnsiTheme="minorHAnsi" w:cstheme="minorHAnsi"/>
+          <w:sz w:val="26"/>
+          <w:szCs w:val="26"/>
+        </w:rPr>
+        <w:br/>
+      </w:r>
+    </w:p>
+    <w:p>
+      <w:pPr>
+        <w:jc w:val="center"/>
+        <w:rPr>
+          <w:rFonts w:asciiTheme="minorHAnsi" w:eastAsia="Times New Roman" w:hAnsiTheme="minorHAnsi" w:cstheme="minorHAnsi"/>
+          <w:sz w:val="26"/>
+          <w:szCs w:val="26"/>
+        </w:rPr>
+      </w:pPr>
+      <w:r>
+        <w:rPr>
+          <w:rFonts w:asciiTheme="minorHAnsi" w:eastAsia="Times New Roman" w:hAnsiTheme="minorHAnsi" w:cstheme="minorHAnsi"/>
+          <w:b/>
+          <w:bCs/>
+          <w:sz w:val="26"/>
+          <w:szCs w:val="26"/>
+        </w:rPr>
+        <w:t>Universidad del Cauca</w:t>
+      </w:r>
+    </w:p>
+    <w:p>
+      <w:pPr>
+        <w:jc w:val="center"/>
+        <w:rPr>
+          <w:rFonts w:asciiTheme="minorHAnsi" w:eastAsia="Times New Roman" w:hAnsiTheme="minorHAnsi" w:cstheme="minorHAnsi"/>
+          <w:sz w:val="26"/>
+          <w:szCs w:val="26"/>
+        </w:rPr>
+      </w:pPr>
+      <w:r>
+        <w:rPr>
+          <w:rFonts w:asciiTheme="minorHAnsi" w:eastAsia="Times New Roman" w:hAnsiTheme="minorHAnsi" w:cstheme="minorHAnsi"/>
+          <w:b/>
+          <w:bCs/>
+          <w:sz w:val="26"/>
+          <w:szCs w:val="26"/>
+        </w:rPr>
+        <w:t>Facultad de Ingeniería Electrónica y Telecomunicaciones</w:t>
+      </w:r>
+    </w:p>
+    <w:p>
+      <w:pPr>
+        <w:jc w:val="center"/>
+        <w:rPr>
+          <w:rFonts w:asciiTheme="minorHAnsi" w:eastAsia="Times New Roman" w:hAnsiTheme="minorHAnsi" w:cstheme="minorHAnsi"/>
+          <w:sz w:val="26"/>
+          <w:szCs w:val="26"/>
+        </w:rPr>
+      </w:pPr>
+      <w:r>
+        <w:rPr>
+          <w:rFonts w:asciiTheme="minorHAnsi" w:eastAsia="Times New Roman" w:hAnsiTheme="minorHAnsi" w:cstheme="minorHAnsi"/>
+          <w:b/>
+          <w:bCs/>
+          <w:sz w:val="26"/>
+          <w:szCs w:val="26"/>
+        </w:rPr>
+        <w:t>Programa: Ingeniería de Sistemas</w:t>
+      </w:r>
+    </w:p>
+    <w:p>
+      <w:pPr>
+        <w:jc w:val="center"/>
+        <w:rPr>
+          <w:rFonts w:asciiTheme="minorHAnsi" w:eastAsia="Calibri" w:hAnsiTheme="minorHAnsi" w:cstheme="minorHAnsi"/>
+          <w:b/>
+          <w:sz w:val="24"/>
+          <w:szCs w:val="24"/>
+        </w:rPr>
+      </w:pPr>
+      <w:r>
+        <w:rPr>
+          <w:rFonts w:asciiTheme="minorHAnsi" w:eastAsia="Times New Roman" w:hAnsiTheme="minorHAnsi" w:cstheme="minorHAnsi"/>
+          <w:b/>
+          <w:bCs/>
+          <w:sz w:val="26"/>
+          <w:szCs w:val="26"/>
+        </w:rPr>
+        <w:t>2023</w:t>
+      </w:r>
+    </w:p>
+    <w:p>
+      <w:pPr>
+        <w:jc w:val="left"/>
+        <w:rPr>
+          <w:rFonts w:asciiTheme="minorHAnsi" w:eastAsia="Calibri" w:hAnsiTheme="minorHAnsi" w:cstheme="minorHAnsi"/>
+          <w:b/>
+          <w:sz w:val="24"/>
+          <w:szCs w:val="24"/>
+        </w:rPr>
+      </w:pPr>
+    </w:p>
+    <w:p>
+      <w:pPr>
+        <w:jc w:val="left"/>
+        <w:rPr>
+          <w:rFonts w:asciiTheme="minorHAnsi" w:eastAsia="Calibri" w:hAnsiTheme="minorHAnsi" w:cstheme="minorHAnsi"/>
+          <w:b/>
+          <w:bCs/>
+          <w:sz w:val="24"/>
+          <w:szCs w:val="24"/>
+        </w:rPr>
+      </w:pPr>
+      <w:r>
+        <w:rPr>
+          <w:rFonts w:asciiTheme="minorHAnsi" w:eastAsia="Calibri" w:hAnsiTheme="minorHAnsi" w:cstheme="minorHAnsi"/>
+          <w:b/>
+          <w:bCs/>
+          <w:sz w:val="24"/>
+          <w:szCs w:val="24"/>
+        </w:rPr>
+        <w:lastRenderedPageBreak/>
+        <w:t>OBJETIVO GENERAL</w:t>
+      </w:r>
+    </w:p>
+    <w:p>
+      <w:pPr>
+        <w:rPr>
+          <w:rFonts w:asciiTheme="minorHAnsi" w:eastAsia="Calibri" w:hAnsiTheme="minorHAnsi" w:cstheme="minorHAnsi"/>
+          <w:b/>
+          <w:bCs/>
+          <w:sz w:val="24"/>
+          <w:szCs w:val="24"/>
+        </w:rPr>
+      </w:pPr>
+    </w:p>
+    <w:p>
+      <w:pPr>
+        <w:rPr>
+          <w:rFonts w:asciiTheme="minorHAnsi" w:eastAsia="Calibri" w:hAnsiTheme="minorHAnsi" w:cstheme="minorHAnsi"/>
+          <w:sz w:val="24"/>
+          <w:szCs w:val="24"/>
+        </w:rPr>
+      </w:pPr>
+      <w:r>
+        <w:rPr>
+          <w:rFonts w:asciiTheme="minorHAnsi" w:eastAsia="Calibri" w:hAnsiTheme="minorHAnsi" w:cstheme="minorHAnsi"/>
+          <w:sz w:val="24"/>
+          <w:szCs w:val="24"/>
+        </w:rPr>
+        <w:t>Definir los casos de prueba a partir de los cuales se determinará</w:t>
+      </w:r>
+      <w:r>
+        <w:rPr>
+          <w:rFonts w:asciiTheme="minorHAnsi" w:eastAsia="Calibri" w:hAnsiTheme="minorHAnsi" w:cstheme="minorHAnsi"/>
+          <w:sz w:val="24"/>
+          <w:szCs w:val="24"/>
+        </w:rPr>
+        <w:t xml:space="preserve"> sí los criterios de aceptación que se definieron con anterioridad en las historias de usuario son cumplidos o no. El plan de prueba está diseñado como una línea de base para identificar los posibles fallos y así dar un análisis sobre los potenciales riesgos que puedan presentar dichos errores. </w:t>
+      </w:r>
+      <w:r>
+        <w:rPr>
+          <w:rFonts w:asciiTheme="minorHAnsi" w:eastAsia="Calibri" w:hAnsiTheme="minorHAnsi" w:cstheme="minorHAnsi"/>
+          <w:sz w:val="24"/>
+          <w:szCs w:val="24"/>
+        </w:rPr>
+        <w:t>Lo primero que se debe definir es un cronograma de pruebas donde se plasmará las fechas en que van a ser realizadas las pruebas. Posteriormente encontraremos los casos de prueba que se plantean para los diferentes escenarios y criterios de aceptación para cada uno de los requerimientos de las historias de usuario, de esta manera se observará detalladamente las posibles fallas que se presenten y de este modo poder brindar a los desarrolladores del proyecto un análisis de los inconvenientes, de este modo se realizaran las respectivas correcciones dando lugar al correcto funcionamiento del proyecto gesrotes.</w:t>
+      </w:r>
+    </w:p>
+    <w:p>
+      <w:pPr>
+        <w:jc w:val="center"/>
+        <w:rPr>
+          <w:rFonts w:asciiTheme="minorHAnsi" w:eastAsia="Calibri" w:hAnsiTheme="minorHAnsi" w:cstheme="minorHAnsi"/>
+          <w:b/>
+          <w:bCs/>
+          <w:sz w:val="24"/>
+          <w:szCs w:val="24"/>
+        </w:rPr>
+      </w:pPr>
+    </w:p>
+    <w:p>
+      <w:pPr>
+        <w:jc w:val="center"/>
+        <w:rPr>
+          <w:rFonts w:asciiTheme="minorHAnsi" w:eastAsia="Calibri" w:hAnsiTheme="minorHAnsi" w:cstheme="minorHAnsi"/>
+          <w:b/>
+          <w:bCs/>
+          <w:sz w:val="24"/>
+          <w:szCs w:val="24"/>
+        </w:rPr>
+      </w:pPr>
+    </w:p>
+    <w:p>
+      <w:pPr>
+        <w:jc w:val="center"/>
+        <w:rPr>
+          <w:rFonts w:asciiTheme="minorHAnsi" w:eastAsia="Calibri" w:hAnsiTheme="minorHAnsi" w:cstheme="minorHAnsi"/>
+          <w:b/>
+          <w:bCs/>
+          <w:sz w:val="24"/>
+          <w:szCs w:val="24"/>
+        </w:rPr>
+      </w:pPr>
+    </w:p>
+    <w:p>
+      <w:pPr>
+        <w:jc w:val="center"/>
+        <w:rPr>
+          <w:rFonts w:asciiTheme="minorHAnsi" w:eastAsia="Calibri" w:hAnsiTheme="minorHAnsi" w:cstheme="minorHAnsi"/>
+          <w:b/>
+          <w:bCs/>
+          <w:sz w:val="24"/>
+          <w:szCs w:val="24"/>
+        </w:rPr>
+      </w:pPr>
+    </w:p>
+    <w:p>
+      <w:pPr>
+        <w:jc w:val="center"/>
+        <w:rPr>
+          <w:rFonts w:asciiTheme="minorHAnsi" w:eastAsia="Calibri" w:hAnsiTheme="minorHAnsi" w:cstheme="minorHAnsi"/>
+          <w:b/>
+          <w:bCs/>
+          <w:sz w:val="24"/>
+          <w:szCs w:val="24"/>
+        </w:rPr>
+      </w:pPr>
+    </w:p>
+    <w:p>
+      <w:pPr>
+        <w:jc w:val="center"/>
+        <w:rPr>
+          <w:rFonts w:asciiTheme="minorHAnsi" w:eastAsia="Calibri" w:hAnsiTheme="minorHAnsi" w:cstheme="minorHAnsi"/>
+          <w:b/>
+          <w:bCs/>
+          <w:sz w:val="24"/>
+          <w:szCs w:val="24"/>
+        </w:rPr>
+      </w:pPr>
+    </w:p>
+    <w:p>
+      <w:pPr>
+        <w:jc w:val="center"/>
+        <w:rPr>
+          <w:rFonts w:asciiTheme="minorHAnsi" w:eastAsia="Calibri" w:hAnsiTheme="minorHAnsi" w:cstheme="minorHAnsi"/>
+          <w:b/>
+          <w:bCs/>
+          <w:sz w:val="24"/>
+          <w:szCs w:val="24"/>
+        </w:rPr>
+      </w:pPr>
+    </w:p>
+    <w:p>
+      <w:pPr>
+        <w:jc w:val="center"/>
+        <w:rPr>
+          <w:rFonts w:asciiTheme="minorHAnsi" w:eastAsia="Calibri" w:hAnsiTheme="minorHAnsi" w:cstheme="minorHAnsi"/>
+          <w:b/>
+          <w:bCs/>
+          <w:sz w:val="24"/>
+          <w:szCs w:val="24"/>
+        </w:rPr>
+      </w:pPr>
+    </w:p>
+    <w:p>
+      <w:pPr>
+        <w:jc w:val="center"/>
+        <w:rPr>
+          <w:rFonts w:asciiTheme="minorHAnsi" w:eastAsia="Calibri" w:hAnsiTheme="minorHAnsi" w:cstheme="minorHAnsi"/>
+          <w:b/>
+          <w:bCs/>
+          <w:sz w:val="24"/>
+          <w:szCs w:val="24"/>
+        </w:rPr>
+      </w:pPr>
+    </w:p>
+    <w:p>
+      <w:pPr>
+        <w:jc w:val="center"/>
+        <w:rPr>
+          <w:rFonts w:asciiTheme="minorHAnsi" w:eastAsia="Calibri" w:hAnsiTheme="minorHAnsi" w:cstheme="minorHAnsi"/>
+          <w:b/>
+          <w:bCs/>
+          <w:sz w:val="24"/>
+          <w:szCs w:val="24"/>
+        </w:rPr>
+      </w:pPr>
+    </w:p>
+    <w:p>
+      <w:pPr>
+        <w:jc w:val="center"/>
+        <w:rPr>
+          <w:rFonts w:asciiTheme="minorHAnsi" w:eastAsia="Calibri" w:hAnsiTheme="minorHAnsi" w:cstheme="minorHAnsi"/>
+          <w:b/>
+          <w:bCs/>
+          <w:sz w:val="24"/>
+          <w:szCs w:val="24"/>
+        </w:rPr>
+      </w:pPr>
+    </w:p>
+    <w:p>
+      <w:pPr>
+        <w:jc w:val="center"/>
+        <w:rPr>
+          <w:rFonts w:asciiTheme="minorHAnsi" w:eastAsia="Calibri" w:hAnsiTheme="minorHAnsi" w:cstheme="minorHAnsi"/>
+          <w:b/>
+          <w:bCs/>
+          <w:sz w:val="24"/>
+          <w:szCs w:val="24"/>
+        </w:rPr>
+      </w:pPr>
+    </w:p>
+    <w:p>
+      <w:pPr>
+        <w:jc w:val="center"/>
+        <w:rPr>
+          <w:rFonts w:asciiTheme="minorHAnsi" w:eastAsia="Calibri" w:hAnsiTheme="minorHAnsi" w:cstheme="minorHAnsi"/>
+          <w:b/>
+          <w:bCs/>
+          <w:sz w:val="24"/>
+          <w:szCs w:val="24"/>
+        </w:rPr>
+      </w:pPr>
+    </w:p>
+    <w:p>
+      <w:pPr>
+        <w:jc w:val="center"/>
+        <w:rPr>
+          <w:rFonts w:asciiTheme="minorHAnsi" w:eastAsia="Calibri" w:hAnsiTheme="minorHAnsi" w:cstheme="minorHAnsi"/>
+          <w:b/>
+          <w:bCs/>
+          <w:sz w:val="24"/>
+          <w:szCs w:val="24"/>
+        </w:rPr>
+      </w:pPr>
+    </w:p>
+    <w:p>
+      <w:pPr>
+        <w:jc w:val="center"/>
+        <w:rPr>
+          <w:rFonts w:asciiTheme="minorHAnsi" w:eastAsia="Calibri" w:hAnsiTheme="minorHAnsi" w:cstheme="minorHAnsi"/>
+          <w:b/>
+          <w:bCs/>
+          <w:sz w:val="24"/>
+          <w:szCs w:val="24"/>
+        </w:rPr>
+      </w:pPr>
+    </w:p>
+    <w:p>
+      <w:pPr>
+        <w:jc w:val="center"/>
+        <w:rPr>
+          <w:rFonts w:asciiTheme="minorHAnsi" w:eastAsia="Calibri" w:hAnsiTheme="minorHAnsi" w:cstheme="minorHAnsi"/>
+          <w:b/>
+          <w:bCs/>
+          <w:sz w:val="24"/>
+          <w:szCs w:val="24"/>
+        </w:rPr>
+      </w:pPr>
+    </w:p>
+    <w:p>
+      <w:pPr>
+        <w:jc w:val="center"/>
+        <w:rPr>
+          <w:rFonts w:asciiTheme="minorHAnsi" w:eastAsia="Calibri" w:hAnsiTheme="minorHAnsi" w:cstheme="minorHAnsi"/>
+          <w:b/>
+          <w:bCs/>
+          <w:sz w:val="24"/>
+          <w:szCs w:val="24"/>
+        </w:rPr>
+      </w:pPr>
+    </w:p>
+    <w:p>
+      <w:pPr>
+        <w:jc w:val="center"/>
+        <w:rPr>
+          <w:rFonts w:asciiTheme="minorHAnsi" w:eastAsia="Calibri" w:hAnsiTheme="minorHAnsi" w:cstheme="minorHAnsi"/>
+          <w:b/>
+          <w:bCs/>
+          <w:sz w:val="24"/>
+          <w:szCs w:val="24"/>
+        </w:rPr>
+      </w:pPr>
+    </w:p>
+    <w:p>
+      <w:pPr>
+        <w:jc w:val="center"/>
+        <w:rPr>
+          <w:rFonts w:asciiTheme="minorHAnsi" w:eastAsia="Calibri" w:hAnsiTheme="minorHAnsi" w:cstheme="minorHAnsi"/>
+          <w:b/>
+          <w:bCs/>
+          <w:sz w:val="24"/>
+          <w:szCs w:val="24"/>
+        </w:rPr>
+      </w:pPr>
+    </w:p>
+    <w:p>
+      <w:pPr>
+        <w:jc w:val="center"/>
+        <w:rPr>
+          <w:rFonts w:asciiTheme="minorHAnsi" w:eastAsia="Calibri" w:hAnsiTheme="minorHAnsi" w:cstheme="minorHAnsi"/>
+          <w:b/>
+          <w:bCs/>
+          <w:sz w:val="24"/>
+          <w:szCs w:val="24"/>
+        </w:rPr>
+      </w:pPr>
+    </w:p>
+    <w:p>
+      <w:pPr>
+        <w:jc w:val="center"/>
+        <w:rPr>
+          <w:rFonts w:asciiTheme="minorHAnsi" w:eastAsia="Calibri" w:hAnsiTheme="minorHAnsi" w:cstheme="minorHAnsi"/>
+          <w:b/>
+          <w:bCs/>
+          <w:sz w:val="24"/>
+          <w:szCs w:val="24"/>
+        </w:rPr>
+      </w:pPr>
+    </w:p>
+    <w:p>
+      <w:pPr>
+        <w:jc w:val="center"/>
+        <w:rPr>
+          <w:rFonts w:asciiTheme="minorHAnsi" w:eastAsia="Calibri" w:hAnsiTheme="minorHAnsi" w:cstheme="minorHAnsi"/>
+          <w:b/>
+          <w:bCs/>
+          <w:sz w:val="24"/>
+          <w:szCs w:val="24"/>
+        </w:rPr>
+      </w:pPr>
+    </w:p>
+    <w:p>
+      <w:pPr>
+        <w:jc w:val="center"/>
+        <w:rPr>
+          <w:rFonts w:asciiTheme="minorHAnsi" w:eastAsia="Calibri" w:hAnsiTheme="minorHAnsi" w:cstheme="minorHAnsi"/>
+          <w:b/>
+          <w:bCs/>
+          <w:sz w:val="24"/>
+          <w:szCs w:val="24"/>
+        </w:rPr>
+      </w:pPr>
+    </w:p>
+    <w:p>
+      <w:pPr>
+        <w:jc w:val="center"/>
+        <w:rPr>
+          <w:rFonts w:asciiTheme="minorHAnsi" w:eastAsia="Calibri" w:hAnsiTheme="minorHAnsi" w:cstheme="minorHAnsi"/>
+          <w:b/>
+          <w:bCs/>
+          <w:sz w:val="24"/>
+          <w:szCs w:val="24"/>
+        </w:rPr>
+      </w:pPr>
+    </w:p>
+    <w:p>
+      <w:pPr>
+        <w:jc w:val="center"/>
+        <w:rPr>
+          <w:rFonts w:asciiTheme="minorHAnsi" w:eastAsia="Calibri" w:hAnsiTheme="minorHAnsi" w:cstheme="minorHAnsi"/>
+          <w:b/>
+          <w:bCs/>
+          <w:sz w:val="24"/>
+          <w:szCs w:val="24"/>
+        </w:rPr>
+      </w:pPr>
+    </w:p>
+    <w:p>
+      <w:pPr>
+        <w:jc w:val="center"/>
+        <w:rPr>
+          <w:rFonts w:asciiTheme="minorHAnsi" w:eastAsia="Calibri" w:hAnsiTheme="minorHAnsi" w:cstheme="minorHAnsi"/>
+          <w:b/>
+          <w:bCs/>
+          <w:sz w:val="24"/>
+          <w:szCs w:val="24"/>
+        </w:rPr>
+      </w:pPr>
+    </w:p>
+    <w:p>
+      <w:pPr>
+        <w:jc w:val="center"/>
+        <w:rPr>
+          <w:rFonts w:asciiTheme="minorHAnsi" w:eastAsia="Calibri" w:hAnsiTheme="minorHAnsi" w:cstheme="minorHAnsi"/>
+          <w:b/>
+          <w:bCs/>
+          <w:sz w:val="24"/>
+          <w:szCs w:val="24"/>
+        </w:rPr>
+      </w:pPr>
+    </w:p>
+    <w:p>
+      <w:pPr>
+        <w:jc w:val="center"/>
+        <w:rPr>
+          <w:rFonts w:asciiTheme="minorHAnsi" w:eastAsia="Calibri" w:hAnsiTheme="minorHAnsi" w:cstheme="minorHAnsi"/>
+          <w:b/>
+          <w:bCs/>
+          <w:sz w:val="24"/>
+          <w:szCs w:val="24"/>
+        </w:rPr>
+      </w:pPr>
+    </w:p>
+    <w:p>
+      <w:pPr>
+        <w:rPr>
+          <w:rFonts w:asciiTheme="minorHAnsi" w:eastAsia="Calibri" w:hAnsiTheme="minorHAnsi" w:cstheme="minorHAnsi"/>
+          <w:b/>
+          <w:bCs/>
+          <w:sz w:val="24"/>
+          <w:szCs w:val="24"/>
+        </w:rPr>
+      </w:pPr>
+    </w:p>
+    <w:p>
+      <w:pPr>
+        <w:rPr>
+          <w:rFonts w:asciiTheme="minorHAnsi" w:eastAsia="Calibri" w:hAnsiTheme="minorHAnsi" w:cstheme="minorHAnsi"/>
+          <w:b/>
+          <w:bCs/>
           <w:sz w:val="24"/>
           <w:szCs w:val="24"/>
         </w:rPr>
@@ -2744,6 +1073,7 @@
               </w:rPr>
               <w:t xml:space="preserve"> </w:t>
             </w:r>
+            <w:proofErr w:type="spellStart"/>
             <w:r>
               <w:rPr>
                 <w:rFonts w:asciiTheme="minorHAnsi" w:eastAsia="Calibri" w:hAnsiTheme="minorHAnsi" w:cstheme="minorHAnsi"/>
@@ -2753,6 +1083,7 @@
               </w:rPr>
               <w:t>GesRotes</w:t>
             </w:r>
+            <w:proofErr w:type="spellEnd"/>
           </w:p>
         </w:tc>
         <w:tc>
@@ -4556,7 +2887,7 @@
                           <pic:cNvPicPr preferRelativeResize="0"/>
                         </pic:nvPicPr>
                         <pic:blipFill>
-                          <a:blip r:embed="rId8"/>
+                          <a:blip r:embed="rId9"/>
                           <a:srcRect/>
                           <a:stretch>
                             <a:fillRect/>
@@ -4608,7 +2939,7 @@
                           <pic:cNvPicPr preferRelativeResize="0"/>
                         </pic:nvPicPr>
                         <pic:blipFill>
-                          <a:blip r:embed="rId9"/>
+                          <a:blip r:embed="rId10"/>
                           <a:srcRect/>
                           <a:stretch>
                             <a:fillRect/>
@@ -5256,8 +3587,19 @@
                 <w:sz w:val="24"/>
                 <w:szCs w:val="24"/>
               </w:rPr>
-              <w:t xml:space="preserve"> GesRotes</w:t>
-            </w:r>
+              <w:t xml:space="preserve"> </w:t>
+            </w:r>
+            <w:proofErr w:type="spellStart"/>
+            <w:r>
+              <w:rPr>
+                <w:rFonts w:asciiTheme="minorHAnsi" w:eastAsia="Calibri" w:hAnsiTheme="minorHAnsi" w:cstheme="minorHAnsi"/>
+                <w:b/>
+                <w:sz w:val="24"/>
+                <w:szCs w:val="24"/>
+              </w:rPr>
+              <w:t>GesRotes</w:t>
+            </w:r>
+            <w:proofErr w:type="spellEnd"/>
           </w:p>
         </w:tc>
         <w:tc>
@@ -5383,16 +3725,7 @@
                 <w:sz w:val="24"/>
                 <w:szCs w:val="24"/>
               </w:rPr>
-              <w:t>0</w:t>
-            </w:r>
-            <w:r>
-              <w:rPr>
-                <w:rFonts w:asciiTheme="minorHAnsi" w:eastAsia="Calibri" w:hAnsiTheme="minorHAnsi" w:cstheme="minorHAnsi"/>
-                <w:color w:val="0000FF"/>
-                <w:sz w:val="24"/>
-                <w:szCs w:val="24"/>
-              </w:rPr>
-              <w:t>2</w:t>
+              <w:t>02</w:t>
             </w:r>
           </w:p>
         </w:tc>
@@ -7034,7 +5367,7 @@
                           <pic:cNvPicPr preferRelativeResize="0"/>
                         </pic:nvPicPr>
                         <pic:blipFill>
-                          <a:blip r:embed="rId8"/>
+                          <a:blip r:embed="rId9"/>
                           <a:srcRect/>
                           <a:stretch>
                             <a:fillRect/>
@@ -7086,7 +5419,7 @@
                           <pic:cNvPicPr preferRelativeResize="0"/>
                         </pic:nvPicPr>
                         <pic:blipFill>
-                          <a:blip r:embed="rId9"/>
+                          <a:blip r:embed="rId10"/>
                           <a:srcRect/>
                           <a:stretch>
                             <a:fillRect/>
@@ -7734,8 +6067,19 @@
                 <w:sz w:val="24"/>
                 <w:szCs w:val="24"/>
               </w:rPr>
-              <w:t xml:space="preserve"> GesRotes</w:t>
-            </w:r>
+              <w:t xml:space="preserve"> </w:t>
+            </w:r>
+            <w:proofErr w:type="spellStart"/>
+            <w:r>
+              <w:rPr>
+                <w:rFonts w:asciiTheme="minorHAnsi" w:eastAsia="Calibri" w:hAnsiTheme="minorHAnsi" w:cstheme="minorHAnsi"/>
+                <w:b/>
+                <w:sz w:val="24"/>
+                <w:szCs w:val="24"/>
+              </w:rPr>
+              <w:t>GesRotes</w:t>
+            </w:r>
+            <w:proofErr w:type="spellEnd"/>
           </w:p>
         </w:tc>
         <w:tc>
@@ -7861,16 +6205,7 @@
                 <w:sz w:val="24"/>
                 <w:szCs w:val="24"/>
               </w:rPr>
-              <w:t>0</w:t>
-            </w:r>
-            <w:r>
-              <w:rPr>
-                <w:rFonts w:asciiTheme="minorHAnsi" w:eastAsia="Calibri" w:hAnsiTheme="minorHAnsi" w:cstheme="minorHAnsi"/>
-                <w:color w:val="0000FF"/>
-                <w:sz w:val="24"/>
-                <w:szCs w:val="24"/>
-              </w:rPr>
-              <w:t>3</w:t>
+              <w:t>03</w:t>
             </w:r>
           </w:p>
         </w:tc>
@@ -9512,7 +7847,7 @@
                           <pic:cNvPicPr preferRelativeResize="0"/>
                         </pic:nvPicPr>
                         <pic:blipFill>
-                          <a:blip r:embed="rId8"/>
+                          <a:blip r:embed="rId9"/>
                           <a:srcRect/>
                           <a:stretch>
                             <a:fillRect/>
@@ -9564,7 +7899,7 @@
                           <pic:cNvPicPr preferRelativeResize="0"/>
                         </pic:nvPicPr>
                         <pic:blipFill>
-                          <a:blip r:embed="rId9"/>
+                          <a:blip r:embed="rId10"/>
                           <a:srcRect/>
                           <a:stretch>
                             <a:fillRect/>
@@ -10212,8 +8547,19 @@
                 <w:sz w:val="24"/>
                 <w:szCs w:val="24"/>
               </w:rPr>
-              <w:t xml:space="preserve"> GesRotes</w:t>
-            </w:r>
+              <w:t xml:space="preserve"> </w:t>
+            </w:r>
+            <w:proofErr w:type="spellStart"/>
+            <w:r>
+              <w:rPr>
+                <w:rFonts w:asciiTheme="minorHAnsi" w:eastAsia="Calibri" w:hAnsiTheme="minorHAnsi" w:cstheme="minorHAnsi"/>
+                <w:b/>
+                <w:sz w:val="24"/>
+                <w:szCs w:val="24"/>
+              </w:rPr>
+              <w:t>GesRotes</w:t>
+            </w:r>
+            <w:proofErr w:type="spellEnd"/>
           </w:p>
         </w:tc>
         <w:tc>
@@ -10339,16 +8685,7 @@
                 <w:sz w:val="24"/>
                 <w:szCs w:val="24"/>
               </w:rPr>
-              <w:t>0</w:t>
-            </w:r>
-            <w:r>
-              <w:rPr>
-                <w:rFonts w:asciiTheme="minorHAnsi" w:eastAsia="Calibri" w:hAnsiTheme="minorHAnsi" w:cstheme="minorHAnsi"/>
-                <w:color w:val="0000FF"/>
-                <w:sz w:val="24"/>
-                <w:szCs w:val="24"/>
-              </w:rPr>
-              <w:t>4</w:t>
+              <w:t>04</w:t>
             </w:r>
           </w:p>
         </w:tc>
@@ -11990,7 +10327,7 @@
                           <pic:cNvPicPr preferRelativeResize="0"/>
                         </pic:nvPicPr>
                         <pic:blipFill>
-                          <a:blip r:embed="rId8"/>
+                          <a:blip r:embed="rId9"/>
                           <a:srcRect/>
                           <a:stretch>
                             <a:fillRect/>
@@ -12042,7 +10379,7 @@
                           <pic:cNvPicPr preferRelativeResize="0"/>
                         </pic:nvPicPr>
                         <pic:blipFill>
-                          <a:blip r:embed="rId9"/>
+                          <a:blip r:embed="rId10"/>
                           <a:srcRect/>
                           <a:stretch>
                             <a:fillRect/>
@@ -12699,8 +11036,19 @@
                 <w:sz w:val="24"/>
                 <w:szCs w:val="24"/>
               </w:rPr>
-              <w:t xml:space="preserve"> GesRotes</w:t>
-            </w:r>
+              <w:t xml:space="preserve"> </w:t>
+            </w:r>
+            <w:proofErr w:type="spellStart"/>
+            <w:r>
+              <w:rPr>
+                <w:rFonts w:asciiTheme="minorHAnsi" w:eastAsia="Calibri" w:hAnsiTheme="minorHAnsi" w:cstheme="minorHAnsi"/>
+                <w:b/>
+                <w:sz w:val="24"/>
+                <w:szCs w:val="24"/>
+              </w:rPr>
+              <w:t>GesRotes</w:t>
+            </w:r>
+            <w:proofErr w:type="spellEnd"/>
           </w:p>
         </w:tc>
         <w:tc>
@@ -12826,16 +11174,7 @@
                 <w:sz w:val="24"/>
                 <w:szCs w:val="24"/>
               </w:rPr>
-              <w:t>0</w:t>
-            </w:r>
-            <w:r>
-              <w:rPr>
-                <w:rFonts w:asciiTheme="minorHAnsi" w:eastAsia="Calibri" w:hAnsiTheme="minorHAnsi" w:cstheme="minorHAnsi"/>
-                <w:color w:val="0000FF"/>
-                <w:sz w:val="24"/>
-                <w:szCs w:val="24"/>
-              </w:rPr>
-              <w:t>5</w:t>
+              <w:t>05</w:t>
             </w:r>
           </w:p>
         </w:tc>
@@ -14477,7 +12816,7 @@
                           <pic:cNvPicPr preferRelativeResize="0"/>
                         </pic:nvPicPr>
                         <pic:blipFill>
-                          <a:blip r:embed="rId8"/>
+                          <a:blip r:embed="rId9"/>
                           <a:srcRect/>
                           <a:stretch>
                             <a:fillRect/>
@@ -14529,7 +12868,7 @@
                           <pic:cNvPicPr preferRelativeResize="0"/>
                         </pic:nvPicPr>
                         <pic:blipFill>
-                          <a:blip r:embed="rId9"/>
+                          <a:blip r:embed="rId10"/>
                           <a:srcRect/>
                           <a:stretch>
                             <a:fillRect/>
@@ -15177,8 +13516,19 @@
                 <w:sz w:val="24"/>
                 <w:szCs w:val="24"/>
               </w:rPr>
-              <w:t xml:space="preserve"> GesRotes</w:t>
-            </w:r>
+              <w:t xml:space="preserve"> </w:t>
+            </w:r>
+            <w:proofErr w:type="spellStart"/>
+            <w:r>
+              <w:rPr>
+                <w:rFonts w:asciiTheme="minorHAnsi" w:eastAsia="Calibri" w:hAnsiTheme="minorHAnsi" w:cstheme="minorHAnsi"/>
+                <w:b/>
+                <w:sz w:val="24"/>
+                <w:szCs w:val="24"/>
+              </w:rPr>
+              <w:t>GesRotes</w:t>
+            </w:r>
+            <w:proofErr w:type="spellEnd"/>
           </w:p>
         </w:tc>
         <w:tc>
@@ -16955,7 +15305,7 @@
                           <pic:cNvPicPr preferRelativeResize="0"/>
                         </pic:nvPicPr>
                         <pic:blipFill>
-                          <a:blip r:embed="rId8"/>
+                          <a:blip r:embed="rId9"/>
                           <a:srcRect/>
                           <a:stretch>
                             <a:fillRect/>
@@ -17007,7 +15357,7 @@
                           <pic:cNvPicPr preferRelativeResize="0"/>
                         </pic:nvPicPr>
                         <pic:blipFill>
-                          <a:blip r:embed="rId9"/>
+                          <a:blip r:embed="rId10"/>
                           <a:srcRect/>
                           <a:stretch>
                             <a:fillRect/>
@@ -17655,8 +16005,19 @@
                 <w:sz w:val="24"/>
                 <w:szCs w:val="24"/>
               </w:rPr>
-              <w:t xml:space="preserve"> GesRotes</w:t>
-            </w:r>
+              <w:t xml:space="preserve"> </w:t>
+            </w:r>
+            <w:proofErr w:type="spellStart"/>
+            <w:r>
+              <w:rPr>
+                <w:rFonts w:asciiTheme="minorHAnsi" w:eastAsia="Calibri" w:hAnsiTheme="minorHAnsi" w:cstheme="minorHAnsi"/>
+                <w:b/>
+                <w:sz w:val="24"/>
+                <w:szCs w:val="24"/>
+              </w:rPr>
+              <w:t>GesRotes</w:t>
+            </w:r>
+            <w:proofErr w:type="spellEnd"/>
           </w:p>
         </w:tc>
         <w:tc>
@@ -19433,7 +17794,7 @@
                           <pic:cNvPicPr preferRelativeResize="0"/>
                         </pic:nvPicPr>
                         <pic:blipFill>
-                          <a:blip r:embed="rId8"/>
+                          <a:blip r:embed="rId9"/>
                           <a:srcRect/>
                           <a:stretch>
                             <a:fillRect/>
@@ -19485,7 +17846,7 @@
                           <pic:cNvPicPr preferRelativeResize="0"/>
                         </pic:nvPicPr>
                         <pic:blipFill>
-                          <a:blip r:embed="rId9"/>
+                          <a:blip r:embed="rId10"/>
                           <a:srcRect/>
                           <a:stretch>
                             <a:fillRect/>
@@ -20133,8 +18494,19 @@
                 <w:sz w:val="24"/>
                 <w:szCs w:val="24"/>
               </w:rPr>
-              <w:t xml:space="preserve"> GesRotes</w:t>
-            </w:r>
+              <w:t xml:space="preserve"> </w:t>
+            </w:r>
+            <w:proofErr w:type="spellStart"/>
+            <w:r>
+              <w:rPr>
+                <w:rFonts w:asciiTheme="minorHAnsi" w:eastAsia="Calibri" w:hAnsiTheme="minorHAnsi" w:cstheme="minorHAnsi"/>
+                <w:b/>
+                <w:sz w:val="24"/>
+                <w:szCs w:val="24"/>
+              </w:rPr>
+              <w:t>GesRotes</w:t>
+            </w:r>
+            <w:proofErr w:type="spellEnd"/>
           </w:p>
         </w:tc>
         <w:tc>
@@ -21911,7 +20283,7 @@
                           <pic:cNvPicPr preferRelativeResize="0"/>
                         </pic:nvPicPr>
                         <pic:blipFill>
-                          <a:blip r:embed="rId8"/>
+                          <a:blip r:embed="rId9"/>
                           <a:srcRect/>
                           <a:stretch>
                             <a:fillRect/>
@@ -21963,7 +20335,7 @@
                           <pic:cNvPicPr preferRelativeResize="0"/>
                         </pic:nvPicPr>
                         <pic:blipFill>
-                          <a:blip r:embed="rId9"/>
+                          <a:blip r:embed="rId10"/>
                           <a:srcRect/>
                           <a:stretch>
                             <a:fillRect/>
@@ -22611,8 +20983,19 @@
                 <w:sz w:val="24"/>
                 <w:szCs w:val="24"/>
               </w:rPr>
-              <w:t xml:space="preserve"> GesRotes</w:t>
-            </w:r>
+              <w:t xml:space="preserve"> </w:t>
+            </w:r>
+            <w:proofErr w:type="spellStart"/>
+            <w:r>
+              <w:rPr>
+                <w:rFonts w:asciiTheme="minorHAnsi" w:eastAsia="Calibri" w:hAnsiTheme="minorHAnsi" w:cstheme="minorHAnsi"/>
+                <w:b/>
+                <w:sz w:val="24"/>
+                <w:szCs w:val="24"/>
+              </w:rPr>
+              <w:t>GesRotes</w:t>
+            </w:r>
+            <w:proofErr w:type="spellEnd"/>
           </w:p>
         </w:tc>
         <w:tc>
@@ -22738,16 +21121,7 @@
                 <w:sz w:val="24"/>
                 <w:szCs w:val="24"/>
               </w:rPr>
-              <w:t>0</w:t>
-            </w:r>
-            <w:r>
-              <w:rPr>
-                <w:rFonts w:asciiTheme="minorHAnsi" w:eastAsia="Calibri" w:hAnsiTheme="minorHAnsi" w:cstheme="minorHAnsi"/>
-                <w:color w:val="0000FF"/>
-                <w:sz w:val="24"/>
-                <w:szCs w:val="24"/>
-              </w:rPr>
-              <w:t>9</w:t>
+              <w:t>09</w:t>
             </w:r>
           </w:p>
         </w:tc>
@@ -24389,7 +22763,7 @@
                           <pic:cNvPicPr preferRelativeResize="0"/>
                         </pic:nvPicPr>
                         <pic:blipFill>
-                          <a:blip r:embed="rId8"/>
+                          <a:blip r:embed="rId9"/>
                           <a:srcRect/>
                           <a:stretch>
                             <a:fillRect/>
@@ -24441,7 +22815,7 @@
                           <pic:cNvPicPr preferRelativeResize="0"/>
                         </pic:nvPicPr>
                         <pic:blipFill>
-                          <a:blip r:embed="rId9"/>
+                          <a:blip r:embed="rId10"/>
                           <a:srcRect/>
                           <a:stretch>
                             <a:fillRect/>
@@ -25089,8 +23463,19 @@
                 <w:sz w:val="24"/>
                 <w:szCs w:val="24"/>
               </w:rPr>
-              <w:t xml:space="preserve"> GesRotes</w:t>
-            </w:r>
+              <w:t xml:space="preserve"> </w:t>
+            </w:r>
+            <w:proofErr w:type="spellStart"/>
+            <w:r>
+              <w:rPr>
+                <w:rFonts w:asciiTheme="minorHAnsi" w:eastAsia="Calibri" w:hAnsiTheme="minorHAnsi" w:cstheme="minorHAnsi"/>
+                <w:b/>
+                <w:sz w:val="24"/>
+                <w:szCs w:val="24"/>
+              </w:rPr>
+              <w:t>GesRotes</w:t>
+            </w:r>
+            <w:proofErr w:type="spellEnd"/>
           </w:p>
         </w:tc>
         <w:tc>
@@ -26858,7 +25243,7 @@
                           <pic:cNvPicPr preferRelativeResize="0"/>
                         </pic:nvPicPr>
                         <pic:blipFill>
-                          <a:blip r:embed="rId8"/>
+                          <a:blip r:embed="rId9"/>
                           <a:srcRect/>
                           <a:stretch>
                             <a:fillRect/>
@@ -26910,7 +25295,7 @@
                           <pic:cNvPicPr preferRelativeResize="0"/>
                         </pic:nvPicPr>
                         <pic:blipFill>
-                          <a:blip r:embed="rId9"/>
+                          <a:blip r:embed="rId10"/>
                           <a:srcRect/>
                           <a:stretch>
                             <a:fillRect/>
@@ -27195,7 +25580,7 @@
       </w:pPr>
     </w:p>
     <w:sectPr>
-      <w:footerReference w:type="default" r:id="rId10"/>
+      <w:footerReference w:type="default" r:id="rId11"/>
       <w:type w:val="continuous"/>
       <w:pgSz w:w="12240" w:h="15840"/>
       <w:pgMar w:top="1417" w:right="1701" w:bottom="1417" w:left="1701" w:header="0" w:footer="720" w:gutter="0"/>
@@ -27207,7 +25592,7 @@
 </file>
 
 <file path=word/endnotes.xml><?xml version="1.0" encoding="utf-8"?>
-<w:endnotes xmlns:wpc="http://schemas.microsoft.com/office/word/2010/wordprocessingCanvas" xmlns:cx="http://schemas.microsoft.com/office/drawing/2014/chartex" xmlns:cx1="http://schemas.microsoft.com/office/drawing/2015/9/8/chartex" xmlns:cx2="http://schemas.microsoft.com/office/drawing/2015/10/21/chartex" xmlns:cx3="http://schemas.microsoft.com/office/drawing/2016/5/9/chartex" xmlns:cx4="http://schemas.microsoft.com/office/drawing/2016/5/10/chartex" xmlns:cx5="http://schemas.microsoft.com/office/drawing/2016/5/11/chartex" xmlns:cx6="http://schemas.microsoft.com/office/drawing/2016/5/12/chartex" xmlns:cx7="http://schemas.microsoft.com/office/drawing/2016/5/13/chartex" xmlns:cx8="http://schemas.microsoft.com/office/drawing/2016/5/14/chartex" xmlns:mc="http://schemas.openxmlformats.org/markup-compatibility/2006" xmlns:aink="http://schemas.microsoft.com/office/drawing/2016/ink" xmlns:am3d="http://schemas.microsoft.com/office/drawing/2017/model3d" xmlns:o="urn:schemas-microsoft-com:office:office" xmlns:oel="http://schemas.microsoft.com/office/2019/extlst" xmlns:r="http://schemas.openxmlformats.org/officeDocument/2006/relationships" xmlns:m="http://schemas.openxmlformats.org/officeDocument/2006/math" xmlns:v="urn:schemas-microsoft-com:vml" xmlns:wp14="http://schemas.microsoft.com/office/word/2010/wordprocessingDrawing" xmlns:wp="http://schemas.openxmlformats.org/drawingml/2006/wordprocessingDrawing" xmlns:w10="urn:schemas-microsoft-com:office:word" xmlns:w="http://schemas.openxmlformats.org/wordprocessingml/2006/main" xmlns:w14="http://schemas.microsoft.com/office/word/2010/wordml" xmlns:w15="http://schemas.microsoft.com/office/word/2012/wordml" xmlns:w16cex="http://schemas.microsoft.com/office/word/2018/wordml/cex" xmlns:w16cid="http://schemas.microsoft.com/office/word/2016/wordml/cid" xmlns:w16="http://schemas.microsoft.com/office/word/2018/wordml" xmlns:w16sdtdh="http://schemas.microsoft.com/office/word/2020/wordml/sdtdatahash" xmlns:w16se="http://schemas.microsoft.com/office/word/2015/wordml/symex" xmlns:wpg="http://schemas.microsoft.com/office/word/2010/wordprocessingGroup" xmlns:wpi="http://schemas.microsoft.com/office/word/2010/wordprocessingInk" xmlns:wne="http://schemas.microsoft.com/office/word/2006/wordml" xmlns:wps="http://schemas.microsoft.com/office/word/2010/wordprocessingShape" mc:Ignorable="w14 w15 w16se w16cid w16 w16cex w16sdtdh wp14">
+<w:endnotes xmlns:wpc="http://schemas.microsoft.com/office/word/2010/wordprocessingCanvas" xmlns:cx="http://schemas.microsoft.com/office/drawing/2014/chartex" xmlns:cx1="http://schemas.microsoft.com/office/drawing/2015/9/8/chartex" xmlns:cx2="http://schemas.microsoft.com/office/drawing/2015/10/21/chartex" xmlns:cx3="http://schemas.microsoft.com/office/drawing/2016/5/9/chartex" xmlns:cx4="http://schemas.microsoft.com/office/drawing/2016/5/10/chartex" xmlns:cx5="http://schemas.microsoft.com/office/drawing/2016/5/11/chartex" xmlns:cx6="http://schemas.microsoft.com/office/drawing/2016/5/12/chartex" xmlns:cx7="http://schemas.microsoft.com/office/drawing/2016/5/13/chartex" xmlns:cx8="http://schemas.microsoft.com/office/drawing/2016/5/14/chartex" xmlns:mc="http://schemas.openxmlformats.org/markup-compatibility/2006" xmlns:aink="http://schemas.microsoft.com/office/drawing/2016/ink" xmlns:am3d="http://schemas.microsoft.com/office/drawing/2017/model3d" xmlns:o="urn:schemas-microsoft-com:office:office" xmlns:oel="http://schemas.microsoft.com/office/2019/extlst" xmlns:r="http://schemas.openxmlformats.org/officeDocument/2006/relationships" xmlns:m="http://schemas.openxmlformats.org/officeDocument/2006/math" xmlns:v="urn:schemas-microsoft-com:vml" xmlns:wp14="http://schemas.microsoft.com/office/word/2010/wordprocessingDrawing" xmlns:wp="http://schemas.openxmlformats.org/drawingml/2006/wordprocessingDrawing" xmlns:w10="urn:schemas-microsoft-com:office:word" xmlns:w="http://schemas.openxmlformats.org/wordprocessingml/2006/main" xmlns:w14="http://schemas.microsoft.com/office/word/2010/wordml" xmlns:w15="http://schemas.microsoft.com/office/word/2012/wordml" xmlns:w16cex="http://schemas.microsoft.com/office/word/2018/wordml/cex" xmlns:w16cid="http://schemas.microsoft.com/office/word/2016/wordml/cid" xmlns:w16="http://schemas.microsoft.com/office/word/2018/wordml" xmlns:w16du="http://schemas.microsoft.com/office/word/2023/wordml/word16du" xmlns:w16sdtdh="http://schemas.microsoft.com/office/word/2020/wordml/sdtdatahash" xmlns:w16se="http://schemas.microsoft.com/office/word/2015/wordml/symex" xmlns:wpg="http://schemas.microsoft.com/office/word/2010/wordprocessingGroup" xmlns:wpi="http://schemas.microsoft.com/office/word/2010/wordprocessingInk" xmlns:wne="http://schemas.microsoft.com/office/word/2006/wordml" xmlns:wps="http://schemas.microsoft.com/office/word/2010/wordprocessingShape" mc:Ignorable="w14 w15 w16se w16cid w16 w16cex w16sdtdh wp14">
   <w:endnote w:type="separator" w:id="-1">
     <w:p>
       <w:r>
@@ -27226,7 +25611,7 @@
 </file>
 
 <file path=word/footer1.xml><?xml version="1.0" encoding="utf-8"?>
-<w:ftr xmlns:wpc="http://schemas.microsoft.com/office/word/2010/wordprocessingCanvas" xmlns:cx="http://schemas.microsoft.com/office/drawing/2014/chartex" xmlns:cx1="http://schemas.microsoft.com/office/drawing/2015/9/8/chartex" xmlns:cx2="http://schemas.microsoft.com/office/drawing/2015/10/21/chartex" xmlns:cx3="http://schemas.microsoft.com/office/drawing/2016/5/9/chartex" xmlns:cx4="http://schemas.microsoft.com/office/drawing/2016/5/10/chartex" xmlns:cx5="http://schemas.microsoft.com/office/drawing/2016/5/11/chartex" xmlns:cx6="http://schemas.microsoft.com/office/drawing/2016/5/12/chartex" xmlns:cx7="http://schemas.microsoft.com/office/drawing/2016/5/13/chartex" xmlns:cx8="http://schemas.microsoft.com/office/drawing/2016/5/14/chartex" xmlns:mc="http://schemas.openxmlformats.org/markup-compatibility/2006" xmlns:aink="http://schemas.microsoft.com/office/drawing/2016/ink" xmlns:am3d="http://schemas.microsoft.com/office/drawing/2017/model3d" xmlns:o="urn:schemas-microsoft-com:office:office" xmlns:oel="http://schemas.microsoft.com/office/2019/extlst" xmlns:r="http://schemas.openxmlformats.org/officeDocument/2006/relationships" xmlns:m="http://schemas.openxmlformats.org/officeDocument/2006/math" xmlns:v="urn:schemas-microsoft-com:vml" xmlns:wp14="http://schemas.microsoft.com/office/word/2010/wordprocessingDrawing" xmlns:wp="http://schemas.openxmlformats.org/drawingml/2006/wordprocessingDrawing" xmlns:w10="urn:schemas-microsoft-com:office:word" xmlns:w="http://schemas.openxmlformats.org/wordprocessingml/2006/main" xmlns:w14="http://schemas.microsoft.com/office/word/2010/wordml" xmlns:w15="http://schemas.microsoft.com/office/word/2012/wordml" xmlns:w16cex="http://schemas.microsoft.com/office/word/2018/wordml/cex" xmlns:w16cid="http://schemas.microsoft.com/office/word/2016/wordml/cid" xmlns:w16="http://schemas.microsoft.com/office/word/2018/wordml" xmlns:w16sdtdh="http://schemas.microsoft.com/office/word/2020/wordml/sdtdatahash" xmlns:w16se="http://schemas.microsoft.com/office/word/2015/wordml/symex" xmlns:wpg="http://schemas.microsoft.com/office/word/2010/wordprocessingGroup" xmlns:wpi="http://schemas.microsoft.com/office/word/2010/wordprocessingInk" xmlns:wne="http://schemas.microsoft.com/office/word/2006/wordml" xmlns:wps="http://schemas.microsoft.com/office/word/2010/wordprocessingShape" mc:Ignorable="w14 w15 w16se w16cid w16 w16cex w16sdtdh wp14">
+<w:ftr xmlns:wpc="http://schemas.microsoft.com/office/word/2010/wordprocessingCanvas" xmlns:cx="http://schemas.microsoft.com/office/drawing/2014/chartex" xmlns:cx1="http://schemas.microsoft.com/office/drawing/2015/9/8/chartex" xmlns:cx2="http://schemas.microsoft.com/office/drawing/2015/10/21/chartex" xmlns:cx3="http://schemas.microsoft.com/office/drawing/2016/5/9/chartex" xmlns:cx4="http://schemas.microsoft.com/office/drawing/2016/5/10/chartex" xmlns:cx5="http://schemas.microsoft.com/office/drawing/2016/5/11/chartex" xmlns:cx6="http://schemas.microsoft.com/office/drawing/2016/5/12/chartex" xmlns:cx7="http://schemas.microsoft.com/office/drawing/2016/5/13/chartex" xmlns:cx8="http://schemas.microsoft.com/office/drawing/2016/5/14/chartex" xmlns:mc="http://schemas.openxmlformats.org/markup-compatibility/2006" xmlns:aink="http://schemas.microsoft.com/office/drawing/2016/ink" xmlns:am3d="http://schemas.microsoft.com/office/drawing/2017/model3d" xmlns:o="urn:schemas-microsoft-com:office:office" xmlns:oel="http://schemas.microsoft.com/office/2019/extlst" xmlns:r="http://schemas.openxmlformats.org/officeDocument/2006/relationships" xmlns:m="http://schemas.openxmlformats.org/officeDocument/2006/math" xmlns:v="urn:schemas-microsoft-com:vml" xmlns:wp14="http://schemas.microsoft.com/office/word/2010/wordprocessingDrawing" xmlns:wp="http://schemas.openxmlformats.org/drawingml/2006/wordprocessingDrawing" xmlns:w10="urn:schemas-microsoft-com:office:word" xmlns:w="http://schemas.openxmlformats.org/wordprocessingml/2006/main" xmlns:w14="http://schemas.microsoft.com/office/word/2010/wordml" xmlns:w15="http://schemas.microsoft.com/office/word/2012/wordml" xmlns:w16cex="http://schemas.microsoft.com/office/word/2018/wordml/cex" xmlns:w16cid="http://schemas.microsoft.com/office/word/2016/wordml/cid" xmlns:w16="http://schemas.microsoft.com/office/word/2018/wordml" xmlns:w16du="http://schemas.microsoft.com/office/word/2023/wordml/word16du" xmlns:w16sdtdh="http://schemas.microsoft.com/office/word/2020/wordml/sdtdatahash" xmlns:w16se="http://schemas.microsoft.com/office/word/2015/wordml/symex" xmlns:wpg="http://schemas.microsoft.com/office/word/2010/wordprocessingGroup" xmlns:wpi="http://schemas.microsoft.com/office/word/2010/wordprocessingInk" xmlns:wne="http://schemas.microsoft.com/office/word/2006/wordml" xmlns:wps="http://schemas.microsoft.com/office/word/2010/wordprocessingShape" mc:Ignorable="w14 w15 w16se w16cid w16 w16cex w16sdtdh wp14">
   <w:p>
     <w:pPr>
       <w:tabs>
@@ -27298,7 +25683,7 @@
 </file>
 
 <file path=word/footnotes.xml><?xml version="1.0" encoding="utf-8"?>
-<w:footnotes xmlns:wpc="http://schemas.microsoft.com/office/word/2010/wordprocessingCanvas" xmlns:cx="http://schemas.microsoft.com/office/drawing/2014/chartex" xmlns:cx1="http://schemas.microsoft.com/office/drawing/2015/9/8/chartex" xmlns:cx2="http://schemas.microsoft.com/office/drawing/2015/10/21/chartex" xmlns:cx3="http://schemas.microsoft.com/office/drawing/2016/5/9/chartex" xmlns:cx4="http://schemas.microsoft.com/office/drawing/2016/5/10/chartex" xmlns:cx5="http://schemas.microsoft.com/office/drawing/2016/5/11/chartex" xmlns:cx6="http://schemas.microsoft.com/office/drawing/2016/5/12/chartex" xmlns:cx7="http://schemas.microsoft.com/office/drawing/2016/5/13/chartex" xmlns:cx8="http://schemas.microsoft.com/office/drawing/2016/5/14/chartex" xmlns:mc="http://schemas.openxmlformats.org/markup-compatibility/2006" xmlns:aink="http://schemas.microsoft.com/office/drawing/2016/ink" xmlns:am3d="http://schemas.microsoft.com/office/drawing/2017/model3d" xmlns:o="urn:schemas-microsoft-com:office:office" xmlns:oel="http://schemas.microsoft.com/office/2019/extlst" xmlns:r="http://schemas.openxmlformats.org/officeDocument/2006/relationships" xmlns:m="http://schemas.openxmlformats.org/officeDocument/2006/math" xmlns:v="urn:schemas-microsoft-com:vml" xmlns:wp14="http://schemas.microsoft.com/office/word/2010/wordprocessingDrawing" xmlns:wp="http://schemas.openxmlformats.org/drawingml/2006/wordprocessingDrawing" xmlns:w10="urn:schemas-microsoft-com:office:word" xmlns:w="http://schemas.openxmlformats.org/wordprocessingml/2006/main" xmlns:w14="http://schemas.microsoft.com/office/word/2010/wordml" xmlns:w15="http://schemas.microsoft.com/office/word/2012/wordml" xmlns:w16cex="http://schemas.microsoft.com/office/word/2018/wordml/cex" xmlns:w16cid="http://schemas.microsoft.com/office/word/2016/wordml/cid" xmlns:w16="http://schemas.microsoft.com/office/word/2018/wordml" xmlns:w16sdtdh="http://schemas.microsoft.com/office/word/2020/wordml/sdtdatahash" xmlns:w16se="http://schemas.microsoft.com/office/word/2015/wordml/symex" xmlns:wpg="http://schemas.microsoft.com/office/word/2010/wordprocessingGroup" xmlns:wpi="http://schemas.microsoft.com/office/word/2010/wordprocessingInk" xmlns:wne="http://schemas.microsoft.com/office/word/2006/wordml" xmlns:wps="http://schemas.microsoft.com/office/word/2010/wordprocessingShape" mc:Ignorable="w14 w15 w16se w16cid w16 w16cex w16sdtdh wp14">
+<w:footnotes xmlns:wpc="http://schemas.microsoft.com/office/word/2010/wordprocessingCanvas" xmlns:cx="http://schemas.microsoft.com/office/drawing/2014/chartex" xmlns:cx1="http://schemas.microsoft.com/office/drawing/2015/9/8/chartex" xmlns:cx2="http://schemas.microsoft.com/office/drawing/2015/10/21/chartex" xmlns:cx3="http://schemas.microsoft.com/office/drawing/2016/5/9/chartex" xmlns:cx4="http://schemas.microsoft.com/office/drawing/2016/5/10/chartex" xmlns:cx5="http://schemas.microsoft.com/office/drawing/2016/5/11/chartex" xmlns:cx6="http://schemas.microsoft.com/office/drawing/2016/5/12/chartex" xmlns:cx7="http://schemas.microsoft.com/office/drawing/2016/5/13/chartex" xmlns:cx8="http://schemas.microsoft.com/office/drawing/2016/5/14/chartex" xmlns:mc="http://schemas.openxmlformats.org/markup-compatibility/2006" xmlns:aink="http://schemas.microsoft.com/office/drawing/2016/ink" xmlns:am3d="http://schemas.microsoft.com/office/drawing/2017/model3d" xmlns:o="urn:schemas-microsoft-com:office:office" xmlns:oel="http://schemas.microsoft.com/office/2019/extlst" xmlns:r="http://schemas.openxmlformats.org/officeDocument/2006/relationships" xmlns:m="http://schemas.openxmlformats.org/officeDocument/2006/math" xmlns:v="urn:schemas-microsoft-com:vml" xmlns:wp14="http://schemas.microsoft.com/office/word/2010/wordprocessingDrawing" xmlns:wp="http://schemas.openxmlformats.org/drawingml/2006/wordprocessingDrawing" xmlns:w10="urn:schemas-microsoft-com:office:word" xmlns:w="http://schemas.openxmlformats.org/wordprocessingml/2006/main" xmlns:w14="http://schemas.microsoft.com/office/word/2010/wordml" xmlns:w15="http://schemas.microsoft.com/office/word/2012/wordml" xmlns:w16cex="http://schemas.microsoft.com/office/word/2018/wordml/cex" xmlns:w16cid="http://schemas.microsoft.com/office/word/2016/wordml/cid" xmlns:w16="http://schemas.microsoft.com/office/word/2018/wordml" xmlns:w16du="http://schemas.microsoft.com/office/word/2023/wordml/word16du" xmlns:w16sdtdh="http://schemas.microsoft.com/office/word/2020/wordml/sdtdatahash" xmlns:w16se="http://schemas.microsoft.com/office/word/2015/wordml/symex" xmlns:wpg="http://schemas.microsoft.com/office/word/2010/wordprocessingGroup" xmlns:wpi="http://schemas.microsoft.com/office/word/2010/wordprocessingInk" xmlns:wne="http://schemas.microsoft.com/office/word/2006/wordml" xmlns:wps="http://schemas.microsoft.com/office/word/2010/wordprocessingShape" mc:Ignorable="w14 w15 w16se w16cid w16 w16cex w16sdtdh wp14">
   <w:footnote w:type="separator" w:id="-1">
     <w:p>
       <w:r>
@@ -27317,7 +25702,7 @@
 </file>
 
 <file path=word/numbering.xml><?xml version="1.0" encoding="utf-8"?>
-<w:numbering xmlns:wpc="http://schemas.microsoft.com/office/word/2010/wordprocessingCanvas" xmlns:cx="http://schemas.microsoft.com/office/drawing/2014/chartex" xmlns:cx1="http://schemas.microsoft.com/office/drawing/2015/9/8/chartex" xmlns:cx2="http://schemas.microsoft.com/office/drawing/2015/10/21/chartex" xmlns:cx3="http://schemas.microsoft.com/office/drawing/2016/5/9/chartex" xmlns:cx4="http://schemas.microsoft.com/office/drawing/2016/5/10/chartex" xmlns:cx5="http://schemas.microsoft.com/office/drawing/2016/5/11/chartex" xmlns:cx6="http://schemas.microsoft.com/office/drawing/2016/5/12/chartex" xmlns:cx7="http://schemas.microsoft.com/office/drawing/2016/5/13/chartex" xmlns:cx8="http://schemas.microsoft.com/office/drawing/2016/5/14/chartex" xmlns:mc="http://schemas.openxmlformats.org/markup-compatibility/2006" xmlns:aink="http://schemas.microsoft.com/office/drawing/2016/ink" xmlns:am3d="http://schemas.microsoft.com/office/drawing/2017/model3d" xmlns:o="urn:schemas-microsoft-com:office:office" xmlns:oel="http://schemas.microsoft.com/office/2019/extlst" xmlns:r="http://schemas.openxmlformats.org/officeDocument/2006/relationships" xmlns:m="http://schemas.openxmlformats.org/officeDocument/2006/math" xmlns:v="urn:schemas-microsoft-com:vml" xmlns:wp14="http://schemas.microsoft.com/office/word/2010/wordprocessingDrawing" xmlns:wp="http://schemas.openxmlformats.org/drawingml/2006/wordprocessingDrawing" xmlns:w10="urn:schemas-microsoft-com:office:word" xmlns:w="http://schemas.openxmlformats.org/wordprocessingml/2006/main" xmlns:w14="http://schemas.microsoft.com/office/word/2010/wordml" xmlns:w15="http://schemas.microsoft.com/office/word/2012/wordml" xmlns:w16cex="http://schemas.microsoft.com/office/word/2018/wordml/cex" xmlns:w16cid="http://schemas.microsoft.com/office/word/2016/wordml/cid" xmlns:w16="http://schemas.microsoft.com/office/word/2018/wordml" xmlns:w16sdtdh="http://schemas.microsoft.com/office/word/2020/wordml/sdtdatahash" xmlns:w16se="http://schemas.microsoft.com/office/word/2015/wordml/symex" xmlns:wpg="http://schemas.microsoft.com/office/word/2010/wordprocessingGroup" xmlns:wpi="http://schemas.microsoft.com/office/word/2010/wordprocessingInk" xmlns:wne="http://schemas.microsoft.com/office/word/2006/wordml" xmlns:wps="http://schemas.microsoft.com/office/word/2010/wordprocessingShape" mc:Ignorable="w14 w15 w16se w16cid w16 w16cex w16sdtdh wp14">
+<w:numbering xmlns:wpc="http://schemas.microsoft.com/office/word/2010/wordprocessingCanvas" xmlns:cx="http://schemas.microsoft.com/office/drawing/2014/chartex" xmlns:cx1="http://schemas.microsoft.com/office/drawing/2015/9/8/chartex" xmlns:cx2="http://schemas.microsoft.com/office/drawing/2015/10/21/chartex" xmlns:cx3="http://schemas.microsoft.com/office/drawing/2016/5/9/chartex" xmlns:cx4="http://schemas.microsoft.com/office/drawing/2016/5/10/chartex" xmlns:cx5="http://schemas.microsoft.com/office/drawing/2016/5/11/chartex" xmlns:cx6="http://schemas.microsoft.com/office/drawing/2016/5/12/chartex" xmlns:cx7="http://schemas.microsoft.com/office/drawing/2016/5/13/chartex" xmlns:cx8="http://schemas.microsoft.com/office/drawing/2016/5/14/chartex" xmlns:mc="http://schemas.openxmlformats.org/markup-compatibility/2006" xmlns:aink="http://schemas.microsoft.com/office/drawing/2016/ink" xmlns:am3d="http://schemas.microsoft.com/office/drawing/2017/model3d" xmlns:o="urn:schemas-microsoft-com:office:office" xmlns:oel="http://schemas.microsoft.com/office/2019/extlst" xmlns:r="http://schemas.openxmlformats.org/officeDocument/2006/relationships" xmlns:m="http://schemas.openxmlformats.org/officeDocument/2006/math" xmlns:v="urn:schemas-microsoft-com:vml" xmlns:wp14="http://schemas.microsoft.com/office/word/2010/wordprocessingDrawing" xmlns:wp="http://schemas.openxmlformats.org/drawingml/2006/wordprocessingDrawing" xmlns:w10="urn:schemas-microsoft-com:office:word" xmlns:w="http://schemas.openxmlformats.org/wordprocessingml/2006/main" xmlns:w14="http://schemas.microsoft.com/office/word/2010/wordml" xmlns:w15="http://schemas.microsoft.com/office/word/2012/wordml" xmlns:w16cex="http://schemas.microsoft.com/office/word/2018/wordml/cex" xmlns:w16cid="http://schemas.microsoft.com/office/word/2016/wordml/cid" xmlns:w16="http://schemas.microsoft.com/office/word/2018/wordml" xmlns:w16du="http://schemas.microsoft.com/office/word/2023/wordml/word16du" xmlns:w16sdtdh="http://schemas.microsoft.com/office/word/2020/wordml/sdtdatahash" xmlns:w16se="http://schemas.microsoft.com/office/word/2015/wordml/symex" xmlns:wpg="http://schemas.microsoft.com/office/word/2010/wordprocessingGroup" xmlns:wpi="http://schemas.microsoft.com/office/word/2010/wordprocessingInk" xmlns:wne="http://schemas.microsoft.com/office/word/2006/wordml" xmlns:wps="http://schemas.microsoft.com/office/word/2010/wordprocessingShape" mc:Ignorable="w14 w15 w16se w16cid w16 w16cex w16sdtdh wp14">
   <w:abstractNum w:abstractNumId="0" w15:restartNumberingAfterBreak="0">
     <w:nsid w:val="047B103E"/>
     <w:multiLevelType w:val="hybridMultilevel"/>

</xml_diff>